<commit_message>
add approval of team member
</commit_message>
<xml_diff>
--- a/Input Documents/CRS/PO_SAG_CRS_ML_ObjRecog.docx
+++ b/Input Documents/CRS/PO_SAG_CRS_ML_ObjRecog.docx
@@ -858,20 +858,12 @@
           </w:tcPr>
           <w:p>
             <w:pPr>
-              <w:pBdr>
-                <w:top w:val="nil"/>
-                <w:left w:val="nil"/>
-                <w:bottom w:val="nil"/>
-                <w:right w:val="nil"/>
-                <w:between w:val="nil"/>
-              </w:pBdr>
-              <w:spacing w:before="104"/>
-              <w:ind w:left="2568" w:right="2553"/>
+              <w:pStyle w:val="BodyText"/>
               <w:jc w:val="center"/>
-              <w:rPr>
-                <w:color w:val="000000"/>
-              </w:rPr>
-            </w:pPr>
+            </w:pPr>
+            <w:r>
+              <w:t>AES</w:t>
+            </w:r>
           </w:p>
         </w:tc>
         <w:tc>
@@ -880,20 +872,12 @@
           </w:tcPr>
           <w:p>
             <w:pPr>
-              <w:pBdr>
-                <w:top w:val="nil"/>
-                <w:left w:val="nil"/>
-                <w:bottom w:val="nil"/>
-                <w:right w:val="nil"/>
-                <w:between w:val="nil"/>
-              </w:pBdr>
-              <w:spacing w:before="104"/>
-              <w:ind w:left="2568" w:right="2553"/>
+              <w:pStyle w:val="BodyText"/>
               <w:jc w:val="center"/>
-              <w:rPr>
-                <w:color w:val="000000"/>
-              </w:rPr>
-            </w:pPr>
+            </w:pPr>
+            <w:r>
+              <w:t>approved</w:t>
+            </w:r>
           </w:p>
         </w:tc>
       </w:tr>
@@ -7258,28 +7242,28 @@
 </file>
 
 <file path=customXml/item1.xml><?xml version="1.0" encoding="utf-8"?>
-<b:Sources xmlns:b="http://schemas.openxmlformats.org/officeDocument/2006/bibliography" xmlns="http://schemas.openxmlformats.org/officeDocument/2006/bibliography" SelectedStyle="\APASixthEditionOfficeOnline.xsl" StyleName="APA" Version="6"/>
-</file>
-
-<file path=customXml/item2.xml><?xml version="1.0" encoding="utf-8"?>
 <go:gDocsCustomXmlDataStorage xmlns:go="http://customooxmlschemas.google.com/" xmlns:r="http://schemas.openxmlformats.org/officeDocument/2006/relationships">
   <go:docsCustomData xmlns:go="http://customooxmlschemas.google.com/" roundtripDataSignature="AMtx7mjaGHQHwfFUq1RaSwi5gfAU3VWbxQ==">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</go:docsCustomData>
 </go:gDocsCustomXmlDataStorage>
 </file>
 
-<file path=customXml/itemProps1.xml><?xml version="1.0" encoding="utf-8"?>
-<ds:datastoreItem xmlns:ds="http://schemas.openxmlformats.org/officeDocument/2006/customXml" ds:itemID="{56C8EF35-091E-4EF6-AC52-0D7D72211B91}">
-  <ds:schemaRefs>
-    <ds:schemaRef ds:uri="http://schemas.openxmlformats.org/officeDocument/2006/bibliography"/>
-  </ds:schemaRefs>
-</ds:datastoreItem>
+<file path=customXml/item2.xml><?xml version="1.0" encoding="utf-8"?>
+<b:Sources xmlns:b="http://schemas.openxmlformats.org/officeDocument/2006/bibliography" xmlns="http://schemas.openxmlformats.org/officeDocument/2006/bibliography" SelectedStyle="\APASixthEditionOfficeOnline.xsl" StyleName="APA" Version="6"/>
 </file>
 
-<file path=customXml/itemProps2.xml><?xml version="1.0" encoding="utf-8"?>
+<file path=customXml/itemProps1.xml><?xml version="1.0" encoding="utf-8"?>
 <ds:datastoreItem xmlns:ds="http://schemas.openxmlformats.org/officeDocument/2006/customXml" ds:itemID="{11111111-1234-1234-1234-123412341234}">
   <ds:schemaRefs>
     <ds:schemaRef ds:uri="http://customooxmlschemas.google.com/"/>
     <ds:schemaRef ds:uri="http://schemas.openxmlformats.org/officeDocument/2006/relationships"/>
   </ds:schemaRefs>
 </ds:datastoreItem>
+</file>
+
+<file path=customXml/itemProps2.xml><?xml version="1.0" encoding="utf-8"?>
+<ds:datastoreItem xmlns:ds="http://schemas.openxmlformats.org/officeDocument/2006/customXml" ds:itemID="{56C8EF35-091E-4EF6-AC52-0D7D72211B91}">
+  <ds:schemaRefs>
+    <ds:schemaRef ds:uri="http://schemas.openxmlformats.org/officeDocument/2006/bibliography"/>
+  </ds:schemaRefs>
+</ds:datastoreItem>
 </file>
</xml_diff>

<commit_message>
edit CRS for text and object in addition to adding review sheet for each
</commit_message>
<xml_diff>
--- a/Input Documents/CRS/PO_SAG_CRS_ML_ObjRecog.docx
+++ b/Input Documents/CRS/PO_SAG_CRS_ML_ObjRecog.docx
@@ -12,6 +12,9 @@
           <w:between w:val="nil"/>
         </w:pBdr>
         <w:spacing w:line="276" w:lineRule="auto"/>
+        <w:rPr>
+          <w:rFonts w:asciiTheme="majorBidi" w:hAnsiTheme="majorBidi" w:cstheme="majorBidi"/>
+        </w:rPr>
       </w:pPr>
     </w:p>
     <w:p>
@@ -20,18 +23,21 @@
         <w:spacing w:before="80"/>
         <w:ind w:left="100"/>
         <w:rPr>
-          <w:rFonts w:ascii="Roboto" w:eastAsia="Roboto" w:hAnsi="Roboto" w:cs="Roboto"/>
+          <w:rFonts w:asciiTheme="majorBidi" w:eastAsia="Roboto" w:hAnsiTheme="majorBidi" w:cstheme="majorBidi"/>
         </w:rPr>
       </w:pPr>
       <w:sdt>
         <w:sdtPr>
+          <w:rPr>
+            <w:rFonts w:asciiTheme="majorBidi" w:hAnsiTheme="majorBidi" w:cstheme="majorBidi"/>
+          </w:rPr>
           <w:tag w:val="goog_rdk_0"/>
           <w:id w:val="-909299783"/>
         </w:sdtPr>
         <w:sdtContent>
           <w:r>
             <w:rPr>
-              <w:rFonts w:ascii="Cardo" w:eastAsia="Cardo" w:hAnsi="Cardo" w:cs="Cardo"/>
+              <w:rFonts w:asciiTheme="majorBidi" w:eastAsia="Cardo" w:hAnsiTheme="majorBidi" w:cstheme="majorBidi"/>
             </w:rPr>
             <w:t>Customer Requirements Speciﬁcation</w:t>
           </w:r>
@@ -45,48 +51,24 @@
         <w:ind w:right="117"/>
         <w:jc w:val="right"/>
         <w:rPr>
-          <w:rFonts w:ascii="Arial" w:eastAsia="Arial" w:hAnsi="Arial" w:cs="Arial"/>
+          <w:rFonts w:asciiTheme="majorBidi" w:eastAsia="Arial" w:hAnsiTheme="majorBidi" w:cstheme="majorBidi"/>
           <w:b/>
         </w:rPr>
       </w:pPr>
       <w:r>
         <w:rPr>
-          <w:rFonts w:ascii="Times New Roman" w:eastAsia="Roboto" w:hAnsi="Times New Roman" w:cs="Times New Roman"/>
+          <w:rFonts w:asciiTheme="majorBidi" w:eastAsia="Roboto" w:hAnsiTheme="majorBidi" w:cstheme="majorBidi"/>
           <w:b/>
           <w:bCs/>
           <w:color w:val="3C78D8"/>
           <w:sz w:val="82"/>
           <w:szCs w:val="82"/>
         </w:rPr>
-        <w:t xml:space="preserve">SAG ML </w:t>
-      </w:r>
-      <w:proofErr w:type="spellStart"/>
-      <w:r>
-        <w:rPr>
-          <w:rFonts w:ascii="Times New Roman" w:eastAsia="Roboto" w:hAnsi="Times New Roman" w:cs="Times New Roman"/>
-          <w:b/>
-          <w:bCs/>
-          <w:color w:val="3C78D8"/>
-          <w:sz w:val="82"/>
-          <w:szCs w:val="82"/>
-        </w:rPr>
-        <w:t>ObjRecog</w:t>
-      </w:r>
-      <w:proofErr w:type="spellEnd"/>
-      <w:r>
-        <w:rPr>
-          <w:rFonts w:ascii="Times New Roman" w:eastAsia="Roboto" w:hAnsi="Times New Roman" w:cs="Times New Roman"/>
-          <w:b/>
-          <w:bCs/>
-          <w:color w:val="3C78D8"/>
-          <w:sz w:val="82"/>
-          <w:szCs w:val="82"/>
-        </w:rPr>
-        <w:t xml:space="preserve"> CRS</w:t>
+        <w:t>SAG ML ObjRecog CRS</w:t>
       </w:r>
       <w:r>
         <w:rPr>
-          <w:rFonts w:ascii="Roboto" w:eastAsia="Roboto" w:hAnsi="Roboto" w:cs="Times New Roman"/>
+          <w:rFonts w:asciiTheme="majorBidi" w:eastAsia="Roboto" w:hAnsiTheme="majorBidi" w:cstheme="majorBidi"/>
           <w:b/>
           <w:bCs/>
           <w:color w:val="3C78D8"/>
@@ -98,11 +80,11 @@
       </w:r>
       <w:r>
         <w:rPr>
-          <w:rFonts w:ascii="Arial" w:eastAsia="Arial" w:hAnsi="Arial" w:cs="Arial"/>
+          <w:rFonts w:asciiTheme="majorBidi" w:eastAsia="Arial" w:hAnsiTheme="majorBidi" w:cstheme="majorBidi"/>
           <w:b/>
           <w:rtl/>
         </w:rPr>
-        <w:t>ـــــــــــــــــــــــــــــــــــــــــــــــــــــــــــــــــــــــــــــــــــــــــــــــــــــــــــــــــــــــــــــــــــــــــــــــــــــــــــــــــــــــــــــــــــــــــــــــــــــــــــــــــــــــــــــــــــــــــــــــــــــــ</w:t>
+        <w:t>ــــــــــــــــــــــــــــــــــــــــــــــــــــــــــــــــــــــــــــــــــــــــــــــــــــــــــــــــــــــــــــــــــــــــــــــــــــــــــــــــــــــــــــــــــــــــــــــــــــــــــــــــــــــــــــــــــــــــــــــ</w:t>
       </w:r>
     </w:p>
     <w:p>
@@ -115,7 +97,7 @@
           <w:between w:val="nil"/>
         </w:pBdr>
         <w:rPr>
-          <w:rFonts w:ascii="Arial" w:eastAsia="Arial" w:hAnsi="Arial" w:cs="Arial"/>
+          <w:rFonts w:asciiTheme="majorBidi" w:eastAsia="Arial" w:hAnsiTheme="majorBidi" w:cstheme="majorBidi"/>
           <w:b/>
           <w:color w:val="000000"/>
           <w:sz w:val="24"/>
@@ -127,7 +109,7 @@
       <w:pPr>
         <w:spacing w:before="185"/>
         <w:rPr>
-          <w:rFonts w:ascii="Arial" w:eastAsia="Arial" w:hAnsi="Arial" w:cs="Arial"/>
+          <w:rFonts w:asciiTheme="majorBidi" w:eastAsia="Arial" w:hAnsiTheme="majorBidi" w:cstheme="majorBidi"/>
           <w:b/>
           <w:sz w:val="32"/>
           <w:szCs w:val="32"/>
@@ -135,7 +117,7 @@
       </w:pPr>
       <w:r>
         <w:rPr>
-          <w:rFonts w:ascii="Arial" w:eastAsia="Arial" w:hAnsi="Arial" w:cs="Arial"/>
+          <w:rFonts w:asciiTheme="majorBidi" w:eastAsia="Arial" w:hAnsiTheme="majorBidi" w:cstheme="majorBidi"/>
           <w:b/>
           <w:sz w:val="32"/>
           <w:szCs w:val="32"/>
@@ -145,6 +127,9 @@
     </w:p>
     <w:sdt>
       <w:sdtPr>
+        <w:rPr>
+          <w:rFonts w:asciiTheme="majorBidi" w:hAnsiTheme="majorBidi" w:cstheme="majorBidi"/>
+        </w:rPr>
         <w:id w:val="522362131"/>
         <w:docPartObj>
           <w:docPartGallery w:val="Table of Contents"/>
@@ -166,23 +151,34 @@
             </w:tabs>
             <w:spacing w:before="135"/>
             <w:rPr>
+              <w:rFonts w:asciiTheme="majorBidi" w:hAnsiTheme="majorBidi" w:cstheme="majorBidi"/>
               <w:color w:val="000000"/>
               <w:sz w:val="28"/>
               <w:szCs w:val="28"/>
             </w:rPr>
           </w:pPr>
           <w:r>
+            <w:rPr>
+              <w:rFonts w:asciiTheme="majorBidi" w:hAnsiTheme="majorBidi" w:cstheme="majorBidi"/>
+            </w:rPr>
             <w:fldChar w:fldCharType="begin"/>
           </w:r>
           <w:r>
+            <w:rPr>
+              <w:rFonts w:asciiTheme="majorBidi" w:hAnsiTheme="majorBidi" w:cstheme="majorBidi"/>
+            </w:rPr>
             <w:instrText xml:space="preserve"> TOC \h \u \z </w:instrText>
           </w:r>
           <w:r>
+            <w:rPr>
+              <w:rFonts w:asciiTheme="majorBidi" w:hAnsiTheme="majorBidi" w:cstheme="majorBidi"/>
+            </w:rPr>
             <w:fldChar w:fldCharType="separate"/>
           </w:r>
           <w:hyperlink w:anchor="_heading=h.gjdgxs">
             <w:r>
               <w:rPr>
+                <w:rFonts w:asciiTheme="majorBidi" w:hAnsiTheme="majorBidi" w:cstheme="majorBidi"/>
                 <w:color w:val="000000"/>
                 <w:sz w:val="28"/>
                 <w:szCs w:val="28"/>
@@ -193,7 +189,7 @@
           <w:hyperlink w:anchor="_heading=h.gjdgxs">
             <w:r>
               <w:rPr>
-                <w:rFonts w:ascii="Times New Roman" w:eastAsia="Times New Roman" w:hAnsi="Times New Roman" w:cs="Times New Roman"/>
+                <w:rFonts w:asciiTheme="majorBidi" w:eastAsia="Times New Roman" w:hAnsiTheme="majorBidi" w:cstheme="majorBidi"/>
                 <w:color w:val="000000"/>
                 <w:sz w:val="28"/>
                 <w:szCs w:val="28"/>
@@ -202,16 +198,31 @@
             </w:r>
           </w:hyperlink>
           <w:r>
+            <w:rPr>
+              <w:rFonts w:asciiTheme="majorBidi" w:hAnsiTheme="majorBidi" w:cstheme="majorBidi"/>
+            </w:rPr>
             <w:fldChar w:fldCharType="begin"/>
           </w:r>
           <w:r>
+            <w:rPr>
+              <w:rFonts w:asciiTheme="majorBidi" w:hAnsiTheme="majorBidi" w:cstheme="majorBidi"/>
+            </w:rPr>
             <w:instrText xml:space="preserve"> PAGEREF _heading=h.gjdgxs \h </w:instrText>
           </w:r>
           <w:r>
+            <w:rPr>
+              <w:rFonts w:asciiTheme="majorBidi" w:hAnsiTheme="majorBidi" w:cstheme="majorBidi"/>
+            </w:rPr>
+          </w:r>
+          <w:r>
+            <w:rPr>
+              <w:rFonts w:asciiTheme="majorBidi" w:hAnsiTheme="majorBidi" w:cstheme="majorBidi"/>
+            </w:rPr>
             <w:fldChar w:fldCharType="separate"/>
           </w:r>
           <w:r>
             <w:rPr>
+              <w:rFonts w:asciiTheme="majorBidi" w:hAnsiTheme="majorBidi" w:cstheme="majorBidi"/>
               <w:color w:val="000000"/>
               <w:sz w:val="28"/>
               <w:szCs w:val="28"/>
@@ -219,6 +230,9 @@
             <w:t>1</w:t>
           </w:r>
           <w:r>
+            <w:rPr>
+              <w:rFonts w:asciiTheme="majorBidi" w:hAnsiTheme="majorBidi" w:cstheme="majorBidi"/>
+            </w:rPr>
             <w:fldChar w:fldCharType="end"/>
           </w:r>
         </w:p>
@@ -236,6 +250,7 @@
             </w:tabs>
             <w:spacing w:before="60"/>
             <w:rPr>
+              <w:rFonts w:asciiTheme="majorBidi" w:hAnsiTheme="majorBidi" w:cstheme="majorBidi"/>
               <w:color w:val="000000"/>
               <w:sz w:val="28"/>
               <w:szCs w:val="28"/>
@@ -244,6 +259,7 @@
           <w:hyperlink w:anchor="_heading=h.30j0zll">
             <w:r>
               <w:rPr>
+                <w:rFonts w:asciiTheme="majorBidi" w:hAnsiTheme="majorBidi" w:cstheme="majorBidi"/>
                 <w:color w:val="000000"/>
                 <w:sz w:val="28"/>
                 <w:szCs w:val="28"/>
@@ -254,7 +270,7 @@
           <w:hyperlink w:anchor="_heading=h.30j0zll">
             <w:r>
               <w:rPr>
-                <w:rFonts w:ascii="Times New Roman" w:eastAsia="Times New Roman" w:hAnsi="Times New Roman" w:cs="Times New Roman"/>
+                <w:rFonts w:asciiTheme="majorBidi" w:eastAsia="Times New Roman" w:hAnsiTheme="majorBidi" w:cstheme="majorBidi"/>
                 <w:color w:val="000000"/>
                 <w:sz w:val="28"/>
                 <w:szCs w:val="28"/>
@@ -263,16 +279,31 @@
             </w:r>
           </w:hyperlink>
           <w:r>
+            <w:rPr>
+              <w:rFonts w:asciiTheme="majorBidi" w:hAnsiTheme="majorBidi" w:cstheme="majorBidi"/>
+            </w:rPr>
             <w:fldChar w:fldCharType="begin"/>
           </w:r>
           <w:r>
+            <w:rPr>
+              <w:rFonts w:asciiTheme="majorBidi" w:hAnsiTheme="majorBidi" w:cstheme="majorBidi"/>
+            </w:rPr>
             <w:instrText xml:space="preserve"> PAGEREF _heading=h.30j0zll \h </w:instrText>
           </w:r>
           <w:r>
+            <w:rPr>
+              <w:rFonts w:asciiTheme="majorBidi" w:hAnsiTheme="majorBidi" w:cstheme="majorBidi"/>
+            </w:rPr>
+          </w:r>
+          <w:r>
+            <w:rPr>
+              <w:rFonts w:asciiTheme="majorBidi" w:hAnsiTheme="majorBidi" w:cstheme="majorBidi"/>
+            </w:rPr>
             <w:fldChar w:fldCharType="separate"/>
           </w:r>
           <w:r>
             <w:rPr>
+              <w:rFonts w:asciiTheme="majorBidi" w:hAnsiTheme="majorBidi" w:cstheme="majorBidi"/>
               <w:color w:val="000000"/>
               <w:sz w:val="28"/>
               <w:szCs w:val="28"/>
@@ -280,6 +311,9 @@
             <w:t>1</w:t>
           </w:r>
           <w:r>
+            <w:rPr>
+              <w:rFonts w:asciiTheme="majorBidi" w:hAnsiTheme="majorBidi" w:cstheme="majorBidi"/>
+            </w:rPr>
             <w:fldChar w:fldCharType="end"/>
           </w:r>
         </w:p>
@@ -297,6 +331,7 @@
             </w:tabs>
             <w:spacing w:before="60"/>
             <w:rPr>
+              <w:rFonts w:asciiTheme="majorBidi" w:hAnsiTheme="majorBidi" w:cstheme="majorBidi"/>
               <w:color w:val="000000"/>
               <w:sz w:val="28"/>
               <w:szCs w:val="28"/>
@@ -305,6 +340,7 @@
           <w:hyperlink w:anchor="_heading=h.1fob9te">
             <w:r>
               <w:rPr>
+                <w:rFonts w:asciiTheme="majorBidi" w:hAnsiTheme="majorBidi" w:cstheme="majorBidi"/>
                 <w:color w:val="000000"/>
                 <w:sz w:val="28"/>
                 <w:szCs w:val="28"/>
@@ -315,7 +351,7 @@
           <w:hyperlink w:anchor="_heading=h.1fob9te">
             <w:r>
               <w:rPr>
-                <w:rFonts w:ascii="Times New Roman" w:eastAsia="Times New Roman" w:hAnsi="Times New Roman" w:cs="Times New Roman"/>
+                <w:rFonts w:asciiTheme="majorBidi" w:eastAsia="Times New Roman" w:hAnsiTheme="majorBidi" w:cstheme="majorBidi"/>
                 <w:color w:val="000000"/>
                 <w:sz w:val="28"/>
                 <w:szCs w:val="28"/>
@@ -324,16 +360,31 @@
             </w:r>
           </w:hyperlink>
           <w:r>
+            <w:rPr>
+              <w:rFonts w:asciiTheme="majorBidi" w:hAnsiTheme="majorBidi" w:cstheme="majorBidi"/>
+            </w:rPr>
             <w:fldChar w:fldCharType="begin"/>
           </w:r>
           <w:r>
+            <w:rPr>
+              <w:rFonts w:asciiTheme="majorBidi" w:hAnsiTheme="majorBidi" w:cstheme="majorBidi"/>
+            </w:rPr>
             <w:instrText xml:space="preserve"> PAGEREF _heading=h.1fob9te \h </w:instrText>
           </w:r>
           <w:r>
+            <w:rPr>
+              <w:rFonts w:asciiTheme="majorBidi" w:hAnsiTheme="majorBidi" w:cstheme="majorBidi"/>
+            </w:rPr>
+          </w:r>
+          <w:r>
+            <w:rPr>
+              <w:rFonts w:asciiTheme="majorBidi" w:hAnsiTheme="majorBidi" w:cstheme="majorBidi"/>
+            </w:rPr>
             <w:fldChar w:fldCharType="separate"/>
           </w:r>
           <w:r>
             <w:rPr>
+              <w:rFonts w:asciiTheme="majorBidi" w:hAnsiTheme="majorBidi" w:cstheme="majorBidi"/>
               <w:color w:val="000000"/>
               <w:sz w:val="28"/>
               <w:szCs w:val="28"/>
@@ -341,6 +392,9 @@
             <w:t>2</w:t>
           </w:r>
           <w:r>
+            <w:rPr>
+              <w:rFonts w:asciiTheme="majorBidi" w:hAnsiTheme="majorBidi" w:cstheme="majorBidi"/>
+            </w:rPr>
             <w:fldChar w:fldCharType="end"/>
           </w:r>
         </w:p>
@@ -358,6 +412,7 @@
             </w:tabs>
             <w:spacing w:before="60"/>
             <w:rPr>
+              <w:rFonts w:asciiTheme="majorBidi" w:hAnsiTheme="majorBidi" w:cstheme="majorBidi"/>
               <w:color w:val="000000"/>
               <w:sz w:val="28"/>
               <w:szCs w:val="28"/>
@@ -366,6 +421,7 @@
           <w:hyperlink w:anchor="_heading=h.3znysh7">
             <w:r>
               <w:rPr>
+                <w:rFonts w:asciiTheme="majorBidi" w:hAnsiTheme="majorBidi" w:cstheme="majorBidi"/>
                 <w:color w:val="000000"/>
                 <w:sz w:val="28"/>
                 <w:szCs w:val="28"/>
@@ -376,7 +432,7 @@
           <w:hyperlink w:anchor="_heading=h.3znysh7">
             <w:r>
               <w:rPr>
-                <w:rFonts w:ascii="Times New Roman" w:eastAsia="Times New Roman" w:hAnsi="Times New Roman" w:cs="Times New Roman"/>
+                <w:rFonts w:asciiTheme="majorBidi" w:eastAsia="Times New Roman" w:hAnsiTheme="majorBidi" w:cstheme="majorBidi"/>
                 <w:color w:val="000000"/>
                 <w:sz w:val="28"/>
                 <w:szCs w:val="28"/>
@@ -385,16 +441,31 @@
             </w:r>
           </w:hyperlink>
           <w:r>
+            <w:rPr>
+              <w:rFonts w:asciiTheme="majorBidi" w:hAnsiTheme="majorBidi" w:cstheme="majorBidi"/>
+            </w:rPr>
             <w:fldChar w:fldCharType="begin"/>
           </w:r>
           <w:r>
+            <w:rPr>
+              <w:rFonts w:asciiTheme="majorBidi" w:hAnsiTheme="majorBidi" w:cstheme="majorBidi"/>
+            </w:rPr>
             <w:instrText xml:space="preserve"> PAGEREF _heading=h.3znysh7 \h </w:instrText>
           </w:r>
           <w:r>
+            <w:rPr>
+              <w:rFonts w:asciiTheme="majorBidi" w:hAnsiTheme="majorBidi" w:cstheme="majorBidi"/>
+            </w:rPr>
+          </w:r>
+          <w:r>
+            <w:rPr>
+              <w:rFonts w:asciiTheme="majorBidi" w:hAnsiTheme="majorBidi" w:cstheme="majorBidi"/>
+            </w:rPr>
             <w:fldChar w:fldCharType="separate"/>
           </w:r>
           <w:r>
             <w:rPr>
+              <w:rFonts w:asciiTheme="majorBidi" w:hAnsiTheme="majorBidi" w:cstheme="majorBidi"/>
               <w:color w:val="000000"/>
               <w:sz w:val="28"/>
               <w:szCs w:val="28"/>
@@ -402,6 +473,9 @@
             <w:t>3</w:t>
           </w:r>
           <w:r>
+            <w:rPr>
+              <w:rFonts w:asciiTheme="majorBidi" w:hAnsiTheme="majorBidi" w:cstheme="majorBidi"/>
+            </w:rPr>
             <w:fldChar w:fldCharType="end"/>
           </w:r>
         </w:p>
@@ -409,11 +483,15 @@
           <w:pPr>
             <w:spacing w:line="200" w:lineRule="auto"/>
             <w:rPr>
+              <w:rFonts w:asciiTheme="majorBidi" w:hAnsiTheme="majorBidi" w:cstheme="majorBidi"/>
               <w:sz w:val="20"/>
               <w:szCs w:val="20"/>
             </w:rPr>
           </w:pPr>
           <w:r>
+            <w:rPr>
+              <w:rFonts w:asciiTheme="majorBidi" w:hAnsiTheme="majorBidi" w:cstheme="majorBidi"/>
+            </w:rPr>
             <w:fldChar w:fldCharType="end"/>
           </w:r>
         </w:p>
@@ -424,10 +502,16 @@
         <w:pStyle w:val="Heading1"/>
         <w:spacing w:before="200"/>
         <w:ind w:left="0" w:firstLine="820"/>
+        <w:rPr>
+          <w:rFonts w:asciiTheme="majorBidi" w:hAnsiTheme="majorBidi" w:cstheme="majorBidi"/>
+        </w:rPr>
       </w:pPr>
       <w:bookmarkStart w:id="0" w:name="_heading=h.gjdgxs" w:colFirst="0" w:colLast="0"/>
       <w:bookmarkEnd w:id="0"/>
       <w:r>
+        <w:rPr>
+          <w:rFonts w:asciiTheme="majorBidi" w:hAnsiTheme="majorBidi" w:cstheme="majorBidi"/>
+        </w:rPr>
         <w:t>Document Status:</w:t>
       </w:r>
     </w:p>
@@ -442,7 +526,7 @@
         </w:pBdr>
         <w:spacing w:before="8"/>
         <w:rPr>
-          <w:rFonts w:ascii="Arial" w:eastAsia="Arial" w:hAnsi="Arial" w:cs="Arial"/>
+          <w:rFonts w:asciiTheme="majorBidi" w:eastAsia="Arial" w:hAnsiTheme="majorBidi" w:cstheme="majorBidi"/>
           <w:b/>
           <w:color w:val="000000"/>
           <w:sz w:val="14"/>
@@ -493,14 +577,14 @@
               <w:ind w:left="559" w:right="544"/>
               <w:jc w:val="center"/>
               <w:rPr>
-                <w:rFonts w:ascii="Arial" w:eastAsia="Arial" w:hAnsi="Arial" w:cs="Arial"/>
-                <w:b/>
-                <w:color w:val="000000"/>
-              </w:rPr>
-            </w:pPr>
-            <w:r>
-              <w:rPr>
-                <w:rFonts w:ascii="Arial" w:eastAsia="Arial" w:hAnsi="Arial" w:cs="Arial"/>
+                <w:rFonts w:asciiTheme="majorBidi" w:eastAsia="Arial" w:hAnsiTheme="majorBidi" w:cstheme="majorBidi"/>
+                <w:b/>
+                <w:color w:val="000000"/>
+              </w:rPr>
+            </w:pPr>
+            <w:r>
+              <w:rPr>
+                <w:rFonts w:asciiTheme="majorBidi" w:eastAsia="Arial" w:hAnsiTheme="majorBidi" w:cstheme="majorBidi"/>
                 <w:b/>
                 <w:color w:val="000000"/>
               </w:rPr>
@@ -517,17 +601,29 @@
             <w:pPr>
               <w:pStyle w:val="BodyText"/>
               <w:jc w:val="center"/>
+              <w:rPr>
+                <w:rFonts w:asciiTheme="majorBidi" w:hAnsiTheme="majorBidi" w:cstheme="majorBidi"/>
+              </w:rPr>
             </w:pPr>
             <w:bookmarkStart w:id="1" w:name="_Hlk118753730"/>
             <w:r>
+              <w:rPr>
+                <w:rFonts w:asciiTheme="majorBidi" w:hAnsiTheme="majorBidi" w:cstheme="majorBidi"/>
+              </w:rPr>
               <w:t>PO_ٍSAG_CRS_ML</w:t>
             </w:r>
             <w:bookmarkEnd w:id="1"/>
             <w:r>
+              <w:rPr>
+                <w:rFonts w:asciiTheme="majorBidi" w:hAnsiTheme="majorBidi" w:cstheme="majorBidi"/>
+              </w:rPr>
               <w:t>_</w:t>
             </w:r>
             <w:r>
-              <w:t>ObjRecog</w:t>
+              <w:rPr>
+                <w:rFonts w:asciiTheme="majorBidi" w:hAnsiTheme="majorBidi" w:cstheme="majorBidi"/>
+              </w:rPr>
+              <w:t>Obj_Recog</w:t>
             </w:r>
           </w:p>
         </w:tc>
@@ -554,14 +650,14 @@
               <w:ind w:left="559" w:right="544"/>
               <w:jc w:val="center"/>
               <w:rPr>
-                <w:rFonts w:ascii="Arial" w:eastAsia="Arial" w:hAnsi="Arial" w:cs="Arial"/>
-                <w:b/>
-                <w:color w:val="000000"/>
-              </w:rPr>
-            </w:pPr>
-            <w:r>
-              <w:rPr>
-                <w:rFonts w:ascii="Arial" w:eastAsia="Arial" w:hAnsi="Arial" w:cs="Arial"/>
+                <w:rFonts w:asciiTheme="majorBidi" w:eastAsia="Arial" w:hAnsiTheme="majorBidi" w:cstheme="majorBidi"/>
+                <w:b/>
+                <w:color w:val="000000"/>
+              </w:rPr>
+            </w:pPr>
+            <w:r>
+              <w:rPr>
+                <w:rFonts w:asciiTheme="majorBidi" w:eastAsia="Arial" w:hAnsiTheme="majorBidi" w:cstheme="majorBidi"/>
                 <w:b/>
                 <w:color w:val="000000"/>
               </w:rPr>
@@ -587,16 +683,21 @@
               <w:ind w:left="2568" w:right="2553"/>
               <w:jc w:val="center"/>
               <w:rPr>
-                <w:color w:val="000000"/>
-              </w:rPr>
-            </w:pPr>
-            <w:r>
-              <w:rPr>
+                <w:rFonts w:asciiTheme="majorBidi" w:hAnsiTheme="majorBidi" w:cstheme="majorBidi"/>
+                <w:color w:val="000000"/>
+              </w:rPr>
+            </w:pPr>
+            <w:r>
+              <w:rPr>
+                <w:rFonts w:asciiTheme="majorBidi" w:hAnsiTheme="majorBidi" w:cstheme="majorBidi"/>
                 <w:color w:val="000000"/>
               </w:rPr>
               <w:t>V1.</w:t>
             </w:r>
             <w:r>
+              <w:rPr>
+                <w:rFonts w:asciiTheme="majorBidi" w:hAnsiTheme="majorBidi" w:cstheme="majorBidi"/>
+              </w:rPr>
               <w:t>2</w:t>
             </w:r>
           </w:p>
@@ -624,14 +725,14 @@
               <w:ind w:left="559" w:right="544"/>
               <w:jc w:val="center"/>
               <w:rPr>
-                <w:rFonts w:ascii="Arial" w:eastAsia="Arial" w:hAnsi="Arial" w:cs="Arial"/>
-                <w:b/>
-                <w:color w:val="000000"/>
-              </w:rPr>
-            </w:pPr>
-            <w:r>
-              <w:rPr>
-                <w:rFonts w:ascii="Arial" w:eastAsia="Arial" w:hAnsi="Arial" w:cs="Arial"/>
+                <w:rFonts w:asciiTheme="majorBidi" w:eastAsia="Arial" w:hAnsiTheme="majorBidi" w:cstheme="majorBidi"/>
+                <w:b/>
+                <w:color w:val="000000"/>
+              </w:rPr>
+            </w:pPr>
+            <w:r>
+              <w:rPr>
+                <w:rFonts w:asciiTheme="majorBidi" w:eastAsia="Arial" w:hAnsiTheme="majorBidi" w:cstheme="majorBidi"/>
                 <w:b/>
                 <w:color w:val="000000"/>
               </w:rPr>
@@ -657,10 +758,14 @@
               <w:ind w:left="2568" w:right="2553"/>
               <w:jc w:val="center"/>
               <w:rPr>
-                <w:color w:val="000000"/>
-              </w:rPr>
-            </w:pPr>
-            <w:r>
+                <w:rFonts w:asciiTheme="majorBidi" w:hAnsiTheme="majorBidi" w:cstheme="majorBidi"/>
+                <w:color w:val="000000"/>
+              </w:rPr>
+            </w:pPr>
+            <w:r>
+              <w:rPr>
+                <w:rFonts w:asciiTheme="majorBidi" w:hAnsiTheme="majorBidi" w:cstheme="majorBidi"/>
+              </w:rPr>
               <w:t>proposed</w:t>
             </w:r>
           </w:p>
@@ -688,14 +793,14 @@
               <w:ind w:left="559" w:right="544"/>
               <w:jc w:val="center"/>
               <w:rPr>
-                <w:rFonts w:ascii="Arial" w:eastAsia="Arial" w:hAnsi="Arial" w:cs="Arial"/>
-                <w:b/>
-                <w:color w:val="000000"/>
-              </w:rPr>
-            </w:pPr>
-            <w:r>
-              <w:rPr>
-                <w:rFonts w:ascii="Arial" w:eastAsia="Arial" w:hAnsi="Arial" w:cs="Arial"/>
+                <w:rFonts w:asciiTheme="majorBidi" w:eastAsia="Arial" w:hAnsiTheme="majorBidi" w:cstheme="majorBidi"/>
+                <w:b/>
+                <w:color w:val="000000"/>
+              </w:rPr>
+            </w:pPr>
+            <w:r>
+              <w:rPr>
+                <w:rFonts w:asciiTheme="majorBidi" w:eastAsia="Arial" w:hAnsiTheme="majorBidi" w:cstheme="majorBidi"/>
                 <w:b/>
                 <w:color w:val="000000"/>
               </w:rPr>
@@ -721,10 +826,14 @@
               <w:ind w:left="2568" w:right="2553"/>
               <w:jc w:val="center"/>
               <w:rPr>
-                <w:color w:val="000000"/>
-              </w:rPr>
-            </w:pPr>
-            <w:r>
+                <w:rFonts w:asciiTheme="majorBidi" w:hAnsiTheme="majorBidi" w:cstheme="majorBidi"/>
+                <w:color w:val="000000"/>
+              </w:rPr>
+            </w:pPr>
+            <w:r>
+              <w:rPr>
+                <w:rFonts w:asciiTheme="majorBidi" w:hAnsiTheme="majorBidi" w:cstheme="majorBidi"/>
+              </w:rPr>
               <w:t>AA</w:t>
             </w:r>
           </w:p>
@@ -752,14 +861,14 @@
               <w:ind w:left="559" w:right="544"/>
               <w:jc w:val="center"/>
               <w:rPr>
-                <w:rFonts w:ascii="Arial" w:eastAsia="Arial" w:hAnsi="Arial" w:cs="Arial"/>
-                <w:b/>
-                <w:color w:val="000000"/>
-              </w:rPr>
-            </w:pPr>
-            <w:r>
-              <w:rPr>
-                <w:rFonts w:ascii="Arial" w:eastAsia="Arial" w:hAnsi="Arial" w:cs="Arial"/>
+                <w:rFonts w:asciiTheme="majorBidi" w:eastAsia="Arial" w:hAnsiTheme="majorBidi" w:cstheme="majorBidi"/>
+                <w:b/>
+                <w:color w:val="000000"/>
+              </w:rPr>
+            </w:pPr>
+            <w:r>
+              <w:rPr>
+                <w:rFonts w:asciiTheme="majorBidi" w:eastAsia="Arial" w:hAnsiTheme="majorBidi" w:cstheme="majorBidi"/>
                 <w:b/>
                 <w:color w:val="000000"/>
               </w:rPr>
@@ -785,29 +894,38 @@
               <w:ind w:left="2568" w:right="2553"/>
               <w:jc w:val="center"/>
               <w:rPr>
-                <w:color w:val="000000"/>
-              </w:rPr>
-            </w:pPr>
-            <w:r>
-              <w:rPr>
+                <w:rFonts w:asciiTheme="majorBidi" w:hAnsiTheme="majorBidi" w:cstheme="majorBidi"/>
+                <w:color w:val="000000"/>
+              </w:rPr>
+            </w:pPr>
+            <w:r>
+              <w:rPr>
+                <w:rFonts w:asciiTheme="majorBidi" w:hAnsiTheme="majorBidi" w:cstheme="majorBidi"/>
                 <w:color w:val="000000"/>
               </w:rPr>
               <w:t>[</w:t>
             </w:r>
             <w:r>
-              <w:t>1</w:t>
-            </w:r>
-            <w:r>
-              <w:t>8</w:t>
-            </w:r>
-            <w:r>
+              <w:rPr>
+                <w:rFonts w:asciiTheme="majorBidi" w:hAnsiTheme="majorBidi" w:cstheme="majorBidi"/>
+              </w:rPr>
+              <w:t>20</w:t>
+            </w:r>
+            <w:r>
+              <w:rPr>
+                <w:rFonts w:asciiTheme="majorBidi" w:hAnsiTheme="majorBidi" w:cstheme="majorBidi"/>
+              </w:rPr>
               <w:t>-</w:t>
             </w:r>
             <w:r>
+              <w:rPr>
+                <w:rFonts w:asciiTheme="majorBidi" w:hAnsiTheme="majorBidi" w:cstheme="majorBidi"/>
+              </w:rPr>
               <w:t>11</w:t>
             </w:r>
             <w:r>
               <w:rPr>
+                <w:rFonts w:asciiTheme="majorBidi" w:hAnsiTheme="majorBidi" w:cstheme="majorBidi"/>
                 <w:color w:val="000000"/>
               </w:rPr>
               <w:t>-2022]</w:t>
@@ -837,14 +955,14 @@
               <w:ind w:left="559" w:right="544"/>
               <w:jc w:val="center"/>
               <w:rPr>
-                <w:rFonts w:ascii="Arial" w:eastAsia="Arial" w:hAnsi="Arial" w:cs="Arial"/>
-                <w:b/>
-                <w:color w:val="000000"/>
-              </w:rPr>
-            </w:pPr>
-            <w:r>
-              <w:rPr>
-                <w:rFonts w:ascii="Arial" w:eastAsia="Arial" w:hAnsi="Arial" w:cs="Arial"/>
+                <w:rFonts w:asciiTheme="majorBidi" w:eastAsia="Arial" w:hAnsiTheme="majorBidi" w:cstheme="majorBidi"/>
+                <w:b/>
+                <w:color w:val="000000"/>
+              </w:rPr>
+            </w:pPr>
+            <w:r>
+              <w:rPr>
+                <w:rFonts w:asciiTheme="majorBidi" w:eastAsia="Arial" w:hAnsiTheme="majorBidi" w:cstheme="majorBidi"/>
                 <w:b/>
                 <w:color w:val="000000"/>
               </w:rPr>
@@ -860,9 +978,15 @@
             <w:pPr>
               <w:pStyle w:val="BodyText"/>
               <w:jc w:val="center"/>
-            </w:pPr>
-            <w:r>
-              <w:t>AES</w:t>
+              <w:rPr>
+                <w:rFonts w:asciiTheme="majorBidi" w:hAnsiTheme="majorBidi" w:cstheme="majorBidi"/>
+              </w:rPr>
+            </w:pPr>
+            <w:r>
+              <w:rPr>
+                <w:rFonts w:asciiTheme="majorBidi" w:hAnsiTheme="majorBidi" w:cstheme="majorBidi"/>
+              </w:rPr>
+              <w:t>MEQ</w:t>
             </w:r>
           </w:p>
         </w:tc>
@@ -874,10 +998,10 @@
             <w:pPr>
               <w:pStyle w:val="BodyText"/>
               <w:jc w:val="center"/>
-            </w:pPr>
-            <w:r>
-              <w:t>approved</w:t>
-            </w:r>
+              <w:rPr>
+                <w:rFonts w:asciiTheme="majorBidi" w:hAnsiTheme="majorBidi" w:cstheme="majorBidi"/>
+              </w:rPr>
+            </w:pPr>
           </w:p>
         </w:tc>
       </w:tr>
@@ -903,14 +1027,14 @@
               <w:ind w:left="559" w:right="544"/>
               <w:jc w:val="center"/>
               <w:rPr>
-                <w:rFonts w:ascii="Arial" w:eastAsia="Arial" w:hAnsi="Arial" w:cs="Arial"/>
-                <w:b/>
-                <w:color w:val="000000"/>
-              </w:rPr>
-            </w:pPr>
-            <w:r>
-              <w:rPr>
-                <w:rFonts w:ascii="Arial" w:eastAsia="Arial" w:hAnsi="Arial" w:cs="Arial"/>
+                <w:rFonts w:asciiTheme="majorBidi" w:eastAsia="Arial" w:hAnsiTheme="majorBidi" w:cstheme="majorBidi"/>
+                <w:b/>
+                <w:color w:val="000000"/>
+              </w:rPr>
+            </w:pPr>
+            <w:r>
+              <w:rPr>
+                <w:rFonts w:asciiTheme="majorBidi" w:eastAsia="Arial" w:hAnsiTheme="majorBidi" w:cstheme="majorBidi"/>
                 <w:b/>
                 <w:color w:val="000000"/>
               </w:rPr>
@@ -937,11 +1061,13 @@
               <w:spacing w:before="104"/>
               <w:ind w:left="2568" w:right="2553"/>
               <w:rPr>
-                <w:color w:val="000000"/>
-              </w:rPr>
-            </w:pPr>
-            <w:r>
-              <w:rPr>
+                <w:rFonts w:asciiTheme="majorBidi" w:hAnsiTheme="majorBidi" w:cstheme="majorBidi"/>
+                <w:color w:val="000000"/>
+              </w:rPr>
+            </w:pPr>
+            <w:r>
+              <w:rPr>
+                <w:rFonts w:asciiTheme="majorBidi" w:hAnsiTheme="majorBidi" w:cstheme="majorBidi"/>
                 <w:color w:val="000000"/>
               </w:rPr>
               <w:tab/>
@@ -967,6 +1093,7 @@
               <w:spacing w:before="104"/>
               <w:ind w:left="2568" w:right="2553"/>
               <w:rPr>
+                <w:rFonts w:asciiTheme="majorBidi" w:hAnsiTheme="majorBidi" w:cstheme="majorBidi"/>
                 <w:color w:val="000000"/>
               </w:rPr>
             </w:pPr>
@@ -995,14 +1122,14 @@
               <w:ind w:left="559" w:right="544"/>
               <w:jc w:val="center"/>
               <w:rPr>
-                <w:rFonts w:ascii="Arial" w:eastAsia="Arial" w:hAnsi="Arial" w:cs="Arial"/>
-                <w:b/>
-                <w:color w:val="000000"/>
-              </w:rPr>
-            </w:pPr>
-            <w:r>
-              <w:rPr>
-                <w:rFonts w:ascii="Arial" w:eastAsia="Arial" w:hAnsi="Arial" w:cs="Arial"/>
+                <w:rFonts w:asciiTheme="majorBidi" w:eastAsia="Arial" w:hAnsiTheme="majorBidi" w:cstheme="majorBidi"/>
+                <w:b/>
+                <w:color w:val="000000"/>
+              </w:rPr>
+            </w:pPr>
+            <w:r>
+              <w:rPr>
+                <w:rFonts w:asciiTheme="majorBidi" w:eastAsia="Arial" w:hAnsiTheme="majorBidi" w:cstheme="majorBidi"/>
                 <w:b/>
                 <w:color w:val="000000"/>
               </w:rPr>
@@ -1027,6 +1154,7 @@
               <w:ind w:left="2568" w:right="2553"/>
               <w:jc w:val="center"/>
               <w:rPr>
+                <w:rFonts w:asciiTheme="majorBidi" w:hAnsiTheme="majorBidi" w:cstheme="majorBidi"/>
                 <w:color w:val="000000"/>
               </w:rPr>
             </w:pPr>
@@ -1049,6 +1177,7 @@
               <w:ind w:left="2568" w:right="2553"/>
               <w:jc w:val="center"/>
               <w:rPr>
+                <w:rFonts w:asciiTheme="majorBidi" w:hAnsiTheme="majorBidi" w:cstheme="majorBidi"/>
                 <w:color w:val="000000"/>
               </w:rPr>
             </w:pPr>
@@ -1067,7 +1196,7 @@
         </w:pBdr>
         <w:spacing w:before="11"/>
         <w:rPr>
-          <w:rFonts w:ascii="Arial" w:eastAsia="Arial" w:hAnsi="Arial" w:cs="Arial"/>
+          <w:rFonts w:asciiTheme="majorBidi" w:eastAsia="Arial" w:hAnsiTheme="majorBidi" w:cstheme="majorBidi"/>
           <w:b/>
           <w:color w:val="000000"/>
           <w:sz w:val="34"/>
@@ -1079,10 +1208,16 @@
       <w:pPr>
         <w:pStyle w:val="Heading1"/>
         <w:ind w:left="0"/>
+        <w:rPr>
+          <w:rFonts w:asciiTheme="majorBidi" w:hAnsiTheme="majorBidi" w:cstheme="majorBidi"/>
+        </w:rPr>
       </w:pPr>
       <w:bookmarkStart w:id="2" w:name="_heading=h.30j0zll" w:colFirst="0" w:colLast="0"/>
       <w:bookmarkEnd w:id="2"/>
       <w:r>
+        <w:rPr>
+          <w:rFonts w:asciiTheme="majorBidi" w:hAnsiTheme="majorBidi" w:cstheme="majorBidi"/>
+        </w:rPr>
         <w:t>Document History:</w:t>
       </w:r>
     </w:p>
@@ -1097,7 +1232,7 @@
         </w:pBdr>
         <w:spacing w:before="9"/>
         <w:rPr>
-          <w:rFonts w:ascii="Arial" w:eastAsia="Arial" w:hAnsi="Arial" w:cs="Arial"/>
+          <w:rFonts w:asciiTheme="majorBidi" w:eastAsia="Arial" w:hAnsiTheme="majorBidi" w:cstheme="majorBidi"/>
           <w:b/>
           <w:color w:val="000000"/>
           <w:sz w:val="14"/>
@@ -1149,14 +1284,14 @@
               <w:ind w:left="221" w:right="221"/>
               <w:jc w:val="center"/>
               <w:rPr>
-                <w:rFonts w:ascii="Arial" w:eastAsia="Arial" w:hAnsi="Arial" w:cs="Arial"/>
-                <w:b/>
-                <w:color w:val="000000"/>
-              </w:rPr>
-            </w:pPr>
-            <w:r>
-              <w:rPr>
-                <w:rFonts w:ascii="Arial" w:eastAsia="Arial" w:hAnsi="Arial" w:cs="Arial"/>
+                <w:rFonts w:asciiTheme="majorBidi" w:eastAsia="Arial" w:hAnsiTheme="majorBidi" w:cstheme="majorBidi"/>
+                <w:b/>
+                <w:color w:val="000000"/>
+              </w:rPr>
+            </w:pPr>
+            <w:r>
+              <w:rPr>
+                <w:rFonts w:asciiTheme="majorBidi" w:eastAsia="Arial" w:hAnsiTheme="majorBidi" w:cstheme="majorBidi"/>
                 <w:b/>
                 <w:color w:val="000000"/>
               </w:rPr>
@@ -1181,14 +1316,14 @@
               <w:spacing w:before="100"/>
               <w:ind w:left="674"/>
               <w:rPr>
-                <w:rFonts w:ascii="Arial" w:eastAsia="Arial" w:hAnsi="Arial" w:cs="Arial"/>
-                <w:b/>
-                <w:color w:val="000000"/>
-              </w:rPr>
-            </w:pPr>
-            <w:r>
-              <w:rPr>
-                <w:rFonts w:ascii="Arial" w:eastAsia="Arial" w:hAnsi="Arial" w:cs="Arial"/>
+                <w:rFonts w:asciiTheme="majorBidi" w:eastAsia="Arial" w:hAnsiTheme="majorBidi" w:cstheme="majorBidi"/>
+                <w:b/>
+                <w:color w:val="000000"/>
+              </w:rPr>
+            </w:pPr>
+            <w:r>
+              <w:rPr>
+                <w:rFonts w:asciiTheme="majorBidi" w:eastAsia="Arial" w:hAnsiTheme="majorBidi" w:cstheme="majorBidi"/>
                 <w:b/>
                 <w:color w:val="000000"/>
               </w:rPr>
@@ -1214,14 +1349,14 @@
               <w:ind w:left="519" w:right="504"/>
               <w:jc w:val="center"/>
               <w:rPr>
-                <w:rFonts w:ascii="Arial" w:eastAsia="Arial" w:hAnsi="Arial" w:cs="Arial"/>
-                <w:b/>
-                <w:color w:val="000000"/>
-              </w:rPr>
-            </w:pPr>
-            <w:r>
-              <w:rPr>
-                <w:rFonts w:ascii="Arial" w:eastAsia="Arial" w:hAnsi="Arial" w:cs="Arial"/>
+                <w:rFonts w:asciiTheme="majorBidi" w:eastAsia="Arial" w:hAnsiTheme="majorBidi" w:cstheme="majorBidi"/>
+                <w:b/>
+                <w:color w:val="000000"/>
+              </w:rPr>
+            </w:pPr>
+            <w:r>
+              <w:rPr>
+                <w:rFonts w:asciiTheme="majorBidi" w:eastAsia="Arial" w:hAnsiTheme="majorBidi" w:cstheme="majorBidi"/>
                 <w:b/>
                 <w:color w:val="000000"/>
               </w:rPr>
@@ -1247,14 +1382,14 @@
               <w:ind w:left="1429" w:right="1414"/>
               <w:jc w:val="center"/>
               <w:rPr>
-                <w:rFonts w:ascii="Arial" w:eastAsia="Arial" w:hAnsi="Arial" w:cs="Arial"/>
-                <w:b/>
-                <w:color w:val="000000"/>
-              </w:rPr>
-            </w:pPr>
-            <w:r>
-              <w:rPr>
-                <w:rFonts w:ascii="Arial" w:eastAsia="Arial" w:hAnsi="Arial" w:cs="Arial"/>
+                <w:rFonts w:asciiTheme="majorBidi" w:eastAsia="Arial" w:hAnsiTheme="majorBidi" w:cstheme="majorBidi"/>
+                <w:b/>
+                <w:color w:val="000000"/>
+              </w:rPr>
+            </w:pPr>
+            <w:r>
+              <w:rPr>
+                <w:rFonts w:asciiTheme="majorBidi" w:eastAsia="Arial" w:hAnsiTheme="majorBidi" w:cstheme="majorBidi"/>
                 <w:b/>
                 <w:color w:val="000000"/>
               </w:rPr>
@@ -1284,11 +1419,13 @@
               <w:ind w:left="221" w:right="221"/>
               <w:jc w:val="center"/>
               <w:rPr>
-                <w:color w:val="000000"/>
-              </w:rPr>
-            </w:pPr>
-            <w:r>
-              <w:rPr>
+                <w:rFonts w:asciiTheme="majorBidi" w:hAnsiTheme="majorBidi" w:cstheme="majorBidi"/>
+                <w:color w:val="000000"/>
+              </w:rPr>
+            </w:pPr>
+            <w:r>
+              <w:rPr>
+                <w:rFonts w:asciiTheme="majorBidi" w:hAnsiTheme="majorBidi" w:cstheme="majorBidi"/>
                 <w:color w:val="000000"/>
               </w:rPr>
               <w:t>1.0</w:t>
@@ -1311,11 +1448,15 @@
               <w:spacing w:before="98"/>
               <w:ind w:left="680"/>
               <w:rPr>
-                <w:color w:val="000000"/>
-              </w:rPr>
-            </w:pPr>
-            <w:r>
-              <w:t>Aya</w:t>
+                <w:rFonts w:asciiTheme="majorBidi" w:hAnsiTheme="majorBidi" w:cstheme="majorBidi"/>
+                <w:color w:val="000000"/>
+              </w:rPr>
+            </w:pPr>
+            <w:r>
+              <w:rPr>
+                <w:rFonts w:asciiTheme="majorBidi" w:hAnsiTheme="majorBidi" w:cstheme="majorBidi"/>
+              </w:rPr>
+              <w:t>AA</w:t>
             </w:r>
           </w:p>
         </w:tc>
@@ -1327,14 +1468,26 @@
             <w:pPr>
               <w:pStyle w:val="BodyText"/>
               <w:jc w:val="center"/>
-            </w:pPr>
-            <w:r>
+              <w:rPr>
+                <w:rFonts w:asciiTheme="majorBidi" w:hAnsiTheme="majorBidi" w:cstheme="majorBidi"/>
+              </w:rPr>
+            </w:pPr>
+            <w:r>
+              <w:rPr>
+                <w:rFonts w:asciiTheme="majorBidi" w:hAnsiTheme="majorBidi" w:cstheme="majorBidi"/>
+              </w:rPr>
               <w:t>[7-</w:t>
             </w:r>
             <w:r>
+              <w:rPr>
+                <w:rFonts w:asciiTheme="majorBidi" w:hAnsiTheme="majorBidi" w:cstheme="majorBidi"/>
+              </w:rPr>
               <w:t>11</w:t>
             </w:r>
             <w:r>
+              <w:rPr>
+                <w:rFonts w:asciiTheme="majorBidi" w:hAnsiTheme="majorBidi" w:cstheme="majorBidi"/>
+              </w:rPr>
               <w:t>-2022]</w:t>
             </w:r>
           </w:p>
@@ -1345,58 +1498,25 @@
           </w:tcPr>
           <w:p>
             <w:pPr>
+              <w:pStyle w:val="BodyText"/>
               <w:numPr>
                 <w:ilvl w:val="0"/>
-                <w:numId w:val="3"/>
+                <w:numId w:val="7"/>
               </w:numPr>
-              <w:pBdr>
-                <w:top w:val="nil"/>
-                <w:left w:val="nil"/>
-                <w:bottom w:val="nil"/>
-                <w:right w:val="nil"/>
-                <w:between w:val="nil"/>
-              </w:pBdr>
-              <w:tabs>
-                <w:tab w:val="left" w:pos="1509"/>
-                <w:tab w:val="left" w:pos="1510"/>
-              </w:tabs>
-              <w:spacing w:before="98"/>
-              <w:rPr>
-                <w:color w:val="000000"/>
-              </w:rPr>
-            </w:pPr>
-            <w:r>
-              <w:rPr>
-                <w:color w:val="000000"/>
-              </w:rPr>
+            </w:pPr>
+            <w:r>
               <w:t>Initial Creation</w:t>
             </w:r>
           </w:p>
           <w:p>
             <w:pPr>
+              <w:pStyle w:val="BodyText"/>
               <w:numPr>
                 <w:ilvl w:val="0"/>
-                <w:numId w:val="4"/>
+                <w:numId w:val="7"/>
               </w:numPr>
-              <w:pBdr>
-                <w:top w:val="nil"/>
-                <w:left w:val="nil"/>
-                <w:bottom w:val="nil"/>
-                <w:right w:val="nil"/>
-                <w:between w:val="nil"/>
-              </w:pBdr>
-              <w:tabs>
-                <w:tab w:val="left" w:pos="1039"/>
-                <w:tab w:val="left" w:pos="1040"/>
-              </w:tabs>
-              <w:rPr>
-                <w:color w:val="000000"/>
-              </w:rPr>
-            </w:pPr>
-            <w:r>
-              <w:rPr>
-                <w:color w:val="000000"/>
-              </w:rPr>
+            </w:pPr>
+            <w:r>
               <w:t>Add CRS Requirements</w:t>
             </w:r>
           </w:p>
@@ -1423,11 +1543,13 @@
               <w:ind w:left="221" w:right="221"/>
               <w:jc w:val="center"/>
               <w:rPr>
-                <w:color w:val="000000"/>
-              </w:rPr>
-            </w:pPr>
-            <w:r>
-              <w:rPr>
+                <w:rFonts w:asciiTheme="majorBidi" w:hAnsiTheme="majorBidi" w:cstheme="majorBidi"/>
+                <w:color w:val="000000"/>
+              </w:rPr>
+            </w:pPr>
+            <w:r>
+              <w:rPr>
+                <w:rFonts w:asciiTheme="majorBidi" w:hAnsiTheme="majorBidi" w:cstheme="majorBidi"/>
                 <w:color w:val="000000"/>
               </w:rPr>
               <w:t>1.1</w:t>
@@ -1449,9 +1571,15 @@
               </w:pBdr>
               <w:spacing w:before="98"/>
               <w:jc w:val="center"/>
-            </w:pPr>
-            <w:r>
-              <w:t>Mouhammed</w:t>
+              <w:rPr>
+                <w:rFonts w:asciiTheme="majorBidi" w:hAnsiTheme="majorBidi" w:cstheme="majorBidi"/>
+              </w:rPr>
+            </w:pPr>
+            <w:r>
+              <w:rPr>
+                <w:rFonts w:asciiTheme="majorBidi" w:hAnsiTheme="majorBidi" w:cstheme="majorBidi"/>
+              </w:rPr>
+              <w:t>MEQ</w:t>
             </w:r>
           </w:p>
         </w:tc>
@@ -1463,8 +1591,14 @@
             <w:pPr>
               <w:pStyle w:val="BodyText"/>
               <w:jc w:val="center"/>
-            </w:pPr>
-            <w:r>
+              <w:rPr>
+                <w:rFonts w:asciiTheme="majorBidi" w:hAnsiTheme="majorBidi" w:cstheme="majorBidi"/>
+              </w:rPr>
+            </w:pPr>
+            <w:r>
+              <w:rPr>
+                <w:rFonts w:asciiTheme="majorBidi" w:hAnsiTheme="majorBidi" w:cstheme="majorBidi"/>
+              </w:rPr>
               <w:t>[10-11-2022]</w:t>
             </w:r>
           </w:p>
@@ -1475,30 +1609,13 @@
           </w:tcPr>
           <w:p>
             <w:pPr>
+              <w:pStyle w:val="BodyText"/>
               <w:numPr>
                 <w:ilvl w:val="0"/>
-                <w:numId w:val="3"/>
+                <w:numId w:val="7"/>
               </w:numPr>
-              <w:pBdr>
-                <w:top w:val="nil"/>
-                <w:left w:val="nil"/>
-                <w:bottom w:val="nil"/>
-                <w:right w:val="nil"/>
-                <w:between w:val="nil"/>
-              </w:pBdr>
-              <w:tabs>
-                <w:tab w:val="left" w:pos="1509"/>
-                <w:tab w:val="left" w:pos="1510"/>
-              </w:tabs>
-              <w:spacing w:before="98"/>
-              <w:rPr>
-                <w:color w:val="000000"/>
-              </w:rPr>
-            </w:pPr>
-            <w:r>
-              <w:rPr>
-                <w:color w:val="000000"/>
-              </w:rPr>
+            </w:pPr>
+            <w:r>
               <w:t>Covered distance requirement</w:t>
             </w:r>
           </w:p>
@@ -1506,7 +1623,7 @@
       </w:tr>
       <w:tr>
         <w:trPr>
-          <w:trHeight w:val="779"/>
+          <w:trHeight w:val="1680"/>
         </w:trPr>
         <w:tc>
           <w:tcPr>
@@ -1525,11 +1642,13 @@
               <w:ind w:left="221" w:right="221"/>
               <w:jc w:val="center"/>
               <w:rPr>
-                <w:color w:val="000000"/>
-              </w:rPr>
-            </w:pPr>
-            <w:r>
-              <w:rPr>
+                <w:rFonts w:asciiTheme="majorBidi" w:hAnsiTheme="majorBidi" w:cstheme="majorBidi"/>
+                <w:color w:val="000000"/>
+              </w:rPr>
+            </w:pPr>
+            <w:r>
+              <w:rPr>
+                <w:rFonts w:asciiTheme="majorBidi" w:hAnsiTheme="majorBidi" w:cstheme="majorBidi"/>
                 <w:color w:val="000000"/>
               </w:rPr>
               <w:lastRenderedPageBreak/>
@@ -1552,8 +1671,14 @@
               </w:pBdr>
               <w:spacing w:before="98"/>
               <w:jc w:val="center"/>
-            </w:pPr>
-            <w:r>
+              <w:rPr>
+                <w:rFonts w:asciiTheme="majorBidi" w:hAnsiTheme="majorBidi" w:cstheme="majorBidi"/>
+              </w:rPr>
+            </w:pPr>
+            <w:r>
+              <w:rPr>
+                <w:rFonts w:asciiTheme="majorBidi" w:hAnsiTheme="majorBidi" w:cstheme="majorBidi"/>
+              </w:rPr>
               <w:t>AA</w:t>
             </w:r>
           </w:p>
@@ -1566,8 +1691,14 @@
             <w:pPr>
               <w:pStyle w:val="BodyText"/>
               <w:jc w:val="center"/>
-            </w:pPr>
-            <w:r>
+              <w:rPr>
+                <w:rFonts w:asciiTheme="majorBidi" w:hAnsiTheme="majorBidi" w:cstheme="majorBidi"/>
+              </w:rPr>
+            </w:pPr>
+            <w:r>
+              <w:rPr>
+                <w:rFonts w:asciiTheme="majorBidi" w:hAnsiTheme="majorBidi" w:cstheme="majorBidi"/>
+              </w:rPr>
               <w:t>[18-11-2022]</w:t>
             </w:r>
           </w:p>
@@ -1578,10 +1709,76 @@
           </w:tcPr>
           <w:p>
             <w:pPr>
+              <w:pStyle w:val="BodyText"/>
               <w:numPr>
                 <w:ilvl w:val="0"/>
-                <w:numId w:val="3"/>
+                <w:numId w:val="7"/>
               </w:numPr>
+            </w:pPr>
+            <w:r>
+              <w:t>Edit name and title</w:t>
+            </w:r>
+          </w:p>
+          <w:p>
+            <w:pPr>
+              <w:pStyle w:val="BodyText"/>
+              <w:numPr>
+                <w:ilvl w:val="0"/>
+                <w:numId w:val="7"/>
+              </w:numPr>
+            </w:pPr>
+            <w:r>
+              <w:t>PO_ٍSAG_CRS_ML_OBJ_Recog_Review_001</w:t>
+            </w:r>
+          </w:p>
+          <w:p>
+            <w:pPr>
+              <w:pStyle w:val="BodyText"/>
+              <w:numPr>
+                <w:ilvl w:val="0"/>
+                <w:numId w:val="7"/>
+              </w:numPr>
+            </w:pPr>
+            <w:r>
+              <w:t>PO_ٍSAG_CRS_ML_OBJ_Recog_Review_002</w:t>
+            </w:r>
+          </w:p>
+          <w:p>
+            <w:pPr>
+              <w:pStyle w:val="BodyText"/>
+              <w:numPr>
+                <w:ilvl w:val="0"/>
+                <w:numId w:val="7"/>
+              </w:numPr>
+            </w:pPr>
+            <w:r>
+              <w:t>PO_ٍSAG_CRS_ML_OBJ_Recog_Review_003</w:t>
+            </w:r>
+          </w:p>
+          <w:p>
+            <w:pPr>
+              <w:pStyle w:val="BodyText"/>
+              <w:numPr>
+                <w:ilvl w:val="0"/>
+                <w:numId w:val="7"/>
+              </w:numPr>
+            </w:pPr>
+            <w:r>
+              <w:t>PO_ٍSAG_CRS_ML_OBJ_Recog_Review_004</w:t>
+            </w:r>
+          </w:p>
+        </w:tc>
+      </w:tr>
+      <w:tr>
+        <w:trPr>
+          <w:trHeight w:val="1680"/>
+        </w:trPr>
+        <w:tc>
+          <w:tcPr>
+            <w:tcW w:w="1320" w:type="dxa"/>
+          </w:tcPr>
+          <w:p>
+            <w:pPr>
               <w:pBdr>
                 <w:top w:val="nil"/>
                 <w:left w:val="nil"/>
@@ -1589,28 +1786,29 @@
                 <w:right w:val="nil"/>
                 <w:between w:val="nil"/>
               </w:pBdr>
-              <w:tabs>
-                <w:tab w:val="left" w:pos="1509"/>
-                <w:tab w:val="left" w:pos="1510"/>
-              </w:tabs>
               <w:spacing w:before="98"/>
-              <w:rPr>
-                <w:color w:val="000000"/>
-              </w:rPr>
-            </w:pPr>
-            <w:r>
-              <w:rPr>
-                <w:color w:val="000000"/>
-              </w:rPr>
-              <w:t>Edit name and title</w:t>
-            </w:r>
-          </w:p>
-          <w:p>
-            <w:pPr>
-              <w:numPr>
-                <w:ilvl w:val="0"/>
-                <w:numId w:val="3"/>
-              </w:numPr>
+              <w:ind w:left="221" w:right="221"/>
+              <w:jc w:val="center"/>
+              <w:rPr>
+                <w:rFonts w:asciiTheme="majorBidi" w:hAnsiTheme="majorBidi" w:cstheme="majorBidi"/>
+                <w:color w:val="000000"/>
+              </w:rPr>
+            </w:pPr>
+            <w:r>
+              <w:rPr>
+                <w:rFonts w:asciiTheme="majorBidi" w:hAnsiTheme="majorBidi" w:cstheme="majorBidi"/>
+                <w:color w:val="000000"/>
+              </w:rPr>
+              <w:t>1.3</w:t>
+            </w:r>
+          </w:p>
+        </w:tc>
+        <w:tc>
+          <w:tcPr>
+            <w:tcW w:w="2100" w:type="dxa"/>
+          </w:tcPr>
+          <w:p>
+            <w:pPr>
               <w:pBdr>
                 <w:top w:val="nil"/>
                 <w:left w:val="nil"/>
@@ -1618,113 +1816,54 @@
                 <w:right w:val="nil"/>
                 <w:between w:val="nil"/>
               </w:pBdr>
-              <w:tabs>
-                <w:tab w:val="left" w:pos="1509"/>
-                <w:tab w:val="left" w:pos="1510"/>
-              </w:tabs>
               <w:spacing w:before="98"/>
-              <w:rPr>
-                <w:color w:val="000000"/>
-              </w:rPr>
-            </w:pPr>
-            <w:r>
-              <w:rPr>
-                <w:color w:val="000000"/>
-              </w:rPr>
-              <w:t>Edit definition</w:t>
-            </w:r>
-          </w:p>
-          <w:p>
-            <w:pPr>
+              <w:jc w:val="center"/>
+              <w:rPr>
+                <w:rFonts w:asciiTheme="majorBidi" w:hAnsiTheme="majorBidi" w:cstheme="majorBidi"/>
+              </w:rPr>
+            </w:pPr>
+            <w:r>
+              <w:rPr>
+                <w:rFonts w:asciiTheme="majorBidi" w:hAnsiTheme="majorBidi" w:cstheme="majorBidi"/>
+              </w:rPr>
+              <w:t>AA</w:t>
+            </w:r>
+          </w:p>
+        </w:tc>
+        <w:tc>
+          <w:tcPr>
+            <w:tcW w:w="2220" w:type="dxa"/>
+          </w:tcPr>
+          <w:p>
+            <w:pPr>
+              <w:pStyle w:val="BodyText"/>
+              <w:jc w:val="center"/>
+              <w:rPr>
+                <w:rFonts w:asciiTheme="majorBidi" w:hAnsiTheme="majorBidi" w:cstheme="majorBidi"/>
+              </w:rPr>
+            </w:pPr>
+            <w:r>
+              <w:rPr>
+                <w:rFonts w:asciiTheme="majorBidi" w:hAnsiTheme="majorBidi" w:cstheme="majorBidi"/>
+              </w:rPr>
+              <w:t>[20-11-2022]</w:t>
+            </w:r>
+          </w:p>
+        </w:tc>
+        <w:tc>
+          <w:tcPr>
+            <w:tcW w:w="3720" w:type="dxa"/>
+          </w:tcPr>
+          <w:p>
+            <w:pPr>
+              <w:pStyle w:val="BodyText"/>
               <w:numPr>
                 <w:ilvl w:val="0"/>
-                <w:numId w:val="3"/>
+                <w:numId w:val="7"/>
               </w:numPr>
-              <w:pBdr>
-                <w:top w:val="nil"/>
-                <w:left w:val="nil"/>
-                <w:bottom w:val="nil"/>
-                <w:right w:val="nil"/>
-                <w:between w:val="nil"/>
-              </w:pBdr>
-              <w:tabs>
-                <w:tab w:val="left" w:pos="1509"/>
-                <w:tab w:val="left" w:pos="1510"/>
-              </w:tabs>
-              <w:spacing w:before="98"/>
-              <w:rPr>
-                <w:color w:val="000000"/>
-              </w:rPr>
-            </w:pPr>
-            <w:r>
-              <w:rPr>
-                <w:color w:val="000000"/>
-              </w:rPr>
-              <w:t xml:space="preserve">Edit key elements </w:t>
-            </w:r>
-          </w:p>
-          <w:p>
-            <w:pPr>
-              <w:numPr>
-                <w:ilvl w:val="0"/>
-                <w:numId w:val="3"/>
-              </w:numPr>
-              <w:pBdr>
-                <w:top w:val="nil"/>
-                <w:left w:val="nil"/>
-                <w:bottom w:val="nil"/>
-                <w:right w:val="nil"/>
-                <w:between w:val="nil"/>
-              </w:pBdr>
-              <w:tabs>
-                <w:tab w:val="left" w:pos="1509"/>
-                <w:tab w:val="left" w:pos="1510"/>
-              </w:tabs>
-              <w:spacing w:before="98"/>
-              <w:rPr>
-                <w:color w:val="000000"/>
-              </w:rPr>
-            </w:pPr>
-            <w:r>
-              <w:rPr>
-                <w:color w:val="000000"/>
-              </w:rPr>
-              <w:t>Edit system context</w:t>
-            </w:r>
-          </w:p>
-          <w:p>
-            <w:pPr>
-              <w:numPr>
-                <w:ilvl w:val="0"/>
-                <w:numId w:val="3"/>
-              </w:numPr>
-              <w:pBdr>
-                <w:top w:val="nil"/>
-                <w:left w:val="nil"/>
-                <w:bottom w:val="nil"/>
-                <w:right w:val="nil"/>
-                <w:between w:val="nil"/>
-              </w:pBdr>
-              <w:tabs>
-                <w:tab w:val="left" w:pos="1509"/>
-                <w:tab w:val="left" w:pos="1510"/>
-              </w:tabs>
-              <w:spacing w:before="98"/>
-              <w:rPr>
-                <w:color w:val="000000"/>
-              </w:rPr>
-            </w:pPr>
-            <w:r>
-              <w:rPr>
-                <w:color w:val="000000"/>
-              </w:rPr>
-              <w:t xml:space="preserve">Edit all requirements </w:t>
-            </w:r>
-            <w:r>
-              <w:rPr>
-                <w:color w:val="000000"/>
-              </w:rPr>
-              <w:t xml:space="preserve"> </w:t>
+            </w:pPr>
+            <w:r>
+              <w:t>PO_ٍSAG_CRS_ML_OBJ_Recog_Review_005</w:t>
             </w:r>
           </w:p>
         </w:tc>
@@ -1735,6 +1874,9 @@
         <w:pStyle w:val="Heading1"/>
         <w:spacing w:before="90" w:after="52"/>
         <w:ind w:left="0"/>
+        <w:rPr>
+          <w:rFonts w:asciiTheme="majorBidi" w:hAnsiTheme="majorBidi" w:cstheme="majorBidi"/>
+        </w:rPr>
       </w:pPr>
     </w:p>
     <w:p>
@@ -1742,8 +1884,14 @@
         <w:pStyle w:val="Heading1"/>
         <w:spacing w:before="90" w:after="52"/>
         <w:ind w:left="0"/>
+        <w:rPr>
+          <w:rFonts w:asciiTheme="majorBidi" w:hAnsiTheme="majorBidi" w:cstheme="majorBidi"/>
+        </w:rPr>
       </w:pPr>
       <w:r>
+        <w:rPr>
+          <w:rFonts w:asciiTheme="majorBidi" w:hAnsiTheme="majorBidi" w:cstheme="majorBidi"/>
+        </w:rPr>
         <w:t>Reference Document:</w:t>
       </w:r>
     </w:p>
@@ -1791,14 +1939,14 @@
               <w:ind w:left="73" w:right="73"/>
               <w:jc w:val="center"/>
               <w:rPr>
-                <w:rFonts w:ascii="Arial" w:eastAsia="Arial" w:hAnsi="Arial" w:cs="Arial"/>
-                <w:b/>
-                <w:color w:val="000000"/>
-              </w:rPr>
-            </w:pPr>
-            <w:r>
-              <w:rPr>
-                <w:rFonts w:ascii="Arial" w:eastAsia="Arial" w:hAnsi="Arial" w:cs="Arial"/>
+                <w:rFonts w:asciiTheme="majorBidi" w:eastAsia="Arial" w:hAnsiTheme="majorBidi" w:cstheme="majorBidi"/>
+                <w:b/>
+                <w:color w:val="000000"/>
+              </w:rPr>
+            </w:pPr>
+            <w:r>
+              <w:rPr>
+                <w:rFonts w:asciiTheme="majorBidi" w:eastAsia="Arial" w:hAnsiTheme="majorBidi" w:cstheme="majorBidi"/>
                 <w:b/>
                 <w:color w:val="000000"/>
               </w:rPr>
@@ -1806,7 +1954,7 @@
             </w:r>
             <w:r>
               <w:rPr>
-                <w:rFonts w:ascii="Arial" w:eastAsia="Arial" w:hAnsi="Arial" w:cs="Arial"/>
+                <w:rFonts w:asciiTheme="majorBidi" w:eastAsia="Arial" w:hAnsiTheme="majorBidi" w:cstheme="majorBidi"/>
                 <w:b/>
                 <w:color w:val="000000"/>
               </w:rPr>
@@ -1814,7 +1962,7 @@
             </w:r>
             <w:r>
               <w:rPr>
-                <w:rFonts w:ascii="Arial" w:eastAsia="Arial" w:hAnsi="Arial" w:cs="Arial"/>
+                <w:rFonts w:asciiTheme="majorBidi" w:eastAsia="Arial" w:hAnsiTheme="majorBidi" w:cstheme="majorBidi"/>
                 <w:b/>
                 <w:color w:val="000000"/>
               </w:rPr>
@@ -1840,21 +1988,19 @@
               <w:ind w:left="1306" w:right="1301"/>
               <w:jc w:val="center"/>
               <w:rPr>
-                <w:rFonts w:ascii="Arial" w:eastAsia="Arial" w:hAnsi="Arial" w:cs="Arial"/>
-                <w:b/>
-                <w:color w:val="000000"/>
-              </w:rPr>
-            </w:pPr>
-            <w:proofErr w:type="spellStart"/>
-            <w:r>
-              <w:rPr>
-                <w:rFonts w:ascii="Arial" w:eastAsia="Arial" w:hAnsi="Arial" w:cs="Arial"/>
+                <w:rFonts w:asciiTheme="majorBidi" w:eastAsia="Arial" w:hAnsiTheme="majorBidi" w:cstheme="majorBidi"/>
+                <w:b/>
+                <w:color w:val="000000"/>
+              </w:rPr>
+            </w:pPr>
+            <w:r>
+              <w:rPr>
+                <w:rFonts w:asciiTheme="majorBidi" w:eastAsia="Arial" w:hAnsiTheme="majorBidi" w:cstheme="majorBidi"/>
                 <w:b/>
                 <w:color w:val="000000"/>
               </w:rPr>
               <w:t>Doc.Name</w:t>
             </w:r>
-            <w:proofErr w:type="spellEnd"/>
           </w:p>
         </w:tc>
         <w:tc>
@@ -1875,14 +2021,14 @@
               <w:ind w:left="211" w:right="191"/>
               <w:jc w:val="center"/>
               <w:rPr>
-                <w:rFonts w:ascii="Arial" w:eastAsia="Arial" w:hAnsi="Arial" w:cs="Arial"/>
-                <w:b/>
-                <w:color w:val="000000"/>
-              </w:rPr>
-            </w:pPr>
-            <w:r>
-              <w:rPr>
-                <w:rFonts w:ascii="Arial" w:eastAsia="Arial" w:hAnsi="Arial" w:cs="Arial"/>
+                <w:rFonts w:asciiTheme="majorBidi" w:eastAsia="Arial" w:hAnsiTheme="majorBidi" w:cstheme="majorBidi"/>
+                <w:b/>
+                <w:color w:val="000000"/>
+              </w:rPr>
+            </w:pPr>
+            <w:r>
+              <w:rPr>
+                <w:rFonts w:asciiTheme="majorBidi" w:eastAsia="Arial" w:hAnsiTheme="majorBidi" w:cstheme="majorBidi"/>
                 <w:b/>
                 <w:color w:val="000000"/>
               </w:rPr>
@@ -1908,14 +2054,14 @@
               <w:ind w:left="137" w:right="122"/>
               <w:jc w:val="center"/>
               <w:rPr>
-                <w:rFonts w:ascii="Arial" w:eastAsia="Arial" w:hAnsi="Arial" w:cs="Arial"/>
-                <w:b/>
-                <w:color w:val="000000"/>
-              </w:rPr>
-            </w:pPr>
-            <w:r>
-              <w:rPr>
-                <w:rFonts w:ascii="Arial" w:eastAsia="Arial" w:hAnsi="Arial" w:cs="Arial"/>
+                <w:rFonts w:asciiTheme="majorBidi" w:eastAsia="Arial" w:hAnsiTheme="majorBidi" w:cstheme="majorBidi"/>
+                <w:b/>
+                <w:color w:val="000000"/>
+              </w:rPr>
+            </w:pPr>
+            <w:r>
+              <w:rPr>
+                <w:rFonts w:asciiTheme="majorBidi" w:eastAsia="Arial" w:hAnsiTheme="majorBidi" w:cstheme="majorBidi"/>
                 <w:b/>
                 <w:color w:val="000000"/>
               </w:rPr>
@@ -1944,11 +2090,13 @@
               <w:spacing w:before="96"/>
               <w:jc w:val="center"/>
               <w:rPr>
-                <w:color w:val="000000"/>
-              </w:rPr>
-            </w:pPr>
-            <w:r>
-              <w:rPr>
+                <w:rFonts w:asciiTheme="majorBidi" w:hAnsiTheme="majorBidi" w:cstheme="majorBidi"/>
+                <w:color w:val="000000"/>
+              </w:rPr>
+            </w:pPr>
+            <w:r>
+              <w:rPr>
+                <w:rFonts w:asciiTheme="majorBidi" w:hAnsiTheme="majorBidi" w:cstheme="majorBidi"/>
                 <w:color w:val="000000"/>
               </w:rPr>
               <w:t>1</w:t>
@@ -1972,20 +2120,26 @@
               <w:ind w:left="1306" w:right="1301"/>
               <w:jc w:val="center"/>
               <w:rPr>
-                <w:color w:val="000000"/>
-              </w:rPr>
-            </w:pPr>
-            <w:r>
-              <w:rPr>
+                <w:rFonts w:asciiTheme="majorBidi" w:hAnsiTheme="majorBidi" w:cstheme="majorBidi"/>
+                <w:color w:val="000000"/>
+              </w:rPr>
+            </w:pPr>
+            <w:r>
+              <w:rPr>
+                <w:rFonts w:asciiTheme="majorBidi" w:hAnsiTheme="majorBidi" w:cstheme="majorBidi"/>
                 <w:color w:val="000000"/>
               </w:rPr>
               <w:t>PO_</w:t>
             </w:r>
             <w:r>
+              <w:rPr>
+                <w:rFonts w:asciiTheme="majorBidi" w:hAnsiTheme="majorBidi" w:cstheme="majorBidi"/>
+              </w:rPr>
               <w:t>SAG</w:t>
             </w:r>
             <w:r>
               <w:rPr>
+                <w:rFonts w:asciiTheme="majorBidi" w:hAnsiTheme="majorBidi" w:cstheme="majorBidi"/>
                 <w:color w:val="000000"/>
               </w:rPr>
               <w:t>_CR_ML</w:t>
@@ -2009,16 +2163,21 @@
               <w:ind w:left="211" w:right="191"/>
               <w:jc w:val="center"/>
               <w:rPr>
-                <w:color w:val="000000"/>
-              </w:rPr>
-            </w:pPr>
-            <w:r>
-              <w:rPr>
+                <w:rFonts w:asciiTheme="majorBidi" w:hAnsiTheme="majorBidi" w:cstheme="majorBidi"/>
+                <w:color w:val="000000"/>
+              </w:rPr>
+            </w:pPr>
+            <w:r>
+              <w:rPr>
+                <w:rFonts w:asciiTheme="majorBidi" w:hAnsiTheme="majorBidi" w:cstheme="majorBidi"/>
                 <w:color w:val="000000"/>
               </w:rPr>
               <w:t>V1.</w:t>
             </w:r>
             <w:r>
+              <w:rPr>
+                <w:rFonts w:asciiTheme="majorBidi" w:hAnsiTheme="majorBidi" w:cstheme="majorBidi"/>
+              </w:rPr>
               <w:t>2</w:t>
             </w:r>
           </w:p>
@@ -2040,11 +2199,13 @@
               <w:ind w:left="137" w:right="122"/>
               <w:jc w:val="center"/>
               <w:rPr>
-                <w:color w:val="000000"/>
-              </w:rPr>
-            </w:pPr>
-            <w:r>
-              <w:rPr>
+                <w:rFonts w:asciiTheme="majorBidi" w:hAnsiTheme="majorBidi" w:cstheme="majorBidi"/>
+                <w:color w:val="000000"/>
+              </w:rPr>
+            </w:pPr>
+            <w:r>
+              <w:rPr>
+                <w:rFonts w:asciiTheme="majorBidi" w:hAnsiTheme="majorBidi" w:cstheme="majorBidi"/>
                 <w:color w:val="000000"/>
               </w:rPr>
               <w:t>Released</w:t>
@@ -2055,6 +2216,9 @@
     </w:tbl>
     <w:p>
       <w:pPr>
+        <w:rPr>
+          <w:rFonts w:asciiTheme="majorBidi" w:hAnsiTheme="majorBidi" w:cstheme="majorBidi"/>
+        </w:rPr>
         <w:sectPr>
           <w:pgSz w:w="12240" w:h="15840"/>
           <w:pgMar w:top="1440" w:right="620" w:bottom="280" w:left="620" w:header="360" w:footer="360" w:gutter="0"/>
@@ -2067,12 +2231,18 @@
         <w:pStyle w:val="Heading1"/>
         <w:spacing w:before="60"/>
         <w:ind w:left="0"/>
+        <w:rPr>
+          <w:rFonts w:asciiTheme="majorBidi" w:hAnsiTheme="majorBidi" w:cstheme="majorBidi"/>
+        </w:rPr>
       </w:pPr>
       <w:bookmarkStart w:id="3" w:name="_heading=h.1fob9te" w:colFirst="0" w:colLast="0"/>
       <w:bookmarkStart w:id="4" w:name="_heading=h.3znysh7" w:colFirst="0" w:colLast="0"/>
       <w:bookmarkEnd w:id="3"/>
       <w:bookmarkEnd w:id="4"/>
       <w:r>
+        <w:rPr>
+          <w:rFonts w:asciiTheme="majorBidi" w:hAnsiTheme="majorBidi" w:cstheme="majorBidi"/>
+        </w:rPr>
         <w:lastRenderedPageBreak/>
         <w:t>Project Description:</w:t>
       </w:r>
@@ -2082,13 +2252,176 @@
         <w:pStyle w:val="Heading2"/>
         <w:spacing w:before="175"/>
         <w:ind w:left="0" w:firstLine="820"/>
+        <w:rPr>
+          <w:rFonts w:asciiTheme="majorBidi" w:hAnsiTheme="majorBidi" w:cstheme="majorBidi"/>
+        </w:rPr>
       </w:pPr>
       <w:r>
         <w:rPr>
+          <w:rFonts w:asciiTheme="majorBidi" w:hAnsiTheme="majorBidi" w:cstheme="majorBidi"/>
           <w:color w:val="3C78D8"/>
         </w:rPr>
         <w:t>Definition:</w:t>
       </w:r>
+    </w:p>
+    <w:p>
+      <w:pPr>
+        <w:widowControl/>
+        <w:spacing w:line="276" w:lineRule="auto"/>
+        <w:ind w:left="1240"/>
+        <w:rPr>
+          <w:rFonts w:asciiTheme="majorBidi" w:eastAsia="Arial" w:hAnsiTheme="majorBidi" w:cstheme="majorBidi"/>
+          <w:sz w:val="24"/>
+          <w:szCs w:val="24"/>
+          <w:highlight w:val="white"/>
+        </w:rPr>
+      </w:pPr>
+      <w:r>
+        <w:rPr>
+          <w:rFonts w:asciiTheme="majorBidi" w:eastAsia="Arial" w:hAnsiTheme="majorBidi" w:cstheme="majorBidi"/>
+          <w:sz w:val="24"/>
+          <w:szCs w:val="24"/>
+          <w:highlight w:val="white"/>
+        </w:rPr>
+        <w:t>Object recognition</w:t>
+      </w:r>
+      <w:r>
+        <w:rPr>
+          <w:rFonts w:asciiTheme="majorBidi" w:eastAsia="Arial" w:hAnsiTheme="majorBidi" w:cstheme="majorBidi"/>
+          <w:sz w:val="24"/>
+          <w:szCs w:val="24"/>
+          <w:highlight w:val="white"/>
+        </w:rPr>
+        <w:t xml:space="preserve"> </w:t>
+      </w:r>
+      <w:r>
+        <w:rPr>
+          <w:rFonts w:asciiTheme="majorBidi" w:eastAsia="Arial" w:hAnsiTheme="majorBidi" w:cstheme="majorBidi"/>
+          <w:sz w:val="24"/>
+          <w:szCs w:val="24"/>
+          <w:highlight w:val="white"/>
+        </w:rPr>
+        <w:t xml:space="preserve">in the field of computer vision </w:t>
+      </w:r>
+      <w:r>
+        <w:rPr>
+          <w:rFonts w:asciiTheme="majorBidi" w:eastAsia="Arial" w:hAnsiTheme="majorBidi" w:cstheme="majorBidi"/>
+          <w:sz w:val="24"/>
+          <w:szCs w:val="24"/>
+          <w:highlight w:val="white"/>
+        </w:rPr>
+        <w:t>is</w:t>
+      </w:r>
+      <w:r>
+        <w:rPr>
+          <w:rFonts w:asciiTheme="majorBidi" w:eastAsia="Arial" w:hAnsiTheme="majorBidi" w:cstheme="majorBidi"/>
+          <w:sz w:val="24"/>
+          <w:szCs w:val="24"/>
+          <w:highlight w:val="white"/>
+        </w:rPr>
+        <w:t xml:space="preserve"> finding and identifying objects in</w:t>
+      </w:r>
+      <w:r>
+        <w:rPr>
+          <w:rFonts w:asciiTheme="majorBidi" w:eastAsia="Arial" w:hAnsiTheme="majorBidi" w:cstheme="majorBidi"/>
+          <w:sz w:val="24"/>
+          <w:szCs w:val="24"/>
+          <w:highlight w:val="white"/>
+        </w:rPr>
+        <w:t xml:space="preserve"> </w:t>
+      </w:r>
+      <w:r>
+        <w:rPr>
+          <w:rFonts w:asciiTheme="majorBidi" w:eastAsia="Arial" w:hAnsiTheme="majorBidi" w:cstheme="majorBidi"/>
+          <w:sz w:val="24"/>
+          <w:szCs w:val="24"/>
+          <w:highlight w:val="white"/>
+        </w:rPr>
+        <w:t>a</w:t>
+      </w:r>
+      <w:r>
+        <w:rPr>
+          <w:rFonts w:asciiTheme="majorBidi" w:eastAsia="Arial" w:hAnsiTheme="majorBidi" w:cstheme="majorBidi"/>
+          <w:sz w:val="24"/>
+          <w:szCs w:val="24"/>
+          <w:highlight w:val="white"/>
+        </w:rPr>
+        <w:t>n image or video sequence.</w:t>
+      </w:r>
+    </w:p>
+    <w:p>
+      <w:pPr>
+        <w:pStyle w:val="Heading2"/>
+        <w:ind w:left="0" w:firstLine="820"/>
+        <w:rPr>
+          <w:rFonts w:asciiTheme="majorBidi" w:hAnsiTheme="majorBidi" w:cstheme="majorBidi"/>
+        </w:rPr>
+      </w:pPr>
+      <w:r>
+        <w:rPr>
+          <w:rFonts w:asciiTheme="majorBidi" w:hAnsiTheme="majorBidi" w:cstheme="majorBidi"/>
+          <w:color w:val="3C78D8"/>
+        </w:rPr>
+        <w:t>Features:</w:t>
+      </w:r>
+    </w:p>
+    <w:p>
+      <w:pPr>
+        <w:widowControl/>
+        <w:numPr>
+          <w:ilvl w:val="0"/>
+          <w:numId w:val="5"/>
+        </w:numPr>
+        <w:spacing w:line="276" w:lineRule="auto"/>
+        <w:rPr>
+          <w:rFonts w:asciiTheme="majorBidi" w:eastAsia="Arial" w:hAnsiTheme="majorBidi" w:cstheme="majorBidi"/>
+          <w:highlight w:val="white"/>
+        </w:rPr>
+      </w:pPr>
+      <w:r>
+        <w:rPr>
+          <w:rFonts w:asciiTheme="majorBidi" w:eastAsia="Arial" w:hAnsiTheme="majorBidi" w:cstheme="majorBidi"/>
+          <w:sz w:val="24"/>
+          <w:szCs w:val="24"/>
+          <w:highlight w:val="white"/>
+        </w:rPr>
+        <w:t xml:space="preserve">Object </w:t>
+      </w:r>
+      <w:r>
+        <w:rPr>
+          <w:rFonts w:asciiTheme="majorBidi" w:eastAsia="Arial" w:hAnsiTheme="majorBidi" w:cstheme="majorBidi"/>
+          <w:sz w:val="24"/>
+          <w:szCs w:val="24"/>
+          <w:highlight w:val="white"/>
+        </w:rPr>
+        <w:t>recognition</w:t>
+      </w:r>
+      <w:r>
+        <w:rPr>
+          <w:rFonts w:asciiTheme="majorBidi" w:eastAsia="Arial" w:hAnsiTheme="majorBidi" w:cstheme="majorBidi"/>
+          <w:sz w:val="24"/>
+          <w:szCs w:val="24"/>
+          <w:highlight w:val="white"/>
+        </w:rPr>
+        <w:t xml:space="preserve"> </w:t>
+      </w:r>
+    </w:p>
+    <w:p>
+      <w:pPr>
+        <w:pBdr>
+          <w:top w:val="nil"/>
+          <w:left w:val="nil"/>
+          <w:bottom w:val="nil"/>
+          <w:right w:val="nil"/>
+          <w:between w:val="nil"/>
+        </w:pBdr>
+        <w:rPr>
+          <w:rFonts w:asciiTheme="majorBidi" w:hAnsiTheme="majorBidi" w:cstheme="majorBidi"/>
+          <w:color w:val="000000"/>
+          <w:sz w:val="26"/>
+          <w:szCs w:val="26"/>
+        </w:rPr>
+      </w:pPr>
     </w:p>
     <w:p>
       <w:pPr>
@@ -2100,102 +2433,8 @@
           <w:between w:val="nil"/>
         </w:pBdr>
         <w:spacing w:before="2"/>
-        <w:ind w:left="1440"/>
-        <w:rPr>
-          <w:color w:val="000000"/>
-          <w:sz w:val="32"/>
-          <w:szCs w:val="32"/>
-        </w:rPr>
-      </w:pPr>
-      <w:r>
-        <w:rPr>
-          <w:rFonts w:ascii="Arial" w:eastAsia="Arial" w:hAnsi="Arial" w:cs="Arial"/>
-          <w:sz w:val="24"/>
-          <w:szCs w:val="24"/>
-        </w:rPr>
-        <w:t>The object recognition aims to help the blind recognizing the different objects around them. It also enables the blind to know the distance between themselves and the objects.</w:t>
-      </w:r>
-    </w:p>
-    <w:p>
-      <w:pPr>
-        <w:pStyle w:val="Heading2"/>
-        <w:ind w:left="0" w:firstLine="820"/>
-      </w:pPr>
-      <w:r>
-        <w:rPr>
-          <w:color w:val="3C78D8"/>
-        </w:rPr>
-        <w:t>Features:</w:t>
-      </w:r>
-    </w:p>
-    <w:p>
-      <w:pPr>
-        <w:widowControl/>
-        <w:numPr>
-          <w:ilvl w:val="0"/>
-          <w:numId w:val="5"/>
-        </w:numPr>
-        <w:spacing w:line="276" w:lineRule="auto"/>
-        <w:rPr>
-          <w:rFonts w:ascii="Arial" w:eastAsia="Arial" w:hAnsi="Arial" w:cs="Arial"/>
-          <w:highlight w:val="white"/>
-        </w:rPr>
-      </w:pPr>
-      <w:r>
-        <w:rPr>
-          <w:rFonts w:ascii="Arial" w:eastAsia="Arial" w:hAnsi="Arial" w:cs="Arial"/>
-          <w:sz w:val="24"/>
-          <w:szCs w:val="24"/>
-          <w:highlight w:val="white"/>
-        </w:rPr>
-        <w:t xml:space="preserve">Object </w:t>
-      </w:r>
-      <w:r>
-        <w:rPr>
-          <w:rFonts w:ascii="Arial" w:eastAsia="Arial" w:hAnsi="Arial" w:cs="Arial"/>
-          <w:sz w:val="24"/>
-          <w:szCs w:val="24"/>
-          <w:highlight w:val="white"/>
-        </w:rPr>
-        <w:t>recognition</w:t>
-      </w:r>
-      <w:r>
-        <w:rPr>
-          <w:rFonts w:ascii="Arial" w:eastAsia="Arial" w:hAnsi="Arial" w:cs="Arial"/>
-          <w:sz w:val="24"/>
-          <w:szCs w:val="24"/>
-          <w:highlight w:val="white"/>
-        </w:rPr>
-        <w:t xml:space="preserve"> </w:t>
-      </w:r>
-    </w:p>
-    <w:p>
-      <w:pPr>
-        <w:pBdr>
-          <w:top w:val="nil"/>
-          <w:left w:val="nil"/>
-          <w:bottom w:val="nil"/>
-          <w:right w:val="nil"/>
-          <w:between w:val="nil"/>
-        </w:pBdr>
-        <w:rPr>
-          <w:color w:val="000000"/>
-          <w:sz w:val="26"/>
-          <w:szCs w:val="26"/>
-        </w:rPr>
-      </w:pPr>
-    </w:p>
-    <w:p>
-      <w:pPr>
-        <w:pBdr>
-          <w:top w:val="nil"/>
-          <w:left w:val="nil"/>
-          <w:bottom w:val="nil"/>
-          <w:right w:val="nil"/>
-          <w:between w:val="nil"/>
-        </w:pBdr>
-        <w:spacing w:before="2"/>
-        <w:rPr>
+        <w:rPr>
+          <w:rFonts w:asciiTheme="majorBidi" w:hAnsiTheme="majorBidi" w:cstheme="majorBidi"/>
           <w:color w:val="000000"/>
           <w:sz w:val="27"/>
           <w:szCs w:val="27"/>
@@ -2206,9 +2445,13 @@
       <w:pPr>
         <w:pStyle w:val="Heading2"/>
         <w:ind w:left="0" w:firstLine="820"/>
+        <w:rPr>
+          <w:rFonts w:asciiTheme="majorBidi" w:hAnsiTheme="majorBidi" w:cstheme="majorBidi"/>
+        </w:rPr>
       </w:pPr>
       <w:r>
         <w:rPr>
+          <w:rFonts w:asciiTheme="majorBidi" w:hAnsiTheme="majorBidi" w:cstheme="majorBidi"/>
           <w:color w:val="3C78D8"/>
         </w:rPr>
         <w:t>Key Elements:</w:t>
@@ -2226,12 +2469,14 @@
         <w:contextualSpacing/>
         <w:jc w:val="both"/>
         <w:rPr>
+          <w:rFonts w:asciiTheme="majorBidi" w:hAnsiTheme="majorBidi" w:cstheme="majorBidi"/>
           <w:sz w:val="24"/>
           <w:szCs w:val="24"/>
         </w:rPr>
       </w:pPr>
       <w:r>
         <w:rPr>
+          <w:rFonts w:asciiTheme="majorBidi" w:hAnsiTheme="majorBidi" w:cstheme="majorBidi"/>
           <w:sz w:val="24"/>
           <w:szCs w:val="24"/>
         </w:rPr>
@@ -2249,12 +2494,14 @@
         <w:spacing w:before="0" w:line="276" w:lineRule="auto"/>
         <w:contextualSpacing/>
         <w:rPr>
+          <w:rFonts w:asciiTheme="majorBidi" w:hAnsiTheme="majorBidi" w:cstheme="majorBidi"/>
           <w:sz w:val="24"/>
           <w:szCs w:val="24"/>
         </w:rPr>
       </w:pPr>
       <w:r>
         <w:rPr>
+          <w:rFonts w:asciiTheme="majorBidi" w:hAnsiTheme="majorBidi" w:cstheme="majorBidi"/>
           <w:sz w:val="24"/>
           <w:szCs w:val="24"/>
         </w:rPr>
@@ -2267,7 +2514,7 @@
         <w:spacing w:line="276" w:lineRule="auto"/>
         <w:ind w:left="1540"/>
         <w:rPr>
-          <w:rFonts w:ascii="Arial" w:eastAsia="Arial" w:hAnsi="Arial" w:cs="Arial"/>
+          <w:rFonts w:asciiTheme="majorBidi" w:eastAsia="Arial" w:hAnsiTheme="majorBidi" w:cstheme="majorBidi"/>
           <w:highlight w:val="white"/>
         </w:rPr>
       </w:pPr>
@@ -2278,7 +2525,7 @@
         <w:spacing w:line="276" w:lineRule="auto"/>
         <w:jc w:val="both"/>
         <w:rPr>
-          <w:rFonts w:ascii="Arial" w:eastAsia="Arial" w:hAnsi="Arial" w:cs="Arial"/>
+          <w:rFonts w:asciiTheme="majorBidi" w:eastAsia="Arial" w:hAnsiTheme="majorBidi" w:cstheme="majorBidi"/>
           <w:shd w:val="clear" w:color="auto" w:fill="EFEFEF"/>
         </w:rPr>
       </w:pPr>
@@ -2289,7 +2536,7 @@
         <w:spacing w:line="276" w:lineRule="auto"/>
         <w:jc w:val="both"/>
         <w:rPr>
-          <w:rFonts w:ascii="Arial" w:eastAsia="Arial" w:hAnsi="Arial" w:cs="Arial"/>
+          <w:rFonts w:asciiTheme="majorBidi" w:eastAsia="Arial" w:hAnsiTheme="majorBidi" w:cstheme="majorBidi"/>
           <w:shd w:val="clear" w:color="auto" w:fill="EFEFEF"/>
         </w:rPr>
       </w:pPr>
@@ -2300,7 +2547,7 @@
         <w:spacing w:line="276" w:lineRule="auto"/>
         <w:jc w:val="both"/>
         <w:rPr>
-          <w:rFonts w:ascii="Arial" w:eastAsia="Arial" w:hAnsi="Arial" w:cs="Arial"/>
+          <w:rFonts w:asciiTheme="majorBidi" w:eastAsia="Arial" w:hAnsiTheme="majorBidi" w:cstheme="majorBidi"/>
           <w:shd w:val="clear" w:color="auto" w:fill="EFEFEF"/>
         </w:rPr>
         <w:sectPr>
@@ -2316,37 +2563,32 @@
         <w:spacing w:before="80"/>
         <w:ind w:left="0"/>
         <w:rPr>
-          <w:color w:val="3C78D8"/>
+          <w:rFonts w:asciiTheme="majorBidi" w:eastAsia="Arial" w:hAnsiTheme="majorBidi" w:cstheme="majorBidi"/>
+          <w:b/>
+          <w:bCs/>
+          <w:sz w:val="32"/>
+          <w:szCs w:val="32"/>
         </w:rPr>
       </w:pPr>
       <w:r>
         <w:rPr>
+          <w:rFonts w:asciiTheme="majorBidi" w:eastAsia="Arial" w:hAnsiTheme="majorBidi" w:cstheme="majorBidi"/>
           <w:b/>
-          <w:color w:val="3C78D8"/>
-          <w:u w:val="single"/>
+          <w:bCs/>
+          <w:sz w:val="32"/>
+          <w:szCs w:val="32"/>
         </w:rPr>
         <w:lastRenderedPageBreak/>
-        <w:t>Object Recognition</w:t>
-      </w:r>
-    </w:p>
-    <w:p/>
-    <w:p>
-      <w:pPr>
-        <w:pStyle w:val="Heading2"/>
-        <w:spacing w:before="80"/>
-        <w:ind w:left="0"/>
-        <w:rPr>
-          <w:color w:val="3C78D8"/>
-        </w:rPr>
-      </w:pPr>
-      <w:r>
-        <w:rPr>
-          <w:color w:val="3C78D8"/>
-        </w:rPr>
         <w:t>System Context:</w:t>
       </w:r>
     </w:p>
-    <w:p/>
+    <w:p>
+      <w:pPr>
+        <w:rPr>
+          <w:rFonts w:asciiTheme="majorBidi" w:hAnsiTheme="majorBidi" w:cstheme="majorBidi"/>
+        </w:rPr>
+      </w:pPr>
+    </w:p>
     <w:p>
       <w:pPr>
         <w:pBdr>
@@ -2357,6 +2599,7 @@
           <w:between w:val="nil"/>
         </w:pBdr>
         <w:rPr>
+          <w:rFonts w:asciiTheme="majorBidi" w:hAnsiTheme="majorBidi" w:cstheme="majorBidi"/>
           <w:color w:val="000000"/>
           <w:sz w:val="30"/>
           <w:szCs w:val="30"/>
@@ -2364,32 +2607,17 @@
       </w:pPr>
       <w:r>
         <w:rPr>
+          <w:rFonts w:asciiTheme="majorBidi" w:hAnsiTheme="majorBidi" w:cstheme="majorBidi"/>
           <w:noProof/>
           <w:color w:val="000000"/>
           <w:sz w:val="30"/>
           <w:szCs w:val="30"/>
         </w:rPr>
         <w:drawing>
-          <wp:anchor distT="0" distB="0" distL="114300" distR="114300" simplePos="0" relativeHeight="251671552" behindDoc="0" locked="0" layoutInCell="1" allowOverlap="1" wp14:anchorId="788CB4D3" wp14:editId="0ECCB1BA">
-            <wp:simplePos x="0" y="0"/>
-            <wp:positionH relativeFrom="column">
-              <wp:posOffset>471689</wp:posOffset>
-            </wp:positionH>
-            <wp:positionV relativeFrom="paragraph">
-              <wp:posOffset>154478</wp:posOffset>
-            </wp:positionV>
-            <wp:extent cx="3054350" cy="2317750"/>
-            <wp:effectExtent l="0" t="0" r="0" b="6350"/>
-            <wp:wrapThrough wrapText="bothSides">
-              <wp:wrapPolygon edited="0">
-                <wp:start x="0" y="0"/>
-                <wp:lineTo x="0" y="21482"/>
-                <wp:lineTo x="21420" y="21482"/>
-                <wp:lineTo x="21420" y="0"/>
-                <wp:lineTo x="0" y="0"/>
-              </wp:wrapPolygon>
-            </wp:wrapThrough>
-            <wp:docPr id="2" name="Picture 2" descr="Diagram&#10;&#10;Description automatically generated"/>
+          <wp:inline distT="0" distB="0" distL="0" distR="0" wp14:anchorId="1D116672" wp14:editId="08F4C151">
+            <wp:extent cx="3798277" cy="2872230"/>
+            <wp:effectExtent l="0" t="0" r="0" b="4445"/>
+            <wp:docPr id="1" name="Picture 1" descr="Diagram&#10;&#10;Description automatically generated"/>
             <wp:cNvGraphicFramePr>
               <a:graphicFrameLocks xmlns:a="http://schemas.openxmlformats.org/drawingml/2006/main" noChangeAspect="1"/>
             </wp:cNvGraphicFramePr>
@@ -2397,11 +2625,11 @@
               <a:graphicData uri="http://schemas.openxmlformats.org/drawingml/2006/picture">
                 <pic:pic xmlns:pic="http://schemas.openxmlformats.org/drawingml/2006/picture">
                   <pic:nvPicPr>
-                    <pic:cNvPr id="2" name="Picture 2" descr="Diagram&#10;&#10;Description automatically generated"/>
+                    <pic:cNvPr id="1" name="Picture 1" descr="Diagram&#10;&#10;Description automatically generated"/>
                     <pic:cNvPicPr/>
                   </pic:nvPicPr>
                   <pic:blipFill>
-                    <a:blip r:embed="rId9" cstate="print">
+                    <a:blip r:embed="rId9">
                       <a:extLst>
                         <a:ext uri="{28A0092B-C50C-407E-A947-70E740481C1C}">
                           <a14:useLocalDpi xmlns:a14="http://schemas.microsoft.com/office/drawing/2010/main" val="0"/>
@@ -2415,7 +2643,7 @@
                   <pic:spPr>
                     <a:xfrm>
                       <a:off x="0" y="0"/>
-                      <a:ext cx="3054350" cy="2317750"/>
+                      <a:ext cx="3808410" cy="2879892"/>
                     </a:xfrm>
                     <a:prstGeom prst="rect">
                       <a:avLst/>
@@ -2424,17 +2652,12 @@
                 </pic:pic>
               </a:graphicData>
             </a:graphic>
-            <wp14:sizeRelH relativeFrom="margin">
-              <wp14:pctWidth>0</wp14:pctWidth>
-            </wp14:sizeRelH>
-            <wp14:sizeRelV relativeFrom="margin">
-              <wp14:pctHeight>0</wp14:pctHeight>
-            </wp14:sizeRelV>
-          </wp:anchor>
+          </wp:inline>
         </w:drawing>
       </w:r>
       <w:r>
         <w:rPr>
+          <w:rFonts w:asciiTheme="majorBidi" w:hAnsiTheme="majorBidi" w:cstheme="majorBidi"/>
           <w:noProof/>
           <w:color w:val="000000"/>
           <w:sz w:val="30"/>
@@ -2443,7 +2666,7 @@
         <mc:AlternateContent>
           <mc:Choice Requires="wpi">
             <w:drawing>
-              <wp:anchor distT="0" distB="0" distL="114300" distR="114300" simplePos="0" relativeHeight="251670528" behindDoc="0" locked="0" layoutInCell="1" allowOverlap="1" wp14:anchorId="0B69EC06" wp14:editId="011D65F7">
+              <wp:anchor distT="0" distB="0" distL="114300" distR="114300" simplePos="0" relativeHeight="251670528" behindDoc="0" locked="0" layoutInCell="1" allowOverlap="1" wp14:anchorId="0B69EC06" wp14:editId="0A8A6933">
                 <wp:simplePos x="0" y="0"/>
                 <wp:positionH relativeFrom="column">
                   <wp:posOffset>-920533</wp:posOffset>
@@ -2474,7 +2697,7 @@
           </mc:Choice>
           <mc:Fallback>
             <w:pict>
-              <v:shapetype w14:anchorId="29287096" id="_x0000_t75" coordsize="21600,21600" o:spt="75" o:preferrelative="t" path="m@4@5l@4@11@9@11@9@5xe" filled="f" stroked="f">
+              <v:shapetype w14:anchorId="36D24E16" id="_x0000_t75" coordsize="21600,21600" o:spt="75" o:preferrelative="t" path="m@4@5l@4@11@9@11@9@5xe" filled="f" stroked="f">
                 <v:stroke joinstyle="miter"/>
                 <v:formulas>
                   <v:f eqn="if lineDrawn pixelLineWidth 0"/>
@@ -2507,66 +2730,7 @@
         <w:spacing w:before="228" w:after="45"/>
         <w:ind w:left="0" w:firstLine="820"/>
         <w:rPr>
-          <w:color w:val="3C78D8"/>
-        </w:rPr>
-      </w:pPr>
-    </w:p>
-    <w:p>
-      <w:pPr>
-        <w:pStyle w:val="Heading2"/>
-        <w:spacing w:before="228" w:after="45"/>
-        <w:ind w:left="0" w:firstLine="820"/>
-        <w:rPr>
-          <w:color w:val="3C78D8"/>
-        </w:rPr>
-      </w:pPr>
-    </w:p>
-    <w:p>
-      <w:pPr>
-        <w:pStyle w:val="Heading2"/>
-        <w:spacing w:before="228" w:after="45"/>
-        <w:ind w:left="0" w:firstLine="820"/>
-        <w:rPr>
-          <w:color w:val="3C78D8"/>
-        </w:rPr>
-      </w:pPr>
-    </w:p>
-    <w:p>
-      <w:pPr>
-        <w:pStyle w:val="Heading2"/>
-        <w:spacing w:before="228" w:after="45"/>
-        <w:ind w:left="0" w:firstLine="820"/>
-        <w:rPr>
-          <w:color w:val="3C78D8"/>
-        </w:rPr>
-      </w:pPr>
-    </w:p>
-    <w:p>
-      <w:pPr>
-        <w:pStyle w:val="Heading2"/>
-        <w:spacing w:before="228" w:after="45"/>
-        <w:ind w:left="0" w:firstLine="820"/>
-        <w:rPr>
-          <w:color w:val="3C78D8"/>
-        </w:rPr>
-      </w:pPr>
-    </w:p>
-    <w:p>
-      <w:pPr>
-        <w:pStyle w:val="Heading2"/>
-        <w:spacing w:before="228" w:after="45"/>
-        <w:ind w:left="0" w:firstLine="820"/>
-        <w:rPr>
-          <w:color w:val="3C78D8"/>
-        </w:rPr>
-      </w:pPr>
-    </w:p>
-    <w:p>
-      <w:pPr>
-        <w:pStyle w:val="Heading2"/>
-        <w:spacing w:before="228" w:after="45"/>
-        <w:ind w:left="0" w:firstLine="820"/>
-        <w:rPr>
+          <w:rFonts w:asciiTheme="majorBidi" w:hAnsiTheme="majorBidi" w:cstheme="majorBidi"/>
           <w:color w:val="3C78D8"/>
         </w:rPr>
       </w:pPr>
@@ -2576,9 +2740,13 @@
         <w:pStyle w:val="Heading2"/>
         <w:spacing w:before="228" w:after="45"/>
         <w:ind w:left="0"/>
+        <w:rPr>
+          <w:rFonts w:asciiTheme="majorBidi" w:hAnsiTheme="majorBidi" w:cstheme="majorBidi"/>
+        </w:rPr>
       </w:pPr>
       <w:r>
         <w:rPr>
+          <w:rFonts w:asciiTheme="majorBidi" w:hAnsiTheme="majorBidi" w:cstheme="majorBidi"/>
           <w:color w:val="3C78D8"/>
         </w:rPr>
         <w:t>CRS Requirements:</w:t>
@@ -2632,14 +2800,14 @@
               <w:ind w:left="73" w:right="73"/>
               <w:jc w:val="center"/>
               <w:rPr>
-                <w:rFonts w:ascii="Arial" w:eastAsia="Arial" w:hAnsi="Arial" w:cs="Arial"/>
-                <w:b/>
-                <w:color w:val="000000"/>
-              </w:rPr>
-            </w:pPr>
-            <w:r>
-              <w:rPr>
-                <w:rFonts w:ascii="Arial" w:eastAsia="Arial" w:hAnsi="Arial" w:cs="Arial"/>
+                <w:rFonts w:asciiTheme="majorBidi" w:eastAsia="Arial" w:hAnsiTheme="majorBidi" w:cstheme="majorBidi"/>
+                <w:b/>
+                <w:color w:val="000000"/>
+              </w:rPr>
+            </w:pPr>
+            <w:r>
+              <w:rPr>
+                <w:rFonts w:asciiTheme="majorBidi" w:eastAsia="Arial" w:hAnsiTheme="majorBidi" w:cstheme="majorBidi"/>
                 <w:b/>
                 <w:color w:val="000000"/>
               </w:rPr>
@@ -2667,33 +2835,46 @@
               </w:pBdr>
               <w:spacing w:before="96"/>
               <w:rPr>
-                <w:color w:val="000000"/>
-              </w:rPr>
-            </w:pPr>
-            <w:r>
-              <w:rPr>
+                <w:rFonts w:asciiTheme="majorBidi" w:hAnsiTheme="majorBidi" w:cstheme="majorBidi"/>
+                <w:color w:val="000000"/>
+              </w:rPr>
+            </w:pPr>
+            <w:r>
+              <w:rPr>
+                <w:rFonts w:asciiTheme="majorBidi" w:hAnsiTheme="majorBidi" w:cstheme="majorBidi"/>
                 <w:color w:val="000000"/>
               </w:rPr>
               <w:t>Req_</w:t>
             </w:r>
             <w:r>
-              <w:t>PO_ٍSAG_CRS_ML_ObjRecog</w:t>
-            </w:r>
-            <w:r>
-              <w:rPr>
+              <w:rPr>
+                <w:rFonts w:asciiTheme="majorBidi" w:hAnsiTheme="majorBidi" w:cstheme="majorBidi"/>
+              </w:rPr>
+              <w:t>PO_ٍSAG_CRS_ML_</w:t>
+            </w:r>
+            <w:r>
+              <w:rPr>
+                <w:rFonts w:asciiTheme="majorBidi" w:hAnsiTheme="majorBidi" w:cstheme="majorBidi"/>
+              </w:rPr>
+              <w:t>Obj_Recog</w:t>
+            </w:r>
+            <w:r>
+              <w:rPr>
+                <w:rFonts w:asciiTheme="majorBidi" w:hAnsiTheme="majorBidi" w:cstheme="majorBidi"/>
                 <w:color w:val="000000"/>
               </w:rPr>
               <w:t xml:space="preserve"> </w:t>
             </w:r>
             <w:r>
               <w:rPr>
+                <w:rFonts w:asciiTheme="majorBidi" w:hAnsiTheme="majorBidi" w:cstheme="majorBidi"/>
                 <w:color w:val="000000"/>
               </w:rPr>
               <w:t>_</w:t>
             </w:r>
             <w:r>
               <w:rPr>
-                <w:rFonts w:ascii="Arial" w:eastAsia="Arial" w:hAnsi="Arial" w:cs="Arial"/>
+                <w:rFonts w:asciiTheme="majorBidi" w:eastAsia="Arial" w:hAnsiTheme="majorBidi" w:cstheme="majorBidi"/>
                 <w:b/>
                 <w:i/>
                 <w:color w:val="0A5394"/>
@@ -2702,12 +2883,14 @@
             </w:r>
             <w:r>
               <w:rPr>
+                <w:rFonts w:asciiTheme="majorBidi" w:hAnsiTheme="majorBidi" w:cstheme="majorBidi"/>
                 <w:color w:val="000000"/>
               </w:rPr>
               <w:t>-V1.</w:t>
             </w:r>
             <w:r>
               <w:rPr>
+                <w:rFonts w:asciiTheme="majorBidi" w:hAnsiTheme="majorBidi" w:cstheme="majorBidi"/>
                 <w:color w:val="000000"/>
               </w:rPr>
               <w:t>1</w:t>
@@ -2735,14 +2918,14 @@
               <w:spacing w:before="96"/>
               <w:ind w:left="204"/>
               <w:rPr>
-                <w:rFonts w:ascii="Arial" w:eastAsia="Arial" w:hAnsi="Arial" w:cs="Arial"/>
-                <w:b/>
-                <w:color w:val="000000"/>
-              </w:rPr>
-            </w:pPr>
-            <w:r>
-              <w:rPr>
-                <w:rFonts w:ascii="Arial" w:eastAsia="Arial" w:hAnsi="Arial" w:cs="Arial"/>
+                <w:rFonts w:asciiTheme="majorBidi" w:eastAsia="Arial" w:hAnsiTheme="majorBidi" w:cstheme="majorBidi"/>
+                <w:b/>
+                <w:color w:val="000000"/>
+              </w:rPr>
+            </w:pPr>
+            <w:r>
+              <w:rPr>
+                <w:rFonts w:asciiTheme="majorBidi" w:eastAsia="Arial" w:hAnsiTheme="majorBidi" w:cstheme="majorBidi"/>
                 <w:b/>
                 <w:color w:val="000000"/>
               </w:rPr>
@@ -2763,12 +2946,13 @@
             <w:pPr>
               <w:jc w:val="center"/>
               <w:rPr>
-                <w:color w:val="000000"/>
-              </w:rPr>
-            </w:pPr>
-            <w:r>
-              <w:rPr>
-                <w:rFonts w:ascii="Arial" w:eastAsia="Arial" w:hAnsi="Arial" w:cs="Arial"/>
+                <w:rFonts w:asciiTheme="majorBidi" w:hAnsiTheme="majorBidi" w:cstheme="majorBidi"/>
+                <w:color w:val="000000"/>
+              </w:rPr>
+            </w:pPr>
+            <w:r>
+              <w:rPr>
+                <w:rFonts w:asciiTheme="majorBidi" w:eastAsia="Arial" w:hAnsiTheme="majorBidi" w:cstheme="majorBidi"/>
               </w:rPr>
               <w:t>PO_SAG_CR_ML_001-V1.1</w:t>
             </w:r>
@@ -2802,14 +2986,14 @@
               <w:ind w:left="73" w:right="73"/>
               <w:jc w:val="center"/>
               <w:rPr>
-                <w:rFonts w:ascii="Arial" w:eastAsia="Arial" w:hAnsi="Arial" w:cs="Arial"/>
-                <w:b/>
-                <w:color w:val="000000"/>
-              </w:rPr>
-            </w:pPr>
-            <w:r>
-              <w:rPr>
-                <w:rFonts w:ascii="Arial" w:eastAsia="Arial" w:hAnsi="Arial" w:cs="Arial"/>
+                <w:rFonts w:asciiTheme="majorBidi" w:eastAsia="Arial" w:hAnsiTheme="majorBidi" w:cstheme="majorBidi"/>
+                <w:b/>
+                <w:color w:val="000000"/>
+              </w:rPr>
+            </w:pPr>
+            <w:r>
+              <w:rPr>
+                <w:rFonts w:asciiTheme="majorBidi" w:eastAsia="Arial" w:hAnsiTheme="majorBidi" w:cstheme="majorBidi"/>
                 <w:b/>
                 <w:color w:val="000000"/>
               </w:rPr>
@@ -2839,42 +3023,80 @@
               <w:spacing w:before="101"/>
               <w:ind w:left="89"/>
               <w:rPr>
+                <w:rFonts w:asciiTheme="majorBidi" w:hAnsiTheme="majorBidi" w:cstheme="majorBidi"/>
                 <w:color w:val="000000"/>
               </w:rPr>
             </w:pPr>
             <w:bookmarkStart w:id="5" w:name="_Hlk118754693"/>
             <w:r>
+              <w:rPr>
+                <w:rFonts w:asciiTheme="majorBidi" w:hAnsiTheme="majorBidi" w:cstheme="majorBidi"/>
+              </w:rPr>
               <w:t xml:space="preserve">The </w:t>
             </w:r>
             <w:r>
-              <w:t>ObjRecog_Class</w:t>
-            </w:r>
-            <w:r>
+              <w:rPr>
+                <w:rFonts w:asciiTheme="majorBidi" w:hAnsiTheme="majorBidi" w:cstheme="majorBidi"/>
+              </w:rPr>
+              <w:t>Obj_Recog</w:t>
+            </w:r>
+            <w:r>
+              <w:rPr>
+                <w:rFonts w:asciiTheme="majorBidi" w:hAnsiTheme="majorBidi" w:cstheme="majorBidi"/>
+              </w:rPr>
+              <w:t>_Class</w:t>
+            </w:r>
+            <w:r>
+              <w:rPr>
+                <w:rFonts w:asciiTheme="majorBidi" w:hAnsiTheme="majorBidi" w:cstheme="majorBidi"/>
+              </w:rPr>
               <w:t xml:space="preserve"> </w:t>
             </w:r>
             <w:r>
+              <w:rPr>
+                <w:rFonts w:asciiTheme="majorBidi" w:hAnsiTheme="majorBidi" w:cstheme="majorBidi"/>
+              </w:rPr>
               <w:t>shall</w:t>
             </w:r>
             <w:r>
-              <w:t xml:space="preserve"> take the </w:t>
-            </w:r>
-            <w:r>
-              <w:t>Input_Video_Files</w:t>
-            </w:r>
-            <w:r>
+              <w:rPr>
+                <w:rFonts w:asciiTheme="majorBidi" w:hAnsiTheme="majorBidi" w:cstheme="majorBidi"/>
+              </w:rPr>
+              <w:t xml:space="preserve"> take the Input_</w:t>
+            </w:r>
+            <w:r>
+              <w:rPr>
+                <w:rFonts w:asciiTheme="majorBidi" w:hAnsiTheme="majorBidi" w:cstheme="majorBidi"/>
+              </w:rPr>
+              <w:t>Frames</w:t>
+            </w:r>
+            <w:r>
+              <w:rPr>
+                <w:rFonts w:asciiTheme="majorBidi" w:hAnsiTheme="majorBidi" w:cstheme="majorBidi"/>
+              </w:rPr>
               <w:t xml:space="preserve"> cut it into frames</w:t>
             </w:r>
             <w:r>
+              <w:rPr>
+                <w:rFonts w:asciiTheme="majorBidi" w:hAnsiTheme="majorBidi" w:cstheme="majorBidi"/>
+              </w:rPr>
               <w:t xml:space="preserve"> </w:t>
             </w:r>
             <w:r>
+              <w:rPr>
+                <w:rFonts w:asciiTheme="majorBidi" w:hAnsiTheme="majorBidi" w:cstheme="majorBidi"/>
+              </w:rPr>
               <w:t>and then resize them to</w:t>
             </w:r>
             <w:r>
+              <w:rPr>
+                <w:rFonts w:asciiTheme="majorBidi" w:hAnsiTheme="majorBidi" w:cstheme="majorBidi"/>
+              </w:rPr>
               <w:t xml:space="preserve"> suit the model</w:t>
             </w:r>
             <w:r>
               <w:rPr>
+                <w:rFonts w:asciiTheme="majorBidi" w:hAnsiTheme="majorBidi" w:cstheme="majorBidi"/>
                 <w:color w:val="FF0000"/>
               </w:rPr>
               <w:t xml:space="preserve"> </w:t>
@@ -2894,6 +3116,7 @@
           <w:between w:val="nil"/>
         </w:pBdr>
         <w:rPr>
+          <w:rFonts w:asciiTheme="majorBidi" w:hAnsiTheme="majorBidi" w:cstheme="majorBidi"/>
           <w:sz w:val="20"/>
           <w:szCs w:val="20"/>
         </w:rPr>
@@ -2910,6 +3133,7 @@
         </w:pBdr>
         <w:spacing w:before="2"/>
         <w:rPr>
+          <w:rFonts w:asciiTheme="majorBidi" w:hAnsiTheme="majorBidi" w:cstheme="majorBidi"/>
           <w:color w:val="000000"/>
           <w:sz w:val="12"/>
           <w:szCs w:val="12"/>
@@ -2964,14 +3188,14 @@
               <w:ind w:left="73" w:right="73"/>
               <w:jc w:val="center"/>
               <w:rPr>
-                <w:rFonts w:ascii="Arial" w:eastAsia="Arial" w:hAnsi="Arial" w:cs="Arial"/>
-                <w:b/>
-                <w:color w:val="000000"/>
-              </w:rPr>
-            </w:pPr>
-            <w:r>
-              <w:rPr>
-                <w:rFonts w:ascii="Arial" w:eastAsia="Arial" w:hAnsi="Arial" w:cs="Arial"/>
+                <w:rFonts w:asciiTheme="majorBidi" w:eastAsia="Arial" w:hAnsiTheme="majorBidi" w:cstheme="majorBidi"/>
+                <w:b/>
+                <w:color w:val="000000"/>
+              </w:rPr>
+            </w:pPr>
+            <w:r>
+              <w:rPr>
+                <w:rFonts w:asciiTheme="majorBidi" w:eastAsia="Arial" w:hAnsiTheme="majorBidi" w:cstheme="majorBidi"/>
                 <w:b/>
                 <w:color w:val="000000"/>
               </w:rPr>
@@ -2992,33 +3216,46 @@
             <w:pPr>
               <w:spacing w:before="96"/>
               <w:rPr>
-                <w:color w:val="000000"/>
-              </w:rPr>
-            </w:pPr>
-            <w:r>
-              <w:rPr>
+                <w:rFonts w:asciiTheme="majorBidi" w:hAnsiTheme="majorBidi" w:cstheme="majorBidi"/>
+                <w:color w:val="000000"/>
+              </w:rPr>
+            </w:pPr>
+            <w:r>
+              <w:rPr>
+                <w:rFonts w:asciiTheme="majorBidi" w:hAnsiTheme="majorBidi" w:cstheme="majorBidi"/>
                 <w:color w:val="000000"/>
               </w:rPr>
               <w:t>Req_</w:t>
             </w:r>
             <w:r>
-              <w:t>PO_ٍSAG_CRS_ML_ObjRecog</w:t>
-            </w:r>
-            <w:r>
-              <w:rPr>
+              <w:rPr>
+                <w:rFonts w:asciiTheme="majorBidi" w:hAnsiTheme="majorBidi" w:cstheme="majorBidi"/>
+              </w:rPr>
+              <w:t>PO_ٍSAG_CRS_ML_</w:t>
+            </w:r>
+            <w:r>
+              <w:rPr>
+                <w:rFonts w:asciiTheme="majorBidi" w:hAnsiTheme="majorBidi" w:cstheme="majorBidi"/>
+              </w:rPr>
+              <w:t>Obj_Recog</w:t>
+            </w:r>
+            <w:r>
+              <w:rPr>
+                <w:rFonts w:asciiTheme="majorBidi" w:hAnsiTheme="majorBidi" w:cstheme="majorBidi"/>
                 <w:color w:val="000000"/>
               </w:rPr>
               <w:t xml:space="preserve"> </w:t>
             </w:r>
             <w:r>
               <w:rPr>
+                <w:rFonts w:asciiTheme="majorBidi" w:hAnsiTheme="majorBidi" w:cstheme="majorBidi"/>
                 <w:color w:val="000000"/>
               </w:rPr>
               <w:t>_</w:t>
             </w:r>
             <w:r>
               <w:rPr>
-                <w:rFonts w:ascii="Arial" w:eastAsia="Arial" w:hAnsi="Arial" w:cs="Arial"/>
+                <w:rFonts w:asciiTheme="majorBidi" w:eastAsia="Arial" w:hAnsiTheme="majorBidi" w:cstheme="majorBidi"/>
                 <w:b/>
                 <w:i/>
                 <w:color w:val="0A5394"/>
@@ -3026,9 +3263,15 @@
               <w:t>002</w:t>
             </w:r>
             <w:r>
+              <w:rPr>
+                <w:rFonts w:asciiTheme="majorBidi" w:hAnsiTheme="majorBidi" w:cstheme="majorBidi"/>
+              </w:rPr>
               <w:t>-V1.</w:t>
             </w:r>
             <w:r>
+              <w:rPr>
+                <w:rFonts w:asciiTheme="majorBidi" w:hAnsiTheme="majorBidi" w:cstheme="majorBidi"/>
+              </w:rPr>
               <w:t>1</w:t>
             </w:r>
           </w:p>
@@ -3054,14 +3297,14 @@
               <w:spacing w:before="89"/>
               <w:ind w:left="204"/>
               <w:rPr>
-                <w:rFonts w:ascii="Arial" w:eastAsia="Arial" w:hAnsi="Arial" w:cs="Arial"/>
-                <w:b/>
-                <w:color w:val="000000"/>
-              </w:rPr>
-            </w:pPr>
-            <w:r>
-              <w:rPr>
-                <w:rFonts w:ascii="Arial" w:eastAsia="Arial" w:hAnsi="Arial" w:cs="Arial"/>
+                <w:rFonts w:asciiTheme="majorBidi" w:eastAsia="Arial" w:hAnsiTheme="majorBidi" w:cstheme="majorBidi"/>
+                <w:b/>
+                <w:color w:val="000000"/>
+              </w:rPr>
+            </w:pPr>
+            <w:r>
+              <w:rPr>
+                <w:rFonts w:asciiTheme="majorBidi" w:eastAsia="Arial" w:hAnsiTheme="majorBidi" w:cstheme="majorBidi"/>
                 <w:b/>
                 <w:color w:val="000000"/>
               </w:rPr>
@@ -3082,12 +3325,13 @@
             <w:pPr>
               <w:jc w:val="center"/>
               <w:rPr>
-                <w:color w:val="000000"/>
-              </w:rPr>
-            </w:pPr>
-            <w:r>
-              <w:rPr>
-                <w:rFonts w:ascii="Arial" w:eastAsia="Arial" w:hAnsi="Arial" w:cs="Arial"/>
+                <w:rFonts w:asciiTheme="majorBidi" w:hAnsiTheme="majorBidi" w:cstheme="majorBidi"/>
+                <w:color w:val="000000"/>
+              </w:rPr>
+            </w:pPr>
+            <w:r>
+              <w:rPr>
+                <w:rFonts w:asciiTheme="majorBidi" w:eastAsia="Arial" w:hAnsiTheme="majorBidi" w:cstheme="majorBidi"/>
               </w:rPr>
               <w:t>PO_SAG_CR_ML_001-V1.1</w:t>
             </w:r>
@@ -3121,14 +3365,14 @@
               <w:ind w:left="73" w:right="73"/>
               <w:jc w:val="center"/>
               <w:rPr>
-                <w:rFonts w:ascii="Arial" w:eastAsia="Arial" w:hAnsi="Arial" w:cs="Arial"/>
-                <w:b/>
-                <w:color w:val="000000"/>
-              </w:rPr>
-            </w:pPr>
-            <w:r>
-              <w:rPr>
-                <w:rFonts w:ascii="Arial" w:eastAsia="Arial" w:hAnsi="Arial" w:cs="Arial"/>
+                <w:rFonts w:asciiTheme="majorBidi" w:eastAsia="Arial" w:hAnsiTheme="majorBidi" w:cstheme="majorBidi"/>
+                <w:b/>
+                <w:color w:val="000000"/>
+              </w:rPr>
+            </w:pPr>
+            <w:r>
+              <w:rPr>
+                <w:rFonts w:asciiTheme="majorBidi" w:eastAsia="Arial" w:hAnsiTheme="majorBidi" w:cstheme="majorBidi"/>
                 <w:b/>
                 <w:color w:val="000000"/>
               </w:rPr>
@@ -3158,26 +3402,57 @@
               <w:spacing w:before="94"/>
               <w:ind w:left="89"/>
               <w:rPr>
+                <w:rFonts w:asciiTheme="majorBidi" w:hAnsiTheme="majorBidi" w:cstheme="majorBidi"/>
                 <w:color w:val="000000"/>
               </w:rPr>
             </w:pPr>
             <w:bookmarkStart w:id="6" w:name="_Hlk118754719"/>
             <w:r>
-              <w:t xml:space="preserve">The ObjRecog_Class shall </w:t>
-            </w:r>
-            <w:r>
+              <w:rPr>
+                <w:rFonts w:asciiTheme="majorBidi" w:hAnsiTheme="majorBidi" w:cstheme="majorBidi"/>
+              </w:rPr>
+              <w:t xml:space="preserve">The </w:t>
+            </w:r>
+            <w:r>
+              <w:rPr>
+                <w:rFonts w:asciiTheme="majorBidi" w:hAnsiTheme="majorBidi" w:cstheme="majorBidi"/>
+              </w:rPr>
+              <w:t>Obj_Recog</w:t>
+            </w:r>
+            <w:r>
+              <w:rPr>
+                <w:rFonts w:asciiTheme="majorBidi" w:hAnsiTheme="majorBidi" w:cstheme="majorBidi"/>
+              </w:rPr>
+              <w:t xml:space="preserve">_Class shall </w:t>
+            </w:r>
+            <w:r>
+              <w:rPr>
+                <w:rFonts w:asciiTheme="majorBidi" w:hAnsiTheme="majorBidi" w:cstheme="majorBidi"/>
+              </w:rPr>
               <w:t xml:space="preserve">process the frames to </w:t>
             </w:r>
             <w:r>
+              <w:rPr>
+                <w:rFonts w:asciiTheme="majorBidi" w:hAnsiTheme="majorBidi" w:cstheme="majorBidi"/>
+              </w:rPr>
               <w:t>classify different</w:t>
             </w:r>
             <w:r>
+              <w:rPr>
+                <w:rFonts w:asciiTheme="majorBidi" w:hAnsiTheme="majorBidi" w:cstheme="majorBidi"/>
+              </w:rPr>
               <w:t xml:space="preserve"> objects </w:t>
             </w:r>
             <w:r>
+              <w:rPr>
+                <w:rFonts w:asciiTheme="majorBidi" w:hAnsiTheme="majorBidi" w:cstheme="majorBidi"/>
+              </w:rPr>
               <w:t xml:space="preserve">of different classes </w:t>
             </w:r>
             <w:r>
+              <w:rPr>
+                <w:rFonts w:asciiTheme="majorBidi" w:hAnsiTheme="majorBidi" w:cstheme="majorBidi"/>
+              </w:rPr>
               <w:t>within each frame</w:t>
             </w:r>
             <w:bookmarkEnd w:id="6"/>
@@ -3189,6 +3464,7 @@
       <w:pPr>
         <w:spacing w:before="2"/>
         <w:rPr>
+          <w:rFonts w:asciiTheme="majorBidi" w:hAnsiTheme="majorBidi" w:cstheme="majorBidi"/>
           <w:sz w:val="12"/>
           <w:szCs w:val="12"/>
         </w:rPr>
@@ -3198,6 +3474,7 @@
       <w:pPr>
         <w:spacing w:before="2"/>
         <w:rPr>
+          <w:rFonts w:asciiTheme="majorBidi" w:hAnsiTheme="majorBidi" w:cstheme="majorBidi"/>
           <w:sz w:val="12"/>
           <w:szCs w:val="12"/>
         </w:rPr>
@@ -3207,6 +3484,7 @@
       <w:pPr>
         <w:spacing w:before="2"/>
         <w:rPr>
+          <w:rFonts w:asciiTheme="majorBidi" w:hAnsiTheme="majorBidi" w:cstheme="majorBidi"/>
           <w:sz w:val="12"/>
           <w:szCs w:val="12"/>
         </w:rPr>
@@ -3259,14 +3537,14 @@
               <w:ind w:left="73" w:right="73"/>
               <w:jc w:val="center"/>
               <w:rPr>
-                <w:rFonts w:ascii="Arial" w:eastAsia="Arial" w:hAnsi="Arial" w:cs="Arial"/>
-                <w:b/>
-                <w:color w:val="000000"/>
-              </w:rPr>
-            </w:pPr>
-            <w:r>
-              <w:rPr>
-                <w:rFonts w:ascii="Arial" w:eastAsia="Arial" w:hAnsi="Arial" w:cs="Arial"/>
+                <w:rFonts w:asciiTheme="majorBidi" w:eastAsia="Arial" w:hAnsiTheme="majorBidi" w:cstheme="majorBidi"/>
+                <w:b/>
+                <w:color w:val="000000"/>
+              </w:rPr>
+            </w:pPr>
+            <w:r>
+              <w:rPr>
+                <w:rFonts w:asciiTheme="majorBidi" w:eastAsia="Arial" w:hAnsiTheme="majorBidi" w:cstheme="majorBidi"/>
                 <w:b/>
                 <w:color w:val="000000"/>
               </w:rPr>
@@ -3287,33 +3565,46 @@
             <w:pPr>
               <w:spacing w:before="96"/>
               <w:rPr>
-                <w:color w:val="000000"/>
-              </w:rPr>
-            </w:pPr>
-            <w:r>
-              <w:rPr>
+                <w:rFonts w:asciiTheme="majorBidi" w:hAnsiTheme="majorBidi" w:cstheme="majorBidi"/>
+                <w:color w:val="000000"/>
+              </w:rPr>
+            </w:pPr>
+            <w:r>
+              <w:rPr>
+                <w:rFonts w:asciiTheme="majorBidi" w:hAnsiTheme="majorBidi" w:cstheme="majorBidi"/>
                 <w:color w:val="000000"/>
               </w:rPr>
               <w:t>Req_</w:t>
             </w:r>
             <w:r>
-              <w:t>PO_ٍSAG_CRS_ML_ObjRecog</w:t>
-            </w:r>
-            <w:r>
-              <w:rPr>
+              <w:rPr>
+                <w:rFonts w:asciiTheme="majorBidi" w:hAnsiTheme="majorBidi" w:cstheme="majorBidi"/>
+              </w:rPr>
+              <w:t>PO_ٍSAG_CRS_ML_</w:t>
+            </w:r>
+            <w:r>
+              <w:rPr>
+                <w:rFonts w:asciiTheme="majorBidi" w:hAnsiTheme="majorBidi" w:cstheme="majorBidi"/>
+              </w:rPr>
+              <w:t>Obj_Recog</w:t>
+            </w:r>
+            <w:r>
+              <w:rPr>
+                <w:rFonts w:asciiTheme="majorBidi" w:hAnsiTheme="majorBidi" w:cstheme="majorBidi"/>
                 <w:color w:val="000000"/>
               </w:rPr>
               <w:t xml:space="preserve"> </w:t>
             </w:r>
             <w:r>
               <w:rPr>
+                <w:rFonts w:asciiTheme="majorBidi" w:hAnsiTheme="majorBidi" w:cstheme="majorBidi"/>
                 <w:color w:val="000000"/>
               </w:rPr>
               <w:t>_</w:t>
             </w:r>
             <w:r>
               <w:rPr>
-                <w:rFonts w:ascii="Arial" w:eastAsia="Arial" w:hAnsi="Arial" w:cs="Arial"/>
+                <w:rFonts w:asciiTheme="majorBidi" w:eastAsia="Arial" w:hAnsiTheme="majorBidi" w:cstheme="majorBidi"/>
                 <w:b/>
                 <w:i/>
                 <w:color w:val="0A5394"/>
@@ -3321,9 +3612,15 @@
               <w:t>003</w:t>
             </w:r>
             <w:r>
+              <w:rPr>
+                <w:rFonts w:asciiTheme="majorBidi" w:hAnsiTheme="majorBidi" w:cstheme="majorBidi"/>
+              </w:rPr>
               <w:t>-V1.</w:t>
             </w:r>
             <w:r>
+              <w:rPr>
+                <w:rFonts w:asciiTheme="majorBidi" w:hAnsiTheme="majorBidi" w:cstheme="majorBidi"/>
+              </w:rPr>
               <w:t>1</w:t>
             </w:r>
           </w:p>
@@ -3348,14 +3645,14 @@
               </w:pBdr>
               <w:spacing w:before="89"/>
               <w:rPr>
-                <w:rFonts w:ascii="Arial" w:eastAsia="Arial" w:hAnsi="Arial" w:cs="Arial"/>
-                <w:b/>
-                <w:color w:val="000000"/>
-              </w:rPr>
-            </w:pPr>
-            <w:r>
-              <w:rPr>
-                <w:rFonts w:ascii="Arial" w:eastAsia="Arial" w:hAnsi="Arial" w:cs="Arial"/>
+                <w:rFonts w:asciiTheme="majorBidi" w:eastAsia="Arial" w:hAnsiTheme="majorBidi" w:cstheme="majorBidi"/>
+                <w:b/>
+                <w:color w:val="000000"/>
+              </w:rPr>
+            </w:pPr>
+            <w:r>
+              <w:rPr>
+                <w:rFonts w:asciiTheme="majorBidi" w:eastAsia="Arial" w:hAnsiTheme="majorBidi" w:cstheme="majorBidi"/>
                 <w:b/>
                 <w:color w:val="000000"/>
               </w:rPr>
@@ -3363,7 +3660,7 @@
             </w:r>
             <w:r>
               <w:rPr>
-                <w:rFonts w:ascii="Arial" w:eastAsia="Arial" w:hAnsi="Arial" w:cs="Arial"/>
+                <w:rFonts w:asciiTheme="majorBidi" w:eastAsia="Arial" w:hAnsiTheme="majorBidi" w:cstheme="majorBidi"/>
                 <w:b/>
                 <w:color w:val="000000"/>
               </w:rPr>
@@ -3384,12 +3681,13 @@
             <w:pPr>
               <w:jc w:val="center"/>
               <w:rPr>
-                <w:color w:val="000000"/>
-              </w:rPr>
-            </w:pPr>
-            <w:r>
-              <w:rPr>
-                <w:rFonts w:ascii="Arial" w:eastAsia="Arial" w:hAnsi="Arial" w:cs="Arial"/>
+                <w:rFonts w:asciiTheme="majorBidi" w:hAnsiTheme="majorBidi" w:cstheme="majorBidi"/>
+                <w:color w:val="000000"/>
+              </w:rPr>
+            </w:pPr>
+            <w:r>
+              <w:rPr>
+                <w:rFonts w:asciiTheme="majorBidi" w:eastAsia="Arial" w:hAnsiTheme="majorBidi" w:cstheme="majorBidi"/>
               </w:rPr>
               <w:t>PO_SAG_CR_ML_001-V1.1</w:t>
             </w:r>
@@ -3414,10 +3712,13 @@
             <w:pPr>
               <w:pStyle w:val="BodyText"/>
               <w:jc w:val="center"/>
-            </w:pPr>
-            <w:r>
-              <w:rPr>
-                <w:rFonts w:ascii="Arial" w:eastAsia="Arial" w:hAnsi="Arial" w:cs="Arial"/>
+              <w:rPr>
+                <w:rFonts w:asciiTheme="majorBidi" w:hAnsiTheme="majorBidi" w:cstheme="majorBidi"/>
+              </w:rPr>
+            </w:pPr>
+            <w:r>
+              <w:rPr>
+                <w:rFonts w:asciiTheme="majorBidi" w:eastAsia="Arial" w:hAnsiTheme="majorBidi" w:cstheme="majorBidi"/>
                 <w:b/>
                 <w:color w:val="000000"/>
                 <w:sz w:val="22"/>
@@ -3449,17 +3750,39 @@
               <w:spacing w:before="94"/>
               <w:ind w:left="89"/>
               <w:rPr>
+                <w:rFonts w:asciiTheme="majorBidi" w:hAnsiTheme="majorBidi" w:cstheme="majorBidi"/>
                 <w:color w:val="000000"/>
               </w:rPr>
             </w:pPr>
             <w:bookmarkStart w:id="7" w:name="_Hlk118754860"/>
             <w:r>
-              <w:t xml:space="preserve">The ObjRecog_Class </w:t>
-            </w:r>
-            <w:r>
+              <w:rPr>
+                <w:rFonts w:asciiTheme="majorBidi" w:hAnsiTheme="majorBidi" w:cstheme="majorBidi"/>
+              </w:rPr>
+              <w:t xml:space="preserve">The </w:t>
+            </w:r>
+            <w:r>
+              <w:rPr>
+                <w:rFonts w:asciiTheme="majorBidi" w:hAnsiTheme="majorBidi" w:cstheme="majorBidi"/>
+              </w:rPr>
+              <w:t>Obj_Recog</w:t>
+            </w:r>
+            <w:r>
+              <w:rPr>
+                <w:rFonts w:asciiTheme="majorBidi" w:hAnsiTheme="majorBidi" w:cstheme="majorBidi"/>
+              </w:rPr>
+              <w:t xml:space="preserve">_Class </w:t>
+            </w:r>
+            <w:r>
+              <w:rPr>
+                <w:rFonts w:asciiTheme="majorBidi" w:hAnsiTheme="majorBidi" w:cstheme="majorBidi"/>
+              </w:rPr>
               <w:t>shall localize e</w:t>
             </w:r>
             <w:r>
+              <w:rPr>
+                <w:rFonts w:asciiTheme="majorBidi" w:hAnsiTheme="majorBidi" w:cstheme="majorBidi"/>
+              </w:rPr>
               <w:t>ach object within the frame</w:t>
             </w:r>
             <w:bookmarkEnd w:id="7"/>
@@ -3477,6 +3800,7 @@
           <w:between w:val="nil"/>
         </w:pBdr>
         <w:rPr>
+          <w:rFonts w:asciiTheme="majorBidi" w:hAnsiTheme="majorBidi" w:cstheme="majorBidi"/>
           <w:sz w:val="20"/>
           <w:szCs w:val="20"/>
         </w:rPr>
@@ -3528,14 +3852,14 @@
               <w:spacing w:before="102"/>
               <w:ind w:left="73" w:right="73"/>
               <w:rPr>
-                <w:rFonts w:ascii="Arial" w:eastAsia="Arial" w:hAnsi="Arial" w:cs="Arial"/>
-                <w:b/>
-                <w:color w:val="000000"/>
-              </w:rPr>
-            </w:pPr>
-            <w:r>
-              <w:rPr>
-                <w:rFonts w:ascii="Arial" w:eastAsia="Arial" w:hAnsi="Arial" w:cs="Arial"/>
+                <w:rFonts w:asciiTheme="majorBidi" w:eastAsia="Arial" w:hAnsiTheme="majorBidi" w:cstheme="majorBidi"/>
+                <w:b/>
+                <w:color w:val="000000"/>
+              </w:rPr>
+            </w:pPr>
+            <w:r>
+              <w:rPr>
+                <w:rFonts w:asciiTheme="majorBidi" w:eastAsia="Arial" w:hAnsiTheme="majorBidi" w:cstheme="majorBidi"/>
                 <w:b/>
                 <w:color w:val="000000"/>
               </w:rPr>
@@ -3543,7 +3867,7 @@
             </w:r>
             <w:r>
               <w:rPr>
-                <w:rFonts w:ascii="Arial" w:eastAsia="Arial" w:hAnsi="Arial" w:cs="Arial"/>
+                <w:rFonts w:asciiTheme="majorBidi" w:eastAsia="Arial" w:hAnsiTheme="majorBidi" w:cstheme="majorBidi"/>
                 <w:b/>
                 <w:color w:val="000000"/>
               </w:rPr>
@@ -3564,33 +3888,46 @@
             <w:pPr>
               <w:spacing w:before="96"/>
               <w:rPr>
-                <w:color w:val="000000"/>
-              </w:rPr>
-            </w:pPr>
-            <w:r>
-              <w:rPr>
+                <w:rFonts w:asciiTheme="majorBidi" w:hAnsiTheme="majorBidi" w:cstheme="majorBidi"/>
+                <w:color w:val="000000"/>
+              </w:rPr>
+            </w:pPr>
+            <w:r>
+              <w:rPr>
+                <w:rFonts w:asciiTheme="majorBidi" w:hAnsiTheme="majorBidi" w:cstheme="majorBidi"/>
                 <w:color w:val="000000"/>
               </w:rPr>
               <w:t>Req_</w:t>
             </w:r>
             <w:r>
-              <w:t>PO_ٍSAG_CRS_ML_ObjRecog</w:t>
-            </w:r>
-            <w:r>
-              <w:rPr>
+              <w:rPr>
+                <w:rFonts w:asciiTheme="majorBidi" w:hAnsiTheme="majorBidi" w:cstheme="majorBidi"/>
+              </w:rPr>
+              <w:t>PO_ٍSAG_CRS_ML_</w:t>
+            </w:r>
+            <w:r>
+              <w:rPr>
+                <w:rFonts w:asciiTheme="majorBidi" w:hAnsiTheme="majorBidi" w:cstheme="majorBidi"/>
+              </w:rPr>
+              <w:t>Obj_Recog</w:t>
+            </w:r>
+            <w:r>
+              <w:rPr>
+                <w:rFonts w:asciiTheme="majorBidi" w:hAnsiTheme="majorBidi" w:cstheme="majorBidi"/>
                 <w:color w:val="000000"/>
               </w:rPr>
               <w:t xml:space="preserve"> </w:t>
             </w:r>
             <w:r>
               <w:rPr>
+                <w:rFonts w:asciiTheme="majorBidi" w:hAnsiTheme="majorBidi" w:cstheme="majorBidi"/>
                 <w:color w:val="000000"/>
               </w:rPr>
               <w:t>_</w:t>
             </w:r>
             <w:r>
               <w:rPr>
-                <w:rFonts w:ascii="Arial" w:eastAsia="Arial" w:hAnsi="Arial" w:cs="Arial"/>
+                <w:rFonts w:asciiTheme="majorBidi" w:eastAsia="Arial" w:hAnsiTheme="majorBidi" w:cstheme="majorBidi"/>
                 <w:b/>
                 <w:i/>
                 <w:color w:val="0A5394"/>
@@ -3599,7 +3936,7 @@
             </w:r>
             <w:r>
               <w:rPr>
-                <w:rFonts w:ascii="Arial" w:eastAsia="Arial" w:hAnsi="Arial" w:cs="Arial"/>
+                <w:rFonts w:asciiTheme="majorBidi" w:eastAsia="Arial" w:hAnsiTheme="majorBidi" w:cstheme="majorBidi"/>
                 <w:b/>
                 <w:i/>
                 <w:color w:val="0A5394"/>
@@ -3608,7 +3945,7 @@
             </w:r>
             <w:r>
               <w:rPr>
-                <w:rFonts w:ascii="Arial" w:eastAsia="Arial" w:hAnsi="Arial" w:cs="Arial"/>
+                <w:rFonts w:asciiTheme="majorBidi" w:eastAsia="Arial" w:hAnsiTheme="majorBidi" w:cstheme="majorBidi"/>
                 <w:bCs/>
                 <w:i/>
                 <w:color w:val="0A5394"/>
@@ -3617,6 +3954,7 @@
             </w:r>
             <w:r>
               <w:rPr>
+                <w:rFonts w:asciiTheme="majorBidi" w:hAnsiTheme="majorBidi" w:cstheme="majorBidi"/>
                 <w:bCs/>
                 <w:color w:val="000000"/>
               </w:rPr>
@@ -3624,12 +3962,14 @@
             </w:r>
             <w:r>
               <w:rPr>
+                <w:rFonts w:asciiTheme="majorBidi" w:hAnsiTheme="majorBidi" w:cstheme="majorBidi"/>
                 <w:color w:val="000000"/>
               </w:rPr>
               <w:t>.</w:t>
             </w:r>
             <w:r>
               <w:rPr>
+                <w:rFonts w:asciiTheme="majorBidi" w:hAnsiTheme="majorBidi" w:cstheme="majorBidi"/>
                 <w:color w:val="000000"/>
               </w:rPr>
               <w:t>1</w:t>
@@ -3656,14 +3996,14 @@
               </w:pBdr>
               <w:spacing w:before="102"/>
               <w:rPr>
-                <w:rFonts w:ascii="Arial" w:eastAsia="Arial" w:hAnsi="Arial" w:cs="Arial"/>
-                <w:b/>
-                <w:color w:val="000000"/>
-              </w:rPr>
-            </w:pPr>
-            <w:r>
-              <w:rPr>
-                <w:rFonts w:ascii="Arial" w:eastAsia="Arial" w:hAnsi="Arial" w:cs="Arial"/>
+                <w:rFonts w:asciiTheme="majorBidi" w:eastAsia="Arial" w:hAnsiTheme="majorBidi" w:cstheme="majorBidi"/>
+                <w:b/>
+                <w:color w:val="000000"/>
+              </w:rPr>
+            </w:pPr>
+            <w:r>
+              <w:rPr>
+                <w:rFonts w:asciiTheme="majorBidi" w:eastAsia="Arial" w:hAnsiTheme="majorBidi" w:cstheme="majorBidi"/>
                 <w:b/>
                 <w:color w:val="000000"/>
               </w:rPr>
@@ -3671,7 +4011,7 @@
             </w:r>
             <w:r>
               <w:rPr>
-                <w:rFonts w:ascii="Arial" w:eastAsia="Arial" w:hAnsi="Arial" w:cs="Arial"/>
+                <w:rFonts w:asciiTheme="majorBidi" w:eastAsia="Arial" w:hAnsiTheme="majorBidi" w:cstheme="majorBidi"/>
                 <w:b/>
                 <w:color w:val="000000"/>
               </w:rPr>
@@ -3692,30 +4032,31 @@
             <w:pPr>
               <w:jc w:val="center"/>
               <w:rPr>
-                <w:color w:val="000000"/>
-              </w:rPr>
-            </w:pPr>
-            <w:r>
-              <w:rPr>
-                <w:rFonts w:ascii="Arial" w:eastAsia="Arial" w:hAnsi="Arial" w:cs="Arial"/>
+                <w:rFonts w:asciiTheme="majorBidi" w:hAnsiTheme="majorBidi" w:cstheme="majorBidi"/>
+                <w:color w:val="000000"/>
+              </w:rPr>
+            </w:pPr>
+            <w:r>
+              <w:rPr>
+                <w:rFonts w:asciiTheme="majorBidi" w:eastAsia="Arial" w:hAnsiTheme="majorBidi" w:cstheme="majorBidi"/>
               </w:rPr>
               <w:t>PO_SAG_CR_ML_00</w:t>
             </w:r>
             <w:r>
               <w:rPr>
-                <w:rFonts w:ascii="Arial" w:eastAsia="Arial" w:hAnsi="Arial" w:cs="Arial"/>
+                <w:rFonts w:asciiTheme="majorBidi" w:eastAsia="Arial" w:hAnsiTheme="majorBidi" w:cstheme="majorBidi"/>
               </w:rPr>
               <w:t>2</w:t>
             </w:r>
             <w:r>
               <w:rPr>
-                <w:rFonts w:ascii="Arial" w:eastAsia="Arial" w:hAnsi="Arial" w:cs="Arial"/>
+                <w:rFonts w:asciiTheme="majorBidi" w:eastAsia="Arial" w:hAnsiTheme="majorBidi" w:cstheme="majorBidi"/>
               </w:rPr>
               <w:t>-V1.</w:t>
             </w:r>
             <w:r>
               <w:rPr>
-                <w:rFonts w:ascii="Arial" w:eastAsia="Arial" w:hAnsi="Arial" w:cs="Arial"/>
+                <w:rFonts w:asciiTheme="majorBidi" w:eastAsia="Arial" w:hAnsiTheme="majorBidi" w:cstheme="majorBidi"/>
               </w:rPr>
               <w:t>0</w:t>
             </w:r>
@@ -3748,14 +4089,14 @@
               <w:spacing w:before="107"/>
               <w:ind w:right="73"/>
               <w:rPr>
-                <w:rFonts w:ascii="Arial" w:eastAsia="Arial" w:hAnsi="Arial" w:cs="Arial"/>
-                <w:b/>
-                <w:color w:val="000000"/>
-              </w:rPr>
-            </w:pPr>
-            <w:r>
-              <w:rPr>
-                <w:rFonts w:ascii="Arial" w:eastAsia="Arial" w:hAnsi="Arial" w:cs="Arial"/>
+                <w:rFonts w:asciiTheme="majorBidi" w:eastAsia="Arial" w:hAnsiTheme="majorBidi" w:cstheme="majorBidi"/>
+                <w:b/>
+                <w:color w:val="000000"/>
+              </w:rPr>
+            </w:pPr>
+            <w:r>
+              <w:rPr>
+                <w:rFonts w:asciiTheme="majorBidi" w:eastAsia="Arial" w:hAnsiTheme="majorBidi" w:cstheme="majorBidi"/>
                 <w:b/>
                 <w:color w:val="000000"/>
               </w:rPr>
@@ -3784,34 +4125,71 @@
               </w:pBdr>
               <w:spacing w:before="107"/>
               <w:rPr>
+                <w:rFonts w:asciiTheme="majorBidi" w:hAnsiTheme="majorBidi" w:cstheme="majorBidi"/>
                 <w:color w:val="000000"/>
               </w:rPr>
             </w:pPr>
             <w:bookmarkStart w:id="8" w:name="_Hlk118754927"/>
             <w:bookmarkStart w:id="9" w:name="_Hlk119152660"/>
             <w:r>
+              <w:rPr>
+                <w:rFonts w:asciiTheme="majorBidi" w:hAnsiTheme="majorBidi" w:cstheme="majorBidi"/>
+              </w:rPr>
               <w:t xml:space="preserve"> </w:t>
             </w:r>
             <w:r>
-              <w:t xml:space="preserve">The ObjRecog_Class </w:t>
-            </w:r>
-            <w:r>
+              <w:rPr>
+                <w:rFonts w:asciiTheme="majorBidi" w:hAnsiTheme="majorBidi" w:cstheme="majorBidi"/>
+              </w:rPr>
+              <w:t xml:space="preserve">The </w:t>
+            </w:r>
+            <w:r>
+              <w:rPr>
+                <w:rFonts w:asciiTheme="majorBidi" w:hAnsiTheme="majorBidi" w:cstheme="majorBidi"/>
+              </w:rPr>
+              <w:t>Obj_Recog</w:t>
+            </w:r>
+            <w:r>
+              <w:rPr>
+                <w:rFonts w:asciiTheme="majorBidi" w:hAnsiTheme="majorBidi" w:cstheme="majorBidi"/>
+              </w:rPr>
+              <w:t xml:space="preserve">_Class </w:t>
+            </w:r>
+            <w:r>
+              <w:rPr>
+                <w:rFonts w:asciiTheme="majorBidi" w:hAnsiTheme="majorBidi" w:cstheme="majorBidi"/>
+              </w:rPr>
               <w:t xml:space="preserve">shall </w:t>
             </w:r>
             <w:r>
+              <w:rPr>
+                <w:rFonts w:asciiTheme="majorBidi" w:hAnsiTheme="majorBidi" w:cstheme="majorBidi"/>
+              </w:rPr>
               <w:t>use</w:t>
             </w:r>
             <w:r>
+              <w:rPr>
+                <w:rFonts w:asciiTheme="majorBidi" w:hAnsiTheme="majorBidi" w:cstheme="majorBidi"/>
+              </w:rPr>
               <w:t xml:space="preserve"> the </w:t>
             </w:r>
             <w:r>
+              <w:rPr>
+                <w:rFonts w:asciiTheme="majorBidi" w:hAnsiTheme="majorBidi" w:cstheme="majorBidi"/>
+              </w:rPr>
               <w:t>INN_Weights</w:t>
             </w:r>
             <w:r>
+              <w:rPr>
+                <w:rFonts w:asciiTheme="majorBidi" w:hAnsiTheme="majorBidi" w:cstheme="majorBidi"/>
+              </w:rPr>
               <w:t xml:space="preserve"> to detect the distance b</w:t>
             </w:r>
             <w:bookmarkEnd w:id="8"/>
             <w:r>
+              <w:rPr>
+                <w:rFonts w:asciiTheme="majorBidi" w:hAnsiTheme="majorBidi" w:cstheme="majorBidi"/>
+              </w:rPr>
               <w:t xml:space="preserve">etween the objects and the lens of camera </w:t>
             </w:r>
             <w:bookmarkEnd w:id="9"/>
@@ -3829,6 +4207,7 @@
           <w:between w:val="nil"/>
         </w:pBdr>
         <w:rPr>
+          <w:rFonts w:asciiTheme="majorBidi" w:hAnsiTheme="majorBidi" w:cstheme="majorBidi"/>
           <w:sz w:val="20"/>
           <w:szCs w:val="20"/>
         </w:rPr>
@@ -3867,7 +4246,7 @@
               <w:left w:val="single" w:sz="12" w:space="0" w:color="000000"/>
               <w:right w:val="single" w:sz="12" w:space="0" w:color="000000"/>
             </w:tcBorders>
-            <w:shd w:val="clear" w:color="auto" w:fill="FFFFCC"/>
+            <w:shd w:val="clear" w:color="auto" w:fill="F99942"/>
           </w:tcPr>
           <w:p>
             <w:pPr>
@@ -3882,14 +4261,14 @@
               <w:ind w:left="73" w:right="73"/>
               <w:jc w:val="center"/>
               <w:rPr>
-                <w:rFonts w:ascii="Arial" w:eastAsia="Arial" w:hAnsi="Arial" w:cs="Arial"/>
-                <w:b/>
-                <w:color w:val="000000"/>
-              </w:rPr>
-            </w:pPr>
-            <w:r>
-              <w:rPr>
-                <w:rFonts w:ascii="Arial" w:eastAsia="Arial" w:hAnsi="Arial" w:cs="Arial"/>
+                <w:rFonts w:asciiTheme="majorBidi" w:eastAsia="Arial" w:hAnsiTheme="majorBidi" w:cstheme="majorBidi"/>
+                <w:b/>
+                <w:color w:val="000000"/>
+              </w:rPr>
+            </w:pPr>
+            <w:r>
+              <w:rPr>
+                <w:rFonts w:asciiTheme="majorBidi" w:eastAsia="Arial" w:hAnsiTheme="majorBidi" w:cstheme="majorBidi"/>
                 <w:b/>
                 <w:color w:val="000000"/>
               </w:rPr>
@@ -3910,33 +4289,39 @@
             <w:pPr>
               <w:spacing w:before="96"/>
               <w:rPr>
-                <w:color w:val="000000"/>
-              </w:rPr>
-            </w:pPr>
-            <w:r>
-              <w:rPr>
-                <w:color w:val="000000"/>
-              </w:rPr>
-              <w:t>info</w:t>
-            </w:r>
-            <w:r>
-              <w:rPr>
+                <w:rFonts w:asciiTheme="majorBidi" w:hAnsiTheme="majorBidi" w:cstheme="majorBidi"/>
+                <w:color w:val="000000"/>
+              </w:rPr>
+            </w:pPr>
+            <w:r>
+              <w:rPr>
+                <w:rFonts w:asciiTheme="majorBidi" w:hAnsiTheme="majorBidi" w:cstheme="majorBidi"/>
+                <w:color w:val="000000"/>
+              </w:rPr>
+              <w:t>info_</w:t>
+            </w:r>
+            <w:r>
+              <w:rPr>
+                <w:rFonts w:asciiTheme="majorBidi" w:hAnsiTheme="majorBidi" w:cstheme="majorBidi"/>
+              </w:rPr>
+              <w:t>PO_ٍSAG_CRS_ML_</w:t>
+            </w:r>
+            <w:r>
+              <w:rPr>
+                <w:rFonts w:asciiTheme="majorBidi" w:hAnsiTheme="majorBidi" w:cstheme="majorBidi"/>
+              </w:rPr>
+              <w:t>Obj_Recog</w:t>
+            </w:r>
+            <w:r>
+              <w:rPr>
+                <w:rFonts w:asciiTheme="majorBidi" w:hAnsiTheme="majorBidi" w:cstheme="majorBidi"/>
                 <w:color w:val="000000"/>
               </w:rPr>
               <w:t>_</w:t>
             </w:r>
             <w:r>
-              <w:t>PO_ٍSAG_CRS_ML_ObjRecog</w:t>
-            </w:r>
-            <w:r>
-              <w:rPr>
-                <w:color w:val="000000"/>
-              </w:rPr>
-              <w:t>_</w:t>
-            </w:r>
-            <w:r>
-              <w:rPr>
-                <w:rFonts w:ascii="Arial" w:eastAsia="Arial" w:hAnsi="Arial" w:cs="Arial"/>
+              <w:rPr>
+                <w:rFonts w:asciiTheme="majorBidi" w:eastAsia="Arial" w:hAnsiTheme="majorBidi" w:cstheme="majorBidi"/>
                 <w:b/>
                 <w:i/>
                 <w:color w:val="0A5394"/>
@@ -3944,6 +4329,9 @@
               <w:t>001</w:t>
             </w:r>
             <w:r>
+              <w:rPr>
+                <w:rFonts w:asciiTheme="majorBidi" w:hAnsiTheme="majorBidi" w:cstheme="majorBidi"/>
+              </w:rPr>
               <w:t>-V1.0</w:t>
             </w:r>
           </w:p>
@@ -3961,7 +4349,7 @@
               <w:bottom w:val="single" w:sz="12" w:space="0" w:color="000000"/>
               <w:right w:val="single" w:sz="12" w:space="0" w:color="000000"/>
             </w:tcBorders>
-            <w:shd w:val="clear" w:color="auto" w:fill="FFFFCC"/>
+            <w:shd w:val="clear" w:color="auto" w:fill="F99942"/>
           </w:tcPr>
           <w:p>
             <w:pPr>
@@ -3976,14 +4364,14 @@
               <w:ind w:left="73" w:right="73"/>
               <w:jc w:val="center"/>
               <w:rPr>
-                <w:rFonts w:ascii="Arial" w:eastAsia="Arial" w:hAnsi="Arial" w:cs="Arial"/>
-                <w:b/>
-                <w:color w:val="000000"/>
-              </w:rPr>
-            </w:pPr>
-            <w:r>
-              <w:rPr>
-                <w:rFonts w:ascii="Arial" w:eastAsia="Arial" w:hAnsi="Arial" w:cs="Arial"/>
+                <w:rFonts w:asciiTheme="majorBidi" w:eastAsia="Arial" w:hAnsiTheme="majorBidi" w:cstheme="majorBidi"/>
+                <w:b/>
+                <w:color w:val="000000"/>
+              </w:rPr>
+            </w:pPr>
+            <w:r>
+              <w:rPr>
+                <w:rFonts w:asciiTheme="majorBidi" w:eastAsia="Arial" w:hAnsiTheme="majorBidi" w:cstheme="majorBidi"/>
                 <w:b/>
                 <w:color w:val="000000"/>
               </w:rPr>
@@ -4013,6 +4401,7 @@
               <w:spacing w:before="94"/>
               <w:ind w:left="89"/>
               <w:rPr>
+                <w:rFonts w:asciiTheme="majorBidi" w:hAnsiTheme="majorBidi" w:cstheme="majorBidi"/>
                 <w:color w:val="000000"/>
                 <w:sz w:val="24"/>
                 <w:szCs w:val="24"/>
@@ -4020,23 +4409,22 @@
             </w:pPr>
             <w:r>
               <w:rPr>
+                <w:rFonts w:asciiTheme="majorBidi" w:hAnsiTheme="majorBidi" w:cstheme="majorBidi"/>
                 <w:color w:val="000000"/>
                 <w:sz w:val="24"/>
                 <w:szCs w:val="24"/>
               </w:rPr>
               <w:t xml:space="preserve">The </w:t>
             </w:r>
-            <w:proofErr w:type="spellStart"/>
-            <w:r>
-              <w:t>INN_Weights</w:t>
-            </w:r>
-            <w:proofErr w:type="spellEnd"/>
-            <w:r>
-              <w:t xml:space="preserve"> </w:t>
-            </w:r>
-            <w:r>
-              <w:rPr>
-                <w:rFonts w:ascii="Arial" w:eastAsia="Arial" w:hAnsi="Arial" w:cs="Arial"/>
+            <w:r>
+              <w:rPr>
+                <w:rFonts w:asciiTheme="majorBidi" w:hAnsiTheme="majorBidi" w:cstheme="majorBidi"/>
+              </w:rPr>
+              <w:t xml:space="preserve">INN_Weights </w:t>
+            </w:r>
+            <w:r>
+              <w:rPr>
+                <w:rFonts w:asciiTheme="majorBidi" w:eastAsia="Arial" w:hAnsiTheme="majorBidi" w:cstheme="majorBidi"/>
                 <w:sz w:val="24"/>
                 <w:szCs w:val="24"/>
               </w:rPr>
@@ -4044,7 +4432,7 @@
             </w:r>
             <w:r>
               <w:rPr>
-                <w:rFonts w:ascii="Arial" w:eastAsia="Arial" w:hAnsi="Arial" w:cs="Arial"/>
+                <w:rFonts w:asciiTheme="majorBidi" w:eastAsia="Arial" w:hAnsiTheme="majorBidi" w:cstheme="majorBidi"/>
                 <w:sz w:val="24"/>
                 <w:szCs w:val="24"/>
               </w:rPr>
@@ -4052,7 +4440,7 @@
             </w:r>
             <w:r>
               <w:rPr>
-                <w:rFonts w:ascii="Arial" w:eastAsia="Arial" w:hAnsi="Arial" w:cs="Arial"/>
+                <w:rFonts w:asciiTheme="majorBidi" w:eastAsia="Arial" w:hAnsiTheme="majorBidi" w:cstheme="majorBidi"/>
                 <w:sz w:val="24"/>
                 <w:szCs w:val="24"/>
               </w:rPr>
@@ -4072,6 +4460,7 @@
           <w:between w:val="nil"/>
         </w:pBdr>
         <w:rPr>
+          <w:rFonts w:asciiTheme="majorBidi" w:hAnsiTheme="majorBidi" w:cstheme="majorBidi"/>
           <w:sz w:val="20"/>
           <w:szCs w:val="20"/>
         </w:rPr>
@@ -4124,14 +4513,14 @@
               <w:ind w:left="73" w:right="73"/>
               <w:jc w:val="center"/>
               <w:rPr>
-                <w:rFonts w:ascii="Arial" w:eastAsia="Arial" w:hAnsi="Arial" w:cs="Arial"/>
-                <w:b/>
-                <w:color w:val="000000"/>
-              </w:rPr>
-            </w:pPr>
-            <w:r>
-              <w:rPr>
-                <w:rFonts w:ascii="Arial" w:eastAsia="Arial" w:hAnsi="Arial" w:cs="Arial"/>
+                <w:rFonts w:asciiTheme="majorBidi" w:eastAsia="Arial" w:hAnsiTheme="majorBidi" w:cstheme="majorBidi"/>
+                <w:b/>
+                <w:color w:val="000000"/>
+              </w:rPr>
+            </w:pPr>
+            <w:r>
+              <w:rPr>
+                <w:rFonts w:asciiTheme="majorBidi" w:eastAsia="Arial" w:hAnsiTheme="majorBidi" w:cstheme="majorBidi"/>
                 <w:b/>
                 <w:color w:val="000000"/>
               </w:rPr>
@@ -4154,33 +4543,46 @@
               <w:spacing w:before="96"/>
               <w:ind w:left="181"/>
               <w:rPr>
-                <w:color w:val="000000"/>
-              </w:rPr>
-            </w:pPr>
-            <w:r>
-              <w:rPr>
+                <w:rFonts w:asciiTheme="majorBidi" w:hAnsiTheme="majorBidi" w:cstheme="majorBidi"/>
+                <w:color w:val="000000"/>
+              </w:rPr>
+            </w:pPr>
+            <w:r>
+              <w:rPr>
+                <w:rFonts w:asciiTheme="majorBidi" w:hAnsiTheme="majorBidi" w:cstheme="majorBidi"/>
                 <w:color w:val="000000"/>
               </w:rPr>
               <w:t>Req_</w:t>
             </w:r>
             <w:r>
-              <w:t>PO_ٍSAG_CRS_ML_ObjRecog</w:t>
-            </w:r>
-            <w:r>
-              <w:rPr>
+              <w:rPr>
+                <w:rFonts w:asciiTheme="majorBidi" w:hAnsiTheme="majorBidi" w:cstheme="majorBidi"/>
+              </w:rPr>
+              <w:t>PO_ٍSAG_CRS_ML_</w:t>
+            </w:r>
+            <w:r>
+              <w:rPr>
+                <w:rFonts w:asciiTheme="majorBidi" w:hAnsiTheme="majorBidi" w:cstheme="majorBidi"/>
+              </w:rPr>
+              <w:t>Obj_Recog</w:t>
+            </w:r>
+            <w:r>
+              <w:rPr>
+                <w:rFonts w:asciiTheme="majorBidi" w:hAnsiTheme="majorBidi" w:cstheme="majorBidi"/>
                 <w:color w:val="000000"/>
               </w:rPr>
               <w:t xml:space="preserve"> </w:t>
             </w:r>
             <w:r>
               <w:rPr>
+                <w:rFonts w:asciiTheme="majorBidi" w:hAnsiTheme="majorBidi" w:cstheme="majorBidi"/>
                 <w:color w:val="000000"/>
               </w:rPr>
               <w:t>_</w:t>
             </w:r>
             <w:r>
               <w:rPr>
-                <w:rFonts w:ascii="Arial" w:eastAsia="Arial" w:hAnsi="Arial" w:cs="Arial"/>
+                <w:rFonts w:asciiTheme="majorBidi" w:eastAsia="Arial" w:hAnsiTheme="majorBidi" w:cstheme="majorBidi"/>
                 <w:b/>
                 <w:i/>
                 <w:color w:val="0A5394"/>
@@ -4189,7 +4591,7 @@
             </w:r>
             <w:r>
               <w:rPr>
-                <w:rFonts w:ascii="Arial" w:eastAsia="Arial" w:hAnsi="Arial" w:cs="Arial"/>
+                <w:rFonts w:asciiTheme="majorBidi" w:eastAsia="Arial" w:hAnsiTheme="majorBidi" w:cstheme="majorBidi"/>
                 <w:b/>
                 <w:i/>
                 <w:color w:val="0A5394"/>
@@ -4197,9 +4599,15 @@
               <w:t>5</w:t>
             </w:r>
             <w:r>
+              <w:rPr>
+                <w:rFonts w:asciiTheme="majorBidi" w:hAnsiTheme="majorBidi" w:cstheme="majorBidi"/>
+              </w:rPr>
               <w:t>-V1.</w:t>
             </w:r>
             <w:r>
+              <w:rPr>
+                <w:rFonts w:asciiTheme="majorBidi" w:hAnsiTheme="majorBidi" w:cstheme="majorBidi"/>
+              </w:rPr>
               <w:t>1</w:t>
             </w:r>
           </w:p>
@@ -4224,14 +4632,14 @@
               </w:pBdr>
               <w:spacing w:before="102"/>
               <w:rPr>
-                <w:rFonts w:ascii="Arial" w:eastAsia="Arial" w:hAnsi="Arial" w:cs="Arial"/>
-                <w:b/>
-                <w:color w:val="000000"/>
-              </w:rPr>
-            </w:pPr>
-            <w:r>
-              <w:rPr>
-                <w:rFonts w:ascii="Arial" w:eastAsia="Arial" w:hAnsi="Arial" w:cs="Arial"/>
+                <w:rFonts w:asciiTheme="majorBidi" w:eastAsia="Arial" w:hAnsiTheme="majorBidi" w:cstheme="majorBidi"/>
+                <w:b/>
+                <w:color w:val="000000"/>
+              </w:rPr>
+            </w:pPr>
+            <w:r>
+              <w:rPr>
+                <w:rFonts w:asciiTheme="majorBidi" w:eastAsia="Arial" w:hAnsiTheme="majorBidi" w:cstheme="majorBidi"/>
                 <w:b/>
                 <w:color w:val="000000"/>
               </w:rPr>
@@ -4252,30 +4660,31 @@
             <w:pPr>
               <w:jc w:val="center"/>
               <w:rPr>
-                <w:color w:val="000000"/>
-              </w:rPr>
-            </w:pPr>
-            <w:r>
-              <w:rPr>
-                <w:rFonts w:ascii="Arial" w:eastAsia="Arial" w:hAnsi="Arial" w:cs="Arial"/>
+                <w:rFonts w:asciiTheme="majorBidi" w:hAnsiTheme="majorBidi" w:cstheme="majorBidi"/>
+                <w:color w:val="000000"/>
+              </w:rPr>
+            </w:pPr>
+            <w:r>
+              <w:rPr>
+                <w:rFonts w:asciiTheme="majorBidi" w:eastAsia="Arial" w:hAnsiTheme="majorBidi" w:cstheme="majorBidi"/>
               </w:rPr>
               <w:t>PO_SAG_CR_ML_00</w:t>
             </w:r>
             <w:r>
               <w:rPr>
-                <w:rFonts w:ascii="Arial" w:eastAsia="Arial" w:hAnsi="Arial" w:cs="Arial"/>
+                <w:rFonts w:asciiTheme="majorBidi" w:eastAsia="Arial" w:hAnsiTheme="majorBidi" w:cstheme="majorBidi"/>
               </w:rPr>
               <w:t>2</w:t>
             </w:r>
             <w:r>
               <w:rPr>
-                <w:rFonts w:ascii="Arial" w:eastAsia="Arial" w:hAnsi="Arial" w:cs="Arial"/>
+                <w:rFonts w:asciiTheme="majorBidi" w:eastAsia="Arial" w:hAnsiTheme="majorBidi" w:cstheme="majorBidi"/>
               </w:rPr>
               <w:t>-V1.</w:t>
             </w:r>
             <w:r>
               <w:rPr>
-                <w:rFonts w:ascii="Arial" w:eastAsia="Arial" w:hAnsi="Arial" w:cs="Arial"/>
+                <w:rFonts w:asciiTheme="majorBidi" w:eastAsia="Arial" w:hAnsiTheme="majorBidi" w:cstheme="majorBidi"/>
               </w:rPr>
               <w:t>0</w:t>
             </w:r>
@@ -4309,14 +4718,14 @@
               <w:ind w:left="73" w:right="73"/>
               <w:jc w:val="center"/>
               <w:rPr>
-                <w:rFonts w:ascii="Arial" w:eastAsia="Arial" w:hAnsi="Arial" w:cs="Arial"/>
-                <w:b/>
-                <w:color w:val="000000"/>
-              </w:rPr>
-            </w:pPr>
-            <w:r>
-              <w:rPr>
-                <w:rFonts w:ascii="Arial" w:eastAsia="Arial" w:hAnsi="Arial" w:cs="Arial"/>
+                <w:rFonts w:asciiTheme="majorBidi" w:eastAsia="Arial" w:hAnsiTheme="majorBidi" w:cstheme="majorBidi"/>
+                <w:b/>
+                <w:color w:val="000000"/>
+              </w:rPr>
+            </w:pPr>
+            <w:r>
+              <w:rPr>
+                <w:rFonts w:asciiTheme="majorBidi" w:eastAsia="Arial" w:hAnsiTheme="majorBidi" w:cstheme="majorBidi"/>
                 <w:b/>
                 <w:color w:val="000000"/>
               </w:rPr>
@@ -4346,14 +4755,33 @@
               <w:spacing w:before="107"/>
               <w:ind w:left="89"/>
               <w:rPr>
+                <w:rFonts w:asciiTheme="majorBidi" w:hAnsiTheme="majorBidi" w:cstheme="majorBidi"/>
                 <w:color w:val="000000"/>
               </w:rPr>
             </w:pPr>
             <w:bookmarkStart w:id="10" w:name="_Hlk119152732"/>
             <w:r>
-              <w:t xml:space="preserve">The ObjRecog_Class </w:t>
-            </w:r>
-            <w:r>
+              <w:rPr>
+                <w:rFonts w:asciiTheme="majorBidi" w:hAnsiTheme="majorBidi" w:cstheme="majorBidi"/>
+              </w:rPr>
+              <w:t xml:space="preserve">The </w:t>
+            </w:r>
+            <w:r>
+              <w:rPr>
+                <w:rFonts w:asciiTheme="majorBidi" w:hAnsiTheme="majorBidi" w:cstheme="majorBidi"/>
+              </w:rPr>
+              <w:t>Obj_Recog</w:t>
+            </w:r>
+            <w:r>
+              <w:rPr>
+                <w:rFonts w:asciiTheme="majorBidi" w:hAnsiTheme="majorBidi" w:cstheme="majorBidi"/>
+              </w:rPr>
+              <w:t xml:space="preserve">_Class </w:t>
+            </w:r>
+            <w:r>
+              <w:rPr>
+                <w:rFonts w:asciiTheme="majorBidi" w:hAnsiTheme="majorBidi" w:cstheme="majorBidi"/>
+              </w:rPr>
               <w:t xml:space="preserve">shall detect the place of every object on the frame </w:t>
             </w:r>
             <w:bookmarkEnd w:id="10"/>
@@ -4371,6 +4799,7 @@
           <w:between w:val="nil"/>
         </w:pBdr>
         <w:rPr>
+          <w:rFonts w:asciiTheme="majorBidi" w:hAnsiTheme="majorBidi" w:cstheme="majorBidi"/>
           <w:sz w:val="20"/>
           <w:szCs w:val="20"/>
         </w:rPr>
@@ -4386,12 +4815,14 @@
           <w:between w:val="nil"/>
         </w:pBdr>
         <w:rPr>
+          <w:rFonts w:asciiTheme="majorBidi" w:hAnsiTheme="majorBidi" w:cstheme="majorBidi"/>
           <w:sz w:val="20"/>
           <w:szCs w:val="20"/>
         </w:rPr>
       </w:pPr>
       <w:r>
         <w:rPr>
+          <w:rFonts w:asciiTheme="majorBidi" w:hAnsiTheme="majorBidi" w:cstheme="majorBidi"/>
           <w:sz w:val="20"/>
           <w:szCs w:val="20"/>
         </w:rPr>
@@ -4408,6 +4839,7 @@
           <w:between w:val="nil"/>
         </w:pBdr>
         <w:rPr>
+          <w:rFonts w:asciiTheme="majorBidi" w:hAnsiTheme="majorBidi" w:cstheme="majorBidi"/>
           <w:sz w:val="20"/>
           <w:szCs w:val="20"/>
         </w:rPr>
@@ -4460,14 +4892,14 @@
               <w:ind w:left="73" w:right="73"/>
               <w:jc w:val="center"/>
               <w:rPr>
-                <w:rFonts w:ascii="Arial" w:eastAsia="Arial" w:hAnsi="Arial" w:cs="Arial"/>
-                <w:b/>
-                <w:color w:val="000000"/>
-              </w:rPr>
-            </w:pPr>
-            <w:r>
-              <w:rPr>
-                <w:rFonts w:ascii="Arial" w:eastAsia="Arial" w:hAnsi="Arial" w:cs="Arial"/>
+                <w:rFonts w:asciiTheme="majorBidi" w:eastAsia="Arial" w:hAnsiTheme="majorBidi" w:cstheme="majorBidi"/>
+                <w:b/>
+                <w:color w:val="000000"/>
+              </w:rPr>
+            </w:pPr>
+            <w:r>
+              <w:rPr>
+                <w:rFonts w:asciiTheme="majorBidi" w:eastAsia="Arial" w:hAnsiTheme="majorBidi" w:cstheme="majorBidi"/>
                 <w:b/>
                 <w:color w:val="000000"/>
               </w:rPr>
@@ -4489,33 +4921,46 @@
               <w:spacing w:before="96"/>
               <w:ind w:left="181"/>
               <w:rPr>
-                <w:color w:val="000000"/>
-              </w:rPr>
-            </w:pPr>
-            <w:r>
-              <w:rPr>
+                <w:rFonts w:asciiTheme="majorBidi" w:hAnsiTheme="majorBidi" w:cstheme="majorBidi"/>
+                <w:color w:val="000000"/>
+              </w:rPr>
+            </w:pPr>
+            <w:r>
+              <w:rPr>
+                <w:rFonts w:asciiTheme="majorBidi" w:hAnsiTheme="majorBidi" w:cstheme="majorBidi"/>
                 <w:color w:val="000000"/>
               </w:rPr>
               <w:t>Req_</w:t>
             </w:r>
             <w:r>
-              <w:t>PO_ٍSAG_CRS_ML_ObjRecog</w:t>
-            </w:r>
-            <w:r>
-              <w:rPr>
+              <w:rPr>
+                <w:rFonts w:asciiTheme="majorBidi" w:hAnsiTheme="majorBidi" w:cstheme="majorBidi"/>
+              </w:rPr>
+              <w:t>PO_ٍSAG_CRS_ML_</w:t>
+            </w:r>
+            <w:r>
+              <w:rPr>
+                <w:rFonts w:asciiTheme="majorBidi" w:hAnsiTheme="majorBidi" w:cstheme="majorBidi"/>
+              </w:rPr>
+              <w:t>Obj_Recog</w:t>
+            </w:r>
+            <w:r>
+              <w:rPr>
+                <w:rFonts w:asciiTheme="majorBidi" w:hAnsiTheme="majorBidi" w:cstheme="majorBidi"/>
                 <w:color w:val="000000"/>
               </w:rPr>
               <w:t xml:space="preserve"> </w:t>
             </w:r>
             <w:r>
               <w:rPr>
+                <w:rFonts w:asciiTheme="majorBidi" w:hAnsiTheme="majorBidi" w:cstheme="majorBidi"/>
                 <w:color w:val="000000"/>
               </w:rPr>
               <w:t>_</w:t>
             </w:r>
             <w:r>
               <w:rPr>
-                <w:rFonts w:ascii="Arial" w:eastAsia="Arial" w:hAnsi="Arial" w:cs="Arial"/>
+                <w:rFonts w:asciiTheme="majorBidi" w:eastAsia="Arial" w:hAnsiTheme="majorBidi" w:cstheme="majorBidi"/>
                 <w:b/>
                 <w:i/>
                 <w:color w:val="0A5394"/>
@@ -4523,9 +4968,15 @@
               <w:t>006</w:t>
             </w:r>
             <w:r>
+              <w:rPr>
+                <w:rFonts w:asciiTheme="majorBidi" w:hAnsiTheme="majorBidi" w:cstheme="majorBidi"/>
+              </w:rPr>
               <w:t>-V1.</w:t>
             </w:r>
             <w:r>
+              <w:rPr>
+                <w:rFonts w:asciiTheme="majorBidi" w:hAnsiTheme="majorBidi" w:cstheme="majorBidi"/>
+              </w:rPr>
               <w:t>1</w:t>
             </w:r>
           </w:p>
@@ -4550,14 +5001,14 @@
               </w:pBdr>
               <w:spacing w:before="102"/>
               <w:rPr>
-                <w:rFonts w:ascii="Arial" w:eastAsia="Arial" w:hAnsi="Arial" w:cs="Arial"/>
-                <w:b/>
-                <w:color w:val="000000"/>
-              </w:rPr>
-            </w:pPr>
-            <w:r>
-              <w:rPr>
-                <w:rFonts w:ascii="Arial" w:eastAsia="Arial" w:hAnsi="Arial" w:cs="Arial"/>
+                <w:rFonts w:asciiTheme="majorBidi" w:eastAsia="Arial" w:hAnsiTheme="majorBidi" w:cstheme="majorBidi"/>
+                <w:b/>
+                <w:color w:val="000000"/>
+              </w:rPr>
+            </w:pPr>
+            <w:r>
+              <w:rPr>
+                <w:rFonts w:asciiTheme="majorBidi" w:eastAsia="Arial" w:hAnsiTheme="majorBidi" w:cstheme="majorBidi"/>
                 <w:b/>
                 <w:color w:val="000000"/>
               </w:rPr>
@@ -4578,30 +5029,31 @@
             <w:pPr>
               <w:jc w:val="center"/>
               <w:rPr>
-                <w:color w:val="000000"/>
-              </w:rPr>
-            </w:pPr>
-            <w:r>
-              <w:rPr>
-                <w:rFonts w:ascii="Arial" w:eastAsia="Arial" w:hAnsi="Arial" w:cs="Arial"/>
+                <w:rFonts w:asciiTheme="majorBidi" w:hAnsiTheme="majorBidi" w:cstheme="majorBidi"/>
+                <w:color w:val="000000"/>
+              </w:rPr>
+            </w:pPr>
+            <w:r>
+              <w:rPr>
+                <w:rFonts w:asciiTheme="majorBidi" w:eastAsia="Arial" w:hAnsiTheme="majorBidi" w:cstheme="majorBidi"/>
               </w:rPr>
               <w:t>PO_SAG_CR_ML_00</w:t>
             </w:r>
             <w:r>
               <w:rPr>
-                <w:rFonts w:ascii="Arial" w:eastAsia="Arial" w:hAnsi="Arial" w:cs="Arial"/>
+                <w:rFonts w:asciiTheme="majorBidi" w:eastAsia="Arial" w:hAnsiTheme="majorBidi" w:cstheme="majorBidi"/>
               </w:rPr>
               <w:t>2</w:t>
             </w:r>
             <w:r>
               <w:rPr>
-                <w:rFonts w:ascii="Arial" w:eastAsia="Arial" w:hAnsi="Arial" w:cs="Arial"/>
+                <w:rFonts w:asciiTheme="majorBidi" w:eastAsia="Arial" w:hAnsiTheme="majorBidi" w:cstheme="majorBidi"/>
               </w:rPr>
               <w:t>-V1.</w:t>
             </w:r>
             <w:r>
               <w:rPr>
-                <w:rFonts w:ascii="Arial" w:eastAsia="Arial" w:hAnsi="Arial" w:cs="Arial"/>
+                <w:rFonts w:asciiTheme="majorBidi" w:eastAsia="Arial" w:hAnsiTheme="majorBidi" w:cstheme="majorBidi"/>
               </w:rPr>
               <w:t>0</w:t>
             </w:r>
@@ -4635,14 +5087,14 @@
               <w:ind w:left="73" w:right="73"/>
               <w:jc w:val="center"/>
               <w:rPr>
-                <w:rFonts w:ascii="Arial" w:eastAsia="Arial" w:hAnsi="Arial" w:cs="Arial"/>
-                <w:b/>
-                <w:color w:val="000000"/>
-              </w:rPr>
-            </w:pPr>
-            <w:r>
-              <w:rPr>
-                <w:rFonts w:ascii="Arial" w:eastAsia="Arial" w:hAnsi="Arial" w:cs="Arial"/>
+                <w:rFonts w:asciiTheme="majorBidi" w:eastAsia="Arial" w:hAnsiTheme="majorBidi" w:cstheme="majorBidi"/>
+                <w:b/>
+                <w:color w:val="000000"/>
+              </w:rPr>
+            </w:pPr>
+            <w:r>
+              <w:rPr>
+                <w:rFonts w:asciiTheme="majorBidi" w:eastAsia="Arial" w:hAnsiTheme="majorBidi" w:cstheme="majorBidi"/>
                 <w:b/>
                 <w:color w:val="000000"/>
               </w:rPr>
@@ -4672,26 +5124,45 @@
               <w:spacing w:before="107"/>
               <w:ind w:left="89"/>
               <w:rPr>
-                <w:color w:val="000000"/>
-              </w:rPr>
-            </w:pPr>
-            <w:r>
-              <w:t>The ObjRecog_Class</w:t>
-            </w:r>
-            <w:r>
+                <w:rFonts w:asciiTheme="majorBidi" w:hAnsiTheme="majorBidi" w:cstheme="majorBidi"/>
+                <w:color w:val="000000"/>
+              </w:rPr>
+            </w:pPr>
+            <w:r>
+              <w:rPr>
+                <w:rFonts w:asciiTheme="majorBidi" w:hAnsiTheme="majorBidi" w:cstheme="majorBidi"/>
+              </w:rPr>
+              <w:t xml:space="preserve">The </w:t>
+            </w:r>
+            <w:r>
+              <w:rPr>
+                <w:rFonts w:asciiTheme="majorBidi" w:hAnsiTheme="majorBidi" w:cstheme="majorBidi"/>
+              </w:rPr>
+              <w:t>Obj_Recog</w:t>
+            </w:r>
+            <w:r>
+              <w:rPr>
+                <w:rFonts w:asciiTheme="majorBidi" w:hAnsiTheme="majorBidi" w:cstheme="majorBidi"/>
+              </w:rPr>
+              <w:t>_Class</w:t>
+            </w:r>
+            <w:r>
+              <w:rPr>
+                <w:rFonts w:asciiTheme="majorBidi" w:hAnsiTheme="majorBidi" w:cstheme="majorBidi"/>
+              </w:rPr>
               <w:t xml:space="preserve"> shall measure the distance between </w:t>
             </w:r>
             <w:r>
+              <w:rPr>
+                <w:rFonts w:asciiTheme="majorBidi" w:hAnsiTheme="majorBidi" w:cstheme="majorBidi"/>
+              </w:rPr>
               <w:t>every object</w:t>
             </w:r>
             <w:r>
-              <w:t xml:space="preserve"> and the lens</w:t>
-            </w:r>
-            <w:r>
-              <w:t xml:space="preserve"> </w:t>
-            </w:r>
-            <w:r>
-              <w:t xml:space="preserve"> </w:t>
+              <w:rPr>
+                <w:rFonts w:asciiTheme="majorBidi" w:hAnsiTheme="majorBidi" w:cstheme="majorBidi"/>
+              </w:rPr>
+              <w:t xml:space="preserve"> and the lens  </w:t>
             </w:r>
           </w:p>
         </w:tc>
@@ -4707,6 +5178,7 @@
           <w:between w:val="nil"/>
         </w:pBdr>
         <w:rPr>
+          <w:rFonts w:asciiTheme="majorBidi" w:hAnsiTheme="majorBidi" w:cstheme="majorBidi"/>
           <w:sz w:val="20"/>
           <w:szCs w:val="20"/>
         </w:rPr>
@@ -4722,6 +5194,7 @@
           <w:between w:val="nil"/>
         </w:pBdr>
         <w:rPr>
+          <w:rFonts w:asciiTheme="majorBidi" w:hAnsiTheme="majorBidi" w:cstheme="majorBidi"/>
           <w:sz w:val="20"/>
           <w:szCs w:val="20"/>
         </w:rPr>
@@ -4737,6 +5210,7 @@
           <w:between w:val="nil"/>
         </w:pBdr>
         <w:rPr>
+          <w:rFonts w:asciiTheme="majorBidi" w:hAnsiTheme="majorBidi" w:cstheme="majorBidi"/>
           <w:sz w:val="20"/>
           <w:szCs w:val="20"/>
         </w:rPr>
@@ -4789,14 +5263,14 @@
               <w:ind w:left="73" w:right="73"/>
               <w:jc w:val="center"/>
               <w:rPr>
-                <w:rFonts w:ascii="Arial" w:eastAsia="Arial" w:hAnsi="Arial" w:cs="Arial"/>
-                <w:b/>
-                <w:color w:val="000000"/>
-              </w:rPr>
-            </w:pPr>
-            <w:r>
-              <w:rPr>
-                <w:rFonts w:ascii="Arial" w:eastAsia="Arial" w:hAnsi="Arial" w:cs="Arial"/>
+                <w:rFonts w:asciiTheme="majorBidi" w:eastAsia="Arial" w:hAnsiTheme="majorBidi" w:cstheme="majorBidi"/>
+                <w:b/>
+                <w:color w:val="000000"/>
+              </w:rPr>
+            </w:pPr>
+            <w:r>
+              <w:rPr>
+                <w:rFonts w:asciiTheme="majorBidi" w:eastAsia="Arial" w:hAnsiTheme="majorBidi" w:cstheme="majorBidi"/>
                 <w:b/>
                 <w:color w:val="000000"/>
               </w:rPr>
@@ -4817,33 +5291,39 @@
             <w:pPr>
               <w:spacing w:before="96"/>
               <w:rPr>
-                <w:color w:val="000000"/>
-              </w:rPr>
-            </w:pPr>
-            <w:r>
-              <w:rPr>
+                <w:rFonts w:asciiTheme="majorBidi" w:hAnsiTheme="majorBidi" w:cstheme="majorBidi"/>
+                <w:color w:val="000000"/>
+              </w:rPr>
+            </w:pPr>
+            <w:r>
+              <w:rPr>
+                <w:rFonts w:asciiTheme="majorBidi" w:hAnsiTheme="majorBidi" w:cstheme="majorBidi"/>
                 <w:color w:val="000000"/>
               </w:rPr>
               <w:t>Req_</w:t>
             </w:r>
             <w:r>
-              <w:t>PO_ٍSAG_CRS_ML_ObjRecog</w:t>
-            </w:r>
-            <w:r>
-              <w:rPr>
-                <w:color w:val="000000"/>
-              </w:rPr>
-              <w:t xml:space="preserve"> </w:t>
-            </w:r>
-            <w:r>
-              <w:rPr>
-                <w:color w:val="000000"/>
-              </w:rPr>
-              <w:t>_</w:t>
-            </w:r>
-            <w:r>
-              <w:rPr>
-                <w:rFonts w:ascii="Arial" w:eastAsia="Arial" w:hAnsi="Arial" w:cs="Arial"/>
+              <w:rPr>
+                <w:rFonts w:asciiTheme="majorBidi" w:hAnsiTheme="majorBidi" w:cstheme="majorBidi"/>
+              </w:rPr>
+              <w:t>PO_ٍSAG_CRS_ML_</w:t>
+            </w:r>
+            <w:r>
+              <w:rPr>
+                <w:rFonts w:asciiTheme="majorBidi" w:hAnsiTheme="majorBidi" w:cstheme="majorBidi"/>
+              </w:rPr>
+              <w:t>Obj_Recog</w:t>
+            </w:r>
+            <w:r>
+              <w:rPr>
+                <w:rFonts w:asciiTheme="majorBidi" w:hAnsiTheme="majorBidi" w:cstheme="majorBidi"/>
+                <w:color w:val="000000"/>
+              </w:rPr>
+              <w:t xml:space="preserve"> _</w:t>
+            </w:r>
+            <w:r>
+              <w:rPr>
+                <w:rFonts w:asciiTheme="majorBidi" w:eastAsia="Arial" w:hAnsiTheme="majorBidi" w:cstheme="majorBidi"/>
                 <w:b/>
                 <w:i/>
                 <w:color w:val="0A5394"/>
@@ -4851,6 +5331,9 @@
               <w:t>007</w:t>
             </w:r>
             <w:r>
+              <w:rPr>
+                <w:rFonts w:asciiTheme="majorBidi" w:hAnsiTheme="majorBidi" w:cstheme="majorBidi"/>
+              </w:rPr>
               <w:t>-V1.1</w:t>
             </w:r>
           </w:p>
@@ -4875,14 +5358,14 @@
               </w:pBdr>
               <w:spacing w:before="102"/>
               <w:rPr>
-                <w:rFonts w:ascii="Arial" w:eastAsia="Arial" w:hAnsi="Arial" w:cs="Arial"/>
-                <w:b/>
-                <w:color w:val="000000"/>
-              </w:rPr>
-            </w:pPr>
-            <w:r>
-              <w:rPr>
-                <w:rFonts w:ascii="Arial" w:eastAsia="Arial" w:hAnsi="Arial" w:cs="Arial"/>
+                <w:rFonts w:asciiTheme="majorBidi" w:eastAsia="Arial" w:hAnsiTheme="majorBidi" w:cstheme="majorBidi"/>
+                <w:b/>
+                <w:color w:val="000000"/>
+              </w:rPr>
+            </w:pPr>
+            <w:r>
+              <w:rPr>
+                <w:rFonts w:asciiTheme="majorBidi" w:eastAsia="Arial" w:hAnsiTheme="majorBidi" w:cstheme="majorBidi"/>
                 <w:b/>
                 <w:color w:val="000000"/>
               </w:rPr>
@@ -4903,12 +5386,13 @@
             <w:pPr>
               <w:jc w:val="center"/>
               <w:rPr>
-                <w:color w:val="000000"/>
-              </w:rPr>
-            </w:pPr>
-            <w:r>
-              <w:rPr>
-                <w:rFonts w:ascii="Arial" w:eastAsia="Arial" w:hAnsi="Arial" w:cs="Arial"/>
+                <w:rFonts w:asciiTheme="majorBidi" w:hAnsiTheme="majorBidi" w:cstheme="majorBidi"/>
+                <w:color w:val="000000"/>
+              </w:rPr>
+            </w:pPr>
+            <w:r>
+              <w:rPr>
+                <w:rFonts w:asciiTheme="majorBidi" w:eastAsia="Arial" w:hAnsiTheme="majorBidi" w:cstheme="majorBidi"/>
               </w:rPr>
               <w:t>PO_SAG_CR_ML_001-V1.1</w:t>
             </w:r>
@@ -4942,14 +5426,14 @@
               <w:ind w:left="73" w:right="73"/>
               <w:jc w:val="center"/>
               <w:rPr>
-                <w:rFonts w:ascii="Arial" w:eastAsia="Arial" w:hAnsi="Arial" w:cs="Arial"/>
-                <w:b/>
-                <w:color w:val="000000"/>
-              </w:rPr>
-            </w:pPr>
-            <w:r>
-              <w:rPr>
-                <w:rFonts w:ascii="Arial" w:eastAsia="Arial" w:hAnsi="Arial" w:cs="Arial"/>
+                <w:rFonts w:asciiTheme="majorBidi" w:eastAsia="Arial" w:hAnsiTheme="majorBidi" w:cstheme="majorBidi"/>
+                <w:b/>
+                <w:color w:val="000000"/>
+              </w:rPr>
+            </w:pPr>
+            <w:r>
+              <w:rPr>
+                <w:rFonts w:asciiTheme="majorBidi" w:eastAsia="Arial" w:hAnsiTheme="majorBidi" w:cstheme="majorBidi"/>
                 <w:b/>
                 <w:color w:val="000000"/>
               </w:rPr>
@@ -4978,15 +5462,45 @@
               </w:pBdr>
               <w:spacing w:before="107"/>
               <w:ind w:left="89"/>
-            </w:pPr>
-            <w:r>
+              <w:rPr>
+                <w:rFonts w:asciiTheme="majorBidi" w:hAnsiTheme="majorBidi" w:cstheme="majorBidi"/>
+              </w:rPr>
+            </w:pPr>
+            <w:r>
+              <w:rPr>
+                <w:rFonts w:asciiTheme="majorBidi" w:hAnsiTheme="majorBidi" w:cstheme="majorBidi"/>
+              </w:rPr>
               <w:t xml:space="preserve">The </w:t>
             </w:r>
             <w:r>
-              <w:t>ObjRecog_Class</w:t>
-            </w:r>
-            <w:r>
-              <w:t xml:space="preserve"> shall send the Text_ObjRecog to the Text_To_Audio_Formatter and get the Output_Audio_Files_ObjRecog</w:t>
+              <w:rPr>
+                <w:rFonts w:asciiTheme="majorBidi" w:hAnsiTheme="majorBidi" w:cstheme="majorBidi"/>
+              </w:rPr>
+              <w:t>Obj_Recog</w:t>
+            </w:r>
+            <w:r>
+              <w:rPr>
+                <w:rFonts w:asciiTheme="majorBidi" w:hAnsiTheme="majorBidi" w:cstheme="majorBidi"/>
+              </w:rPr>
+              <w:t>_Class shall send the Text_</w:t>
+            </w:r>
+            <w:r>
+              <w:rPr>
+                <w:rFonts w:asciiTheme="majorBidi" w:hAnsiTheme="majorBidi" w:cstheme="majorBidi"/>
+              </w:rPr>
+              <w:t>Obj_Recog_Result</w:t>
+            </w:r>
+            <w:r>
+              <w:rPr>
+                <w:rFonts w:asciiTheme="majorBidi" w:hAnsiTheme="majorBidi" w:cstheme="majorBidi"/>
+              </w:rPr>
+              <w:t xml:space="preserve"> to the Text_To_Audio_Formatter and get the Output_Audio_Files_</w:t>
+            </w:r>
+            <w:r>
+              <w:rPr>
+                <w:rFonts w:asciiTheme="majorBidi" w:hAnsiTheme="majorBidi" w:cstheme="majorBidi"/>
+              </w:rPr>
+              <w:t>Obj_Recog</w:t>
             </w:r>
           </w:p>
         </w:tc>
@@ -5002,6 +5516,7 @@
           <w:between w:val="nil"/>
         </w:pBdr>
         <w:rPr>
+          <w:rFonts w:asciiTheme="majorBidi" w:hAnsiTheme="majorBidi" w:cstheme="majorBidi"/>
           <w:sz w:val="20"/>
           <w:szCs w:val="20"/>
         </w:rPr>
@@ -5017,6 +5532,7 @@
           <w:between w:val="nil"/>
         </w:pBdr>
         <w:rPr>
+          <w:rFonts w:asciiTheme="majorBidi" w:hAnsiTheme="majorBidi" w:cstheme="majorBidi"/>
           <w:sz w:val="20"/>
           <w:szCs w:val="20"/>
         </w:rPr>
@@ -5032,6 +5548,7 @@
           <w:between w:val="nil"/>
         </w:pBdr>
         <w:rPr>
+          <w:rFonts w:asciiTheme="majorBidi" w:hAnsiTheme="majorBidi" w:cstheme="majorBidi"/>
           <w:sz w:val="20"/>
           <w:szCs w:val="20"/>
         </w:rPr>
@@ -5047,6 +5564,7 @@
           <w:between w:val="nil"/>
         </w:pBdr>
         <w:rPr>
+          <w:rFonts w:asciiTheme="majorBidi" w:hAnsiTheme="majorBidi" w:cstheme="majorBidi"/>
           <w:sz w:val="20"/>
           <w:szCs w:val="20"/>
         </w:rPr>
@@ -5062,6 +5580,7 @@
           <w:between w:val="nil"/>
         </w:pBdr>
         <w:rPr>
+          <w:rFonts w:asciiTheme="majorBidi" w:hAnsiTheme="majorBidi" w:cstheme="majorBidi"/>
           <w:sz w:val="20"/>
           <w:szCs w:val="20"/>
         </w:rPr>
@@ -5077,6 +5596,7 @@
           <w:between w:val="nil"/>
         </w:pBdr>
         <w:rPr>
+          <w:rFonts w:asciiTheme="majorBidi" w:hAnsiTheme="majorBidi" w:cstheme="majorBidi"/>
           <w:sz w:val="20"/>
           <w:szCs w:val="20"/>
         </w:rPr>
@@ -5092,6 +5612,7 @@
           <w:between w:val="nil"/>
         </w:pBdr>
         <w:rPr>
+          <w:rFonts w:asciiTheme="majorBidi" w:hAnsiTheme="majorBidi" w:cstheme="majorBidi"/>
           <w:sz w:val="20"/>
           <w:szCs w:val="20"/>
         </w:rPr>
@@ -5107,6 +5628,7 @@
           <w:between w:val="nil"/>
         </w:pBdr>
         <w:rPr>
+          <w:rFonts w:asciiTheme="majorBidi" w:hAnsiTheme="majorBidi" w:cstheme="majorBidi"/>
           <w:sz w:val="20"/>
           <w:szCs w:val="20"/>
         </w:rPr>
@@ -5123,6 +5645,7 @@
         </w:pBdr>
         <w:spacing w:before="2"/>
         <w:rPr>
+          <w:rFonts w:asciiTheme="majorBidi" w:hAnsiTheme="majorBidi" w:cstheme="majorBidi"/>
           <w:color w:val="000000"/>
           <w:sz w:val="12"/>
           <w:szCs w:val="12"/>
@@ -5177,14 +5700,14 @@
               <w:ind w:left="73" w:right="73"/>
               <w:jc w:val="center"/>
               <w:rPr>
-                <w:rFonts w:ascii="Arial" w:eastAsia="Arial" w:hAnsi="Arial" w:cs="Arial"/>
-                <w:b/>
-                <w:color w:val="000000"/>
-              </w:rPr>
-            </w:pPr>
-            <w:r>
-              <w:rPr>
-                <w:rFonts w:ascii="Arial" w:eastAsia="Arial" w:hAnsi="Arial" w:cs="Arial"/>
+                <w:rFonts w:asciiTheme="majorBidi" w:eastAsia="Arial" w:hAnsiTheme="majorBidi" w:cstheme="majorBidi"/>
+                <w:b/>
+                <w:color w:val="000000"/>
+              </w:rPr>
+            </w:pPr>
+            <w:r>
+              <w:rPr>
+                <w:rFonts w:asciiTheme="majorBidi" w:eastAsia="Arial" w:hAnsiTheme="majorBidi" w:cstheme="majorBidi"/>
                 <w:b/>
                 <w:color w:val="000000"/>
               </w:rPr>
@@ -5206,33 +5729,46 @@
               <w:spacing w:before="96"/>
               <w:ind w:left="181"/>
               <w:rPr>
-                <w:color w:val="000000"/>
-              </w:rPr>
-            </w:pPr>
-            <w:r>
-              <w:rPr>
+                <w:rFonts w:asciiTheme="majorBidi" w:hAnsiTheme="majorBidi" w:cstheme="majorBidi"/>
+                <w:color w:val="000000"/>
+              </w:rPr>
+            </w:pPr>
+            <w:r>
+              <w:rPr>
+                <w:rFonts w:asciiTheme="majorBidi" w:hAnsiTheme="majorBidi" w:cstheme="majorBidi"/>
                 <w:color w:val="000000"/>
               </w:rPr>
               <w:t>Req_</w:t>
             </w:r>
             <w:r>
-              <w:t>PO_ٍSAG_CRS_ML_ObjRecog</w:t>
-            </w:r>
-            <w:r>
-              <w:rPr>
+              <w:rPr>
+                <w:rFonts w:asciiTheme="majorBidi" w:hAnsiTheme="majorBidi" w:cstheme="majorBidi"/>
+              </w:rPr>
+              <w:t>PO_ٍSAG_CRS_ML_</w:t>
+            </w:r>
+            <w:r>
+              <w:rPr>
+                <w:rFonts w:asciiTheme="majorBidi" w:hAnsiTheme="majorBidi" w:cstheme="majorBidi"/>
+              </w:rPr>
+              <w:t>Obj_Recog</w:t>
+            </w:r>
+            <w:r>
+              <w:rPr>
+                <w:rFonts w:asciiTheme="majorBidi" w:hAnsiTheme="majorBidi" w:cstheme="majorBidi"/>
                 <w:color w:val="000000"/>
               </w:rPr>
               <w:t xml:space="preserve"> </w:t>
             </w:r>
             <w:r>
               <w:rPr>
+                <w:rFonts w:asciiTheme="majorBidi" w:hAnsiTheme="majorBidi" w:cstheme="majorBidi"/>
                 <w:color w:val="000000"/>
               </w:rPr>
               <w:t>_</w:t>
             </w:r>
             <w:r>
               <w:rPr>
-                <w:rFonts w:ascii="Arial" w:eastAsia="Arial" w:hAnsi="Arial" w:cs="Arial"/>
+                <w:rFonts w:asciiTheme="majorBidi" w:eastAsia="Arial" w:hAnsiTheme="majorBidi" w:cstheme="majorBidi"/>
                 <w:b/>
                 <w:i/>
                 <w:color w:val="0A5394"/>
@@ -5241,7 +5777,7 @@
             </w:r>
             <w:r>
               <w:rPr>
-                <w:rFonts w:ascii="Arial" w:eastAsia="Arial" w:hAnsi="Arial" w:cs="Arial"/>
+                <w:rFonts w:asciiTheme="majorBidi" w:eastAsia="Arial" w:hAnsiTheme="majorBidi" w:cstheme="majorBidi"/>
                 <w:b/>
                 <w:i/>
                 <w:color w:val="0A5394"/>
@@ -5249,9 +5785,15 @@
               <w:t>8</w:t>
             </w:r>
             <w:r>
+              <w:rPr>
+                <w:rFonts w:asciiTheme="majorBidi" w:hAnsiTheme="majorBidi" w:cstheme="majorBidi"/>
+              </w:rPr>
               <w:t>-V1.</w:t>
             </w:r>
             <w:r>
+              <w:rPr>
+                <w:rFonts w:asciiTheme="majorBidi" w:hAnsiTheme="majorBidi" w:cstheme="majorBidi"/>
+              </w:rPr>
               <w:t>1</w:t>
             </w:r>
           </w:p>
@@ -5277,14 +5819,14 @@
               <w:spacing w:before="102"/>
               <w:ind w:left="204"/>
               <w:rPr>
-                <w:rFonts w:ascii="Arial" w:eastAsia="Arial" w:hAnsi="Arial" w:cs="Arial"/>
-                <w:b/>
-                <w:color w:val="000000"/>
-              </w:rPr>
-            </w:pPr>
-            <w:r>
-              <w:rPr>
-                <w:rFonts w:ascii="Arial" w:eastAsia="Arial" w:hAnsi="Arial" w:cs="Arial"/>
+                <w:rFonts w:asciiTheme="majorBidi" w:eastAsia="Arial" w:hAnsiTheme="majorBidi" w:cstheme="majorBidi"/>
+                <w:b/>
+                <w:color w:val="000000"/>
+              </w:rPr>
+            </w:pPr>
+            <w:r>
+              <w:rPr>
+                <w:rFonts w:asciiTheme="majorBidi" w:eastAsia="Arial" w:hAnsiTheme="majorBidi" w:cstheme="majorBidi"/>
                 <w:b/>
                 <w:color w:val="000000"/>
               </w:rPr>
@@ -5305,12 +5847,13 @@
             <w:pPr>
               <w:jc w:val="center"/>
               <w:rPr>
-                <w:color w:val="000000"/>
-              </w:rPr>
-            </w:pPr>
-            <w:r>
-              <w:rPr>
-                <w:rFonts w:ascii="Arial" w:eastAsia="Arial" w:hAnsi="Arial" w:cs="Arial"/>
+                <w:rFonts w:asciiTheme="majorBidi" w:hAnsiTheme="majorBidi" w:cstheme="majorBidi"/>
+                <w:color w:val="000000"/>
+              </w:rPr>
+            </w:pPr>
+            <w:r>
+              <w:rPr>
+                <w:rFonts w:asciiTheme="majorBidi" w:eastAsia="Arial" w:hAnsiTheme="majorBidi" w:cstheme="majorBidi"/>
               </w:rPr>
               <w:t>PO_SAG_CR_ML_001-V1.1</w:t>
             </w:r>
@@ -5344,14 +5887,14 @@
               <w:ind w:left="73" w:right="73"/>
               <w:jc w:val="center"/>
               <w:rPr>
-                <w:rFonts w:ascii="Arial" w:eastAsia="Arial" w:hAnsi="Arial" w:cs="Arial"/>
-                <w:b/>
-                <w:color w:val="000000"/>
-              </w:rPr>
-            </w:pPr>
-            <w:r>
-              <w:rPr>
-                <w:rFonts w:ascii="Arial" w:eastAsia="Arial" w:hAnsi="Arial" w:cs="Arial"/>
+                <w:rFonts w:asciiTheme="majorBidi" w:eastAsia="Arial" w:hAnsiTheme="majorBidi" w:cstheme="majorBidi"/>
+                <w:b/>
+                <w:color w:val="000000"/>
+              </w:rPr>
+            </w:pPr>
+            <w:r>
+              <w:rPr>
+                <w:rFonts w:asciiTheme="majorBidi" w:eastAsia="Arial" w:hAnsiTheme="majorBidi" w:cstheme="majorBidi"/>
                 <w:b/>
                 <w:color w:val="000000"/>
               </w:rPr>
@@ -5381,38 +5924,54 @@
               <w:spacing w:before="107"/>
               <w:ind w:left="89"/>
               <w:rPr>
-                <w:color w:val="000000"/>
-              </w:rPr>
-            </w:pPr>
-            <w:r>
+                <w:rFonts w:asciiTheme="majorBidi" w:hAnsiTheme="majorBidi" w:cstheme="majorBidi"/>
+                <w:color w:val="000000"/>
+              </w:rPr>
+            </w:pPr>
+            <w:r>
+              <w:rPr>
+                <w:rFonts w:asciiTheme="majorBidi" w:hAnsiTheme="majorBidi" w:cstheme="majorBidi"/>
+              </w:rPr>
               <w:t xml:space="preserve">The </w:t>
             </w:r>
             <w:r>
-              <w:t>ObjRecog_Class</w:t>
-            </w:r>
-            <w:r>
-              <w:t xml:space="preserve"> </w:t>
-            </w:r>
-            <w:r>
-              <w:rPr>
-                <w:rFonts w:ascii="Arial" w:eastAsia="Arial" w:hAnsi="Arial" w:cs="Arial"/>
+              <w:rPr>
+                <w:rFonts w:asciiTheme="majorBidi" w:hAnsiTheme="majorBidi" w:cstheme="majorBidi"/>
+              </w:rPr>
+              <w:t>Obj_Recog</w:t>
+            </w:r>
+            <w:r>
+              <w:rPr>
+                <w:rFonts w:asciiTheme="majorBidi" w:hAnsiTheme="majorBidi" w:cstheme="majorBidi"/>
+              </w:rPr>
+              <w:t xml:space="preserve">_Class </w:t>
+            </w:r>
+            <w:r>
+              <w:rPr>
+                <w:rFonts w:asciiTheme="majorBidi" w:eastAsia="Arial" w:hAnsiTheme="majorBidi" w:cstheme="majorBidi"/>
                 <w:sz w:val="24"/>
                 <w:szCs w:val="24"/>
               </w:rPr>
               <w:t>shall return the Output_Audio_Files_</w:t>
             </w:r>
             <w:r>
-              <w:t>ObjRecog</w:t>
-            </w:r>
-            <w:r>
-              <w:rPr>
-                <w:rFonts w:ascii="Arial" w:eastAsia="Arial" w:hAnsi="Arial" w:cs="Arial"/>
+              <w:rPr>
+                <w:rFonts w:asciiTheme="majorBidi" w:hAnsiTheme="majorBidi" w:cstheme="majorBidi"/>
+              </w:rPr>
+              <w:t>Obj_Recog</w:t>
+            </w:r>
+            <w:r>
+              <w:rPr>
+                <w:rFonts w:asciiTheme="majorBidi" w:eastAsia="Arial" w:hAnsiTheme="majorBidi" w:cstheme="majorBidi"/>
                 <w:sz w:val="24"/>
                 <w:szCs w:val="24"/>
               </w:rPr>
               <w:t xml:space="preserve"> to the ECU.</w:t>
             </w:r>
             <w:r>
+              <w:rPr>
+                <w:rFonts w:asciiTheme="majorBidi" w:hAnsiTheme="majorBidi" w:cstheme="majorBidi"/>
+              </w:rPr>
               <w:t xml:space="preserve">  </w:t>
             </w:r>
           </w:p>
@@ -5420,6 +5979,11 @@
       </w:tr>
     </w:tbl>
     <w:p>
+      <w:pPr>
+        <w:rPr>
+          <w:rFonts w:asciiTheme="majorBidi" w:hAnsiTheme="majorBidi" w:cstheme="majorBidi"/>
+        </w:rPr>
+      </w:pPr>
       <w:bookmarkStart w:id="11" w:name="_heading=h.3qr6hlkghz3g" w:colFirst="0" w:colLast="0"/>
       <w:bookmarkEnd w:id="11"/>
     </w:p>
@@ -5637,6 +6201,119 @@
     </w:lvl>
   </w:abstractNum>
   <w:abstractNum w:abstractNumId="2" w15:restartNumberingAfterBreak="0">
+    <w:nsid w:val="22541FAF"/>
+    <w:multiLevelType w:val="hybridMultilevel"/>
+    <w:tmpl w:val="558E8510"/>
+    <w:lvl w:ilvl="0" w:tplc="04090001">
+      <w:start w:val="1"/>
+      <w:numFmt w:val="bullet"/>
+      <w:lvlText w:val=""/>
+      <w:lvlJc w:val="left"/>
+      <w:pPr>
+        <w:ind w:left="720" w:hanging="360"/>
+      </w:pPr>
+      <w:rPr>
+        <w:rFonts w:ascii="Symbol" w:hAnsi="Symbol" w:hint="default"/>
+      </w:rPr>
+    </w:lvl>
+    <w:lvl w:ilvl="1" w:tplc="04090003" w:tentative="1">
+      <w:start w:val="1"/>
+      <w:numFmt w:val="bullet"/>
+      <w:lvlText w:val="o"/>
+      <w:lvlJc w:val="left"/>
+      <w:pPr>
+        <w:ind w:left="1440" w:hanging="360"/>
+      </w:pPr>
+      <w:rPr>
+        <w:rFonts w:ascii="Courier New" w:hAnsi="Courier New" w:cs="Courier New" w:hint="default"/>
+      </w:rPr>
+    </w:lvl>
+    <w:lvl w:ilvl="2" w:tplc="04090005" w:tentative="1">
+      <w:start w:val="1"/>
+      <w:numFmt w:val="bullet"/>
+      <w:lvlText w:val=""/>
+      <w:lvlJc w:val="left"/>
+      <w:pPr>
+        <w:ind w:left="2160" w:hanging="360"/>
+      </w:pPr>
+      <w:rPr>
+        <w:rFonts w:ascii="Wingdings" w:hAnsi="Wingdings" w:hint="default"/>
+      </w:rPr>
+    </w:lvl>
+    <w:lvl w:ilvl="3" w:tplc="04090001" w:tentative="1">
+      <w:start w:val="1"/>
+      <w:numFmt w:val="bullet"/>
+      <w:lvlText w:val=""/>
+      <w:lvlJc w:val="left"/>
+      <w:pPr>
+        <w:ind w:left="2880" w:hanging="360"/>
+      </w:pPr>
+      <w:rPr>
+        <w:rFonts w:ascii="Symbol" w:hAnsi="Symbol" w:hint="default"/>
+      </w:rPr>
+    </w:lvl>
+    <w:lvl w:ilvl="4" w:tplc="04090003" w:tentative="1">
+      <w:start w:val="1"/>
+      <w:numFmt w:val="bullet"/>
+      <w:lvlText w:val="o"/>
+      <w:lvlJc w:val="left"/>
+      <w:pPr>
+        <w:ind w:left="3600" w:hanging="360"/>
+      </w:pPr>
+      <w:rPr>
+        <w:rFonts w:ascii="Courier New" w:hAnsi="Courier New" w:cs="Courier New" w:hint="default"/>
+      </w:rPr>
+    </w:lvl>
+    <w:lvl w:ilvl="5" w:tplc="04090005" w:tentative="1">
+      <w:start w:val="1"/>
+      <w:numFmt w:val="bullet"/>
+      <w:lvlText w:val=""/>
+      <w:lvlJc w:val="left"/>
+      <w:pPr>
+        <w:ind w:left="4320" w:hanging="360"/>
+      </w:pPr>
+      <w:rPr>
+        <w:rFonts w:ascii="Wingdings" w:hAnsi="Wingdings" w:hint="default"/>
+      </w:rPr>
+    </w:lvl>
+    <w:lvl w:ilvl="6" w:tplc="04090001" w:tentative="1">
+      <w:start w:val="1"/>
+      <w:numFmt w:val="bullet"/>
+      <w:lvlText w:val=""/>
+      <w:lvlJc w:val="left"/>
+      <w:pPr>
+        <w:ind w:left="5040" w:hanging="360"/>
+      </w:pPr>
+      <w:rPr>
+        <w:rFonts w:ascii="Symbol" w:hAnsi="Symbol" w:hint="default"/>
+      </w:rPr>
+    </w:lvl>
+    <w:lvl w:ilvl="7" w:tplc="04090003" w:tentative="1">
+      <w:start w:val="1"/>
+      <w:numFmt w:val="bullet"/>
+      <w:lvlText w:val="o"/>
+      <w:lvlJc w:val="left"/>
+      <w:pPr>
+        <w:ind w:left="5760" w:hanging="360"/>
+      </w:pPr>
+      <w:rPr>
+        <w:rFonts w:ascii="Courier New" w:hAnsi="Courier New" w:cs="Courier New" w:hint="default"/>
+      </w:rPr>
+    </w:lvl>
+    <w:lvl w:ilvl="8" w:tplc="04090005" w:tentative="1">
+      <w:start w:val="1"/>
+      <w:numFmt w:val="bullet"/>
+      <w:lvlText w:val=""/>
+      <w:lvlJc w:val="left"/>
+      <w:pPr>
+        <w:ind w:left="6480" w:hanging="360"/>
+      </w:pPr>
+      <w:rPr>
+        <w:rFonts w:ascii="Wingdings" w:hAnsi="Wingdings" w:hint="default"/>
+      </w:rPr>
+    </w:lvl>
+  </w:abstractNum>
+  <w:abstractNum w:abstractNumId="3" w15:restartNumberingAfterBreak="0">
     <w:nsid w:val="3C815589"/>
     <w:multiLevelType w:val="multilevel"/>
     <w:tmpl w:val="662E539C"/>
@@ -5718,7 +6395,7 @@
       </w:pPr>
     </w:lvl>
   </w:abstractNum>
-  <w:abstractNum w:abstractNumId="3" w15:restartNumberingAfterBreak="0">
+  <w:abstractNum w:abstractNumId="4" w15:restartNumberingAfterBreak="0">
     <w:nsid w:val="4FE95775"/>
     <w:multiLevelType w:val="hybridMultilevel"/>
     <w:tmpl w:val="F4FE6D02"/>
@@ -5831,7 +6508,7 @@
       </w:rPr>
     </w:lvl>
   </w:abstractNum>
-  <w:abstractNum w:abstractNumId="4" w15:restartNumberingAfterBreak="0">
+  <w:abstractNum w:abstractNumId="5" w15:restartNumberingAfterBreak="0">
     <w:nsid w:val="679473B2"/>
     <w:multiLevelType w:val="multilevel"/>
     <w:tmpl w:val="7DF81520"/>
@@ -5913,7 +6590,7 @@
       </w:pPr>
     </w:lvl>
   </w:abstractNum>
-  <w:abstractNum w:abstractNumId="5" w15:restartNumberingAfterBreak="0">
+  <w:abstractNum w:abstractNumId="6" w15:restartNumberingAfterBreak="0">
     <w:nsid w:val="745828BE"/>
     <w:multiLevelType w:val="multilevel"/>
     <w:tmpl w:val="5AE45034"/>
@@ -5999,19 +6676,22 @@
     <w:abstractNumId w:val="0"/>
   </w:num>
   <w:num w:numId="2" w16cid:durableId="369261413">
-    <w:abstractNumId w:val="4"/>
+    <w:abstractNumId w:val="5"/>
   </w:num>
   <w:num w:numId="3" w16cid:durableId="616716206">
-    <w:abstractNumId w:val="5"/>
+    <w:abstractNumId w:val="6"/>
   </w:num>
   <w:num w:numId="4" w16cid:durableId="1194609717">
     <w:abstractNumId w:val="1"/>
   </w:num>
   <w:num w:numId="5" w16cid:durableId="641080976">
-    <w:abstractNumId w:val="2"/>
+    <w:abstractNumId w:val="3"/>
   </w:num>
   <w:num w:numId="6" w16cid:durableId="1335769180">
-    <w:abstractNumId w:val="3"/>
+    <w:abstractNumId w:val="4"/>
+  </w:num>
+  <w:num w:numId="7" w16cid:durableId="1483814932">
+    <w:abstractNumId w:val="2"/>
   </w:num>
 </w:numbering>
 </file>

</xml_diff>